<commit_message>
updates papers, index and cv
updates papers, index and cv
</commit_message>
<xml_diff>
--- a/assets/CV.docx
+++ b/assets/CV.docx
@@ -1,6 +1,6 @@
 
 <file path=word/document.xml><?xml version="1.0" encoding="utf-8"?>
-<w:document xmlns:wpc="http://schemas.microsoft.com/office/word/2010/wordprocessingCanvas" xmlns:mo="http://schemas.microsoft.com/office/mac/office/2008/main" xmlns:mc="http://schemas.openxmlformats.org/markup-compatibility/2006" xmlns:mv="urn:schemas-microsoft-com:mac:vml" xmlns:o="urn:schemas-microsoft-com:office:office" xmlns:r="http://schemas.openxmlformats.org/officeDocument/2006/relationships" xmlns:m="http://schemas.openxmlformats.org/officeDocument/2006/math" xmlns:v="urn:schemas-microsoft-com:vml" xmlns:wp14="http://schemas.microsoft.com/office/word/2010/wordprocessingDrawing" xmlns:wp="http://schemas.openxmlformats.org/drawingml/2006/wordprocessingDrawing" xmlns:w10="urn:schemas-microsoft-com:office:word" xmlns:w="http://schemas.openxmlformats.org/wordprocessingml/2006/main" xmlns:w14="http://schemas.microsoft.com/office/word/2010/wordml" xmlns:w15="http://schemas.microsoft.com/office/word/2012/wordml" xmlns:wpg="http://schemas.microsoft.com/office/word/2010/wordprocessingGroup" xmlns:wpi="http://schemas.microsoft.com/office/word/2010/wordprocessingInk" xmlns:wne="http://schemas.microsoft.com/office/word/2006/wordml" xmlns:wps="http://schemas.microsoft.com/office/word/2010/wordprocessingShape" mc:Ignorable="w14 w15 wp14">
+<w:document xmlns:wpc="http://schemas.microsoft.com/office/word/2010/wordprocessingCanvas" xmlns:cx="http://schemas.microsoft.com/office/drawing/2014/chartex" xmlns:cx1="http://schemas.microsoft.com/office/drawing/2015/9/8/chartex" xmlns:cx2="http://schemas.microsoft.com/office/drawing/2015/10/21/chartex" xmlns:cx3="http://schemas.microsoft.com/office/drawing/2016/5/9/chartex" xmlns:cx4="http://schemas.microsoft.com/office/drawing/2016/5/10/chartex" xmlns:cx5="http://schemas.microsoft.com/office/drawing/2016/5/11/chartex" xmlns:cx6="http://schemas.microsoft.com/office/drawing/2016/5/12/chartex" xmlns:cx7="http://schemas.microsoft.com/office/drawing/2016/5/13/chartex" xmlns:cx8="http://schemas.microsoft.com/office/drawing/2016/5/14/chartex" xmlns:mc="http://schemas.openxmlformats.org/markup-compatibility/2006" xmlns:aink="http://schemas.microsoft.com/office/drawing/2016/ink" xmlns:am3d="http://schemas.microsoft.com/office/drawing/2017/model3d" xmlns:o="urn:schemas-microsoft-com:office:office" xmlns:r="http://schemas.openxmlformats.org/officeDocument/2006/relationships" xmlns:m="http://schemas.openxmlformats.org/officeDocument/2006/math" xmlns:v="urn:schemas-microsoft-com:vml" xmlns:wp14="http://schemas.microsoft.com/office/word/2010/wordprocessingDrawing" xmlns:wp="http://schemas.openxmlformats.org/drawingml/2006/wordprocessingDrawing" xmlns:w10="urn:schemas-microsoft-com:office:word" xmlns:w="http://schemas.openxmlformats.org/wordprocessingml/2006/main" xmlns:w14="http://schemas.microsoft.com/office/word/2010/wordml" xmlns:w15="http://schemas.microsoft.com/office/word/2012/wordml" xmlns:w16cid="http://schemas.microsoft.com/office/word/2016/wordml/cid" xmlns:w16se="http://schemas.microsoft.com/office/word/2015/wordml/symex" xmlns:wpg="http://schemas.microsoft.com/office/word/2010/wordprocessingGroup" xmlns:wpi="http://schemas.microsoft.com/office/word/2010/wordprocessingInk" xmlns:wne="http://schemas.microsoft.com/office/word/2006/wordml" xmlns:wps="http://schemas.microsoft.com/office/word/2010/wordprocessingShape" mc:Ignorable="w14 w15 w16se w16cid wp14">
   <w:body>
     <w:p>
       <w:pPr>
@@ -71,7 +71,21 @@
         <w:rPr>
           <w:rFonts w:ascii="Roboto" w:hAnsi="Roboto"/>
         </w:rPr>
-        <w:t>Roche PostDoc Fellow</w:t>
+        <w:t xml:space="preserve">Roche </w:t>
+      </w:r>
+      <w:proofErr w:type="spellStart"/>
+      <w:r>
+        <w:rPr>
+          <w:rFonts w:ascii="Roboto" w:hAnsi="Roboto"/>
+        </w:rPr>
+        <w:t>PostDoc</w:t>
+      </w:r>
+      <w:proofErr w:type="spellEnd"/>
+      <w:r>
+        <w:rPr>
+          <w:rFonts w:ascii="Roboto" w:hAnsi="Roboto"/>
+        </w:rPr>
+        <w:t xml:space="preserve"> Fellow</w:t>
       </w:r>
       <w:r>
         <w:rPr>
@@ -93,12 +107,14 @@
           <w:rFonts w:ascii="Roboto" w:hAnsi="Roboto"/>
         </w:rPr>
       </w:pPr>
+      <w:proofErr w:type="spellStart"/>
       <w:r>
         <w:rPr>
           <w:rFonts w:ascii="Roboto" w:hAnsi="Roboto"/>
         </w:rPr>
         <w:t>Radboudumc</w:t>
       </w:r>
+      <w:proofErr w:type="spellEnd"/>
       <w:r>
         <w:rPr>
           <w:rFonts w:ascii="Roboto" w:hAnsi="Roboto"/>
@@ -109,7 +125,21 @@
         <w:rPr>
           <w:rFonts w:ascii="Roboto" w:hAnsi="Roboto"/>
         </w:rPr>
-        <w:t>Geert Grooteplein 28</w:t>
+        <w:t xml:space="preserve">Geert </w:t>
+      </w:r>
+      <w:proofErr w:type="spellStart"/>
+      <w:r>
+        <w:rPr>
+          <w:rFonts w:ascii="Roboto" w:hAnsi="Roboto"/>
+        </w:rPr>
+        <w:t>Grooteplein</w:t>
+      </w:r>
+      <w:proofErr w:type="spellEnd"/>
+      <w:r>
+        <w:rPr>
+          <w:rFonts w:ascii="Roboto" w:hAnsi="Roboto"/>
+        </w:rPr>
+        <w:t xml:space="preserve"> 28</w:t>
       </w:r>
       <w:r>
         <w:rPr>
@@ -238,7 +268,7 @@
         <w:rPr>
           <w:rFonts w:ascii="Roboto" w:hAnsi="Roboto"/>
         </w:rPr>
-        <w:t xml:space="preserve"> (2017</w:t>
+        <w:t xml:space="preserve"> (2018</w:t>
       </w:r>
       <w:r>
         <w:rPr>
@@ -250,13 +280,41 @@
         <w:rPr>
           <w:rFonts w:ascii="Roboto" w:hAnsi="Roboto"/>
         </w:rPr>
-        <w:t xml:space="preserve">), Kavli Institute at Cornell for Nanoscale Science, </w:t>
-      </w:r>
-      <w:r>
-        <w:rPr>
-          <w:rFonts w:ascii="Roboto" w:hAnsi="Roboto"/>
-        </w:rPr>
-        <w:t xml:space="preserve">Laboratory of Atomic and Solid State Physics, </w:t>
+        <w:t xml:space="preserve">), </w:t>
+      </w:r>
+      <w:proofErr w:type="spellStart"/>
+      <w:r>
+        <w:rPr>
+          <w:rFonts w:ascii="Roboto" w:hAnsi="Roboto"/>
+        </w:rPr>
+        <w:t>Kavli</w:t>
+      </w:r>
+      <w:proofErr w:type="spellEnd"/>
+      <w:r>
+        <w:rPr>
+          <w:rFonts w:ascii="Roboto" w:hAnsi="Roboto"/>
+        </w:rPr>
+        <w:t xml:space="preserve"> Institute at Cornell for Nanoscale Science, </w:t>
+      </w:r>
+      <w:r>
+        <w:rPr>
+          <w:rFonts w:ascii="Roboto" w:hAnsi="Roboto"/>
+        </w:rPr>
+        <w:t xml:space="preserve">Laboratory of Atomic and </w:t>
+      </w:r>
+      <w:proofErr w:type="gramStart"/>
+      <w:r>
+        <w:rPr>
+          <w:rFonts w:ascii="Roboto" w:hAnsi="Roboto"/>
+        </w:rPr>
+        <w:t>Solid State</w:t>
+      </w:r>
+      <w:proofErr w:type="gramEnd"/>
+      <w:r>
+        <w:rPr>
+          <w:rFonts w:ascii="Roboto" w:hAnsi="Roboto"/>
+        </w:rPr>
+        <w:t xml:space="preserve"> Physics, </w:t>
       </w:r>
       <w:r>
         <w:rPr>
@@ -289,7 +347,7 @@
         <w:rPr>
           <w:rFonts w:ascii="Roboto" w:hAnsi="Roboto"/>
         </w:rPr>
-        <w:t xml:space="preserve"> (2013-2017</w:t>
+        <w:t xml:space="preserve"> (2013-2018</w:t>
       </w:r>
       <w:r>
         <w:rPr>
@@ -316,7 +374,21 @@
         <w:rPr>
           <w:rFonts w:ascii="Roboto" w:hAnsi="Roboto"/>
         </w:rPr>
-        <w:t>, Glyco-Cellbiology (2017), Radboud University Medical Center, Nijmegen, The Netherlands</w:t>
+        <w:t xml:space="preserve">, </w:t>
+      </w:r>
+      <w:proofErr w:type="spellStart"/>
+      <w:r>
+        <w:rPr>
+          <w:rFonts w:ascii="Roboto" w:hAnsi="Roboto"/>
+        </w:rPr>
+        <w:t>Glyco-Cellbiology</w:t>
+      </w:r>
+      <w:proofErr w:type="spellEnd"/>
+      <w:r>
+        <w:rPr>
+          <w:rFonts w:ascii="Roboto" w:hAnsi="Roboto"/>
+        </w:rPr>
+        <w:t xml:space="preserve"> (2017), Radboud University Medical Center, Nijmegen, The Netherlands</w:t>
       </w:r>
     </w:p>
     <w:p>
@@ -383,7 +455,7 @@
         <w:rPr>
           <w:rFonts w:ascii="Roboto" w:hAnsi="Roboto"/>
         </w:rPr>
-        <w:t xml:space="preserve"> (2013-2017</w:t>
+        <w:t xml:space="preserve"> (2013-2018</w:t>
       </w:r>
       <w:r>
         <w:rPr>
@@ -422,6 +494,184 @@
     <w:p>
       <w:pPr>
         <w:jc w:val="both"/>
+        <w:rPr>
+          <w:rStyle w:val="Hyperlink"/>
+          <w:rFonts w:ascii="Roboto" w:hAnsi="Roboto"/>
+        </w:rPr>
+      </w:pPr>
+      <w:r>
+        <w:rPr>
+          <w:rFonts w:ascii="Roboto" w:hAnsi="Roboto"/>
+        </w:rPr>
+        <w:t>2018</w:t>
+      </w:r>
+      <w:r>
+        <w:rPr>
+          <w:rFonts w:ascii="Roboto" w:hAnsi="Roboto"/>
+        </w:rPr>
+        <w:t xml:space="preserve"> Google Summer</w:t>
+      </w:r>
+      <w:r>
+        <w:rPr>
+          <w:rFonts w:ascii="Roboto" w:hAnsi="Roboto"/>
+        </w:rPr>
+        <w:t xml:space="preserve"> of Code (GSC), </w:t>
+      </w:r>
+      <w:r>
+        <w:rPr>
+          <w:rFonts w:ascii="Roboto" w:hAnsi="Roboto"/>
+        </w:rPr>
+        <w:t xml:space="preserve">2 </w:t>
+      </w:r>
+      <w:r>
+        <w:rPr>
+          <w:rFonts w:ascii="Roboto" w:hAnsi="Roboto"/>
+        </w:rPr>
+        <w:t>projects in the category “R projec</w:t>
+      </w:r>
+      <w:r>
+        <w:rPr>
+          <w:rFonts w:ascii="Roboto" w:hAnsi="Roboto"/>
+        </w:rPr>
+        <w:t xml:space="preserve">ts for statistical </w:t>
+      </w:r>
+      <w:proofErr w:type="gramStart"/>
+      <w:r>
+        <w:rPr>
+          <w:rFonts w:ascii="Roboto" w:hAnsi="Roboto"/>
+        </w:rPr>
+        <w:t>computing“</w:t>
+      </w:r>
+      <w:proofErr w:type="gramEnd"/>
+      <w:r>
+        <w:rPr>
+          <w:rFonts w:ascii="Roboto" w:hAnsi="Roboto"/>
+        </w:rPr>
+        <w:t xml:space="preserve">, </w:t>
+      </w:r>
+      <w:r>
+        <w:rPr>
+          <w:rFonts w:ascii="Roboto" w:hAnsi="Roboto"/>
+        </w:rPr>
+        <w:t>(1) “</w:t>
+      </w:r>
+      <w:proofErr w:type="spellStart"/>
+      <w:r>
+        <w:rPr>
+          <w:rFonts w:ascii="Roboto" w:hAnsi="Roboto"/>
+        </w:rPr>
+        <w:t>Firedata</w:t>
+      </w:r>
+      <w:proofErr w:type="spellEnd"/>
+      <w:r>
+        <w:rPr>
+          <w:rFonts w:ascii="Roboto" w:hAnsi="Roboto"/>
+        </w:rPr>
+        <w:t xml:space="preserve"> - Implementing Web Functionali</w:t>
+      </w:r>
+      <w:r>
+        <w:rPr>
+          <w:rFonts w:ascii="Roboto" w:hAnsi="Roboto"/>
+        </w:rPr>
+        <w:t xml:space="preserve">ties for Shiny and </w:t>
+      </w:r>
+      <w:proofErr w:type="spellStart"/>
+      <w:r>
+        <w:rPr>
+          <w:rFonts w:ascii="Roboto" w:hAnsi="Roboto"/>
+        </w:rPr>
+        <w:t>OpenCPU</w:t>
+      </w:r>
+      <w:proofErr w:type="spellEnd"/>
+      <w:r>
+        <w:rPr>
+          <w:rFonts w:ascii="Roboto" w:hAnsi="Roboto"/>
+        </w:rPr>
+        <w:t>”,</w:t>
+      </w:r>
+      <w:r>
+        <w:rPr>
+          <w:rFonts w:ascii="Roboto" w:hAnsi="Roboto"/>
+        </w:rPr>
+        <w:t xml:space="preserve"> (2) “</w:t>
+      </w:r>
+      <w:proofErr w:type="spellStart"/>
+      <w:r>
+        <w:rPr>
+          <w:rFonts w:ascii="Roboto" w:hAnsi="Roboto"/>
+        </w:rPr>
+        <w:t>Firedata</w:t>
+      </w:r>
+      <w:proofErr w:type="spellEnd"/>
+      <w:r>
+        <w:rPr>
+          <w:rFonts w:ascii="Roboto" w:hAnsi="Roboto"/>
+        </w:rPr>
+        <w:t xml:space="preserve"> - Enabling Easy Cloud Stats through Cloud </w:t>
+      </w:r>
+      <w:proofErr w:type="spellStart"/>
+      <w:r>
+        <w:rPr>
+          <w:rFonts w:ascii="Roboto" w:hAnsi="Roboto"/>
+        </w:rPr>
+        <w:t>Firestore</w:t>
+      </w:r>
+      <w:proofErr w:type="spellEnd"/>
+      <w:r>
+        <w:rPr>
+          <w:rFonts w:ascii="Roboto" w:hAnsi="Roboto"/>
+        </w:rPr>
+        <w:t>”</w:t>
+      </w:r>
+      <w:r>
+        <w:rPr>
+          <w:rFonts w:ascii="Roboto" w:hAnsi="Roboto"/>
+        </w:rPr>
+        <w:t xml:space="preserve"> (together with Kohze, R.), </w:t>
+      </w:r>
+      <w:hyperlink r:id="rId10" w:history="1">
+        <w:r>
+          <w:rPr>
+            <w:rStyle w:val="Hyperlink"/>
+            <w:rFonts w:ascii="Roboto" w:hAnsi="Roboto"/>
+          </w:rPr>
+          <w:t>http://bit.ly/2vL</w:t>
+        </w:r>
+        <w:r>
+          <w:rPr>
+            <w:rStyle w:val="Hyperlink"/>
+            <w:rFonts w:ascii="Roboto" w:hAnsi="Roboto"/>
+          </w:rPr>
+          <w:t>n</w:t>
+        </w:r>
+        <w:r>
+          <w:rPr>
+            <w:rStyle w:val="Hyperlink"/>
+            <w:rFonts w:ascii="Roboto" w:hAnsi="Roboto"/>
+          </w:rPr>
+          <w:t>UZq</w:t>
+        </w:r>
+      </w:hyperlink>
+      <w:r>
+        <w:rPr>
+          <w:rStyle w:val="Hyperlink"/>
+          <w:rFonts w:ascii="Roboto" w:hAnsi="Roboto"/>
+        </w:rPr>
+        <w:t xml:space="preserve">, </w:t>
+      </w:r>
+      <w:hyperlink r:id="rId11" w:history="1">
+        <w:r>
+          <w:rPr>
+            <w:rStyle w:val="Hyperlink"/>
+            <w:rFonts w:ascii="Roboto" w:hAnsi="Roboto"/>
+          </w:rPr>
+          <w:t>http://bit.ly/2HunR5y</w:t>
+        </w:r>
+      </w:hyperlink>
+    </w:p>
+    <w:p>
+      <w:pPr>
+        <w:jc w:val="both"/>
       </w:pPr>
       <w:r>
         <w:rPr>
@@ -439,8 +689,16 @@
         <w:rPr>
           <w:rFonts w:ascii="Roboto" w:hAnsi="Roboto"/>
         </w:rPr>
-        <w:t xml:space="preserve"> of Code (GSC), Web-App: Firedata</w:t>
-      </w:r>
+        <w:t xml:space="preserve"> of Code (GSC), Web-App: </w:t>
+      </w:r>
+      <w:proofErr w:type="spellStart"/>
+      <w:r>
+        <w:rPr>
+          <w:rFonts w:ascii="Roboto" w:hAnsi="Roboto"/>
+        </w:rPr>
+        <w:t>Firedata</w:t>
+      </w:r>
+      <w:proofErr w:type="spellEnd"/>
       <w:r>
         <w:rPr>
           <w:rFonts w:ascii="Roboto" w:hAnsi="Roboto"/>
@@ -478,7 +736,7 @@
         </w:rPr>
         <w:t xml:space="preserve"> (together with Kohze, R.), </w:t>
       </w:r>
-      <w:hyperlink r:id="rId10" w:history="1">
+      <w:hyperlink r:id="rId12" w:history="1">
         <w:r>
           <w:rPr>
             <w:rStyle w:val="Hyperlink"/>
@@ -493,13 +751,27 @@
         </w:rPr>
         <w:t xml:space="preserve">, </w:t>
       </w:r>
-      <w:hyperlink r:id="rId11" w:history="1">
+      <w:hyperlink r:id="rId13" w:history="1">
         <w:r>
           <w:rPr>
             <w:rStyle w:val="Hyperlink"/>
             <w:rFonts w:ascii="Roboto" w:hAnsi="Roboto"/>
           </w:rPr>
-          <w:t>http://bit.ly/2uMehYB</w:t>
+          <w:t>http://bit.ly/2u</w:t>
+        </w:r>
+        <w:r>
+          <w:rPr>
+            <w:rStyle w:val="Hyperlink"/>
+            <w:rFonts w:ascii="Roboto" w:hAnsi="Roboto"/>
+          </w:rPr>
+          <w:t>M</w:t>
+        </w:r>
+        <w:r>
+          <w:rPr>
+            <w:rStyle w:val="Hyperlink"/>
+            <w:rFonts w:ascii="Roboto" w:hAnsi="Roboto"/>
+          </w:rPr>
+          <w:t>ehYB</w:t>
         </w:r>
       </w:hyperlink>
     </w:p>
@@ -526,7 +798,21 @@
         <w:rPr>
           <w:rFonts w:ascii="Roboto" w:hAnsi="Roboto"/>
         </w:rPr>
-        <w:t xml:space="preserve"> Kavli Institute at Cornell for Nanoscale Science, </w:t>
+        <w:t xml:space="preserve"> </w:t>
+      </w:r>
+      <w:proofErr w:type="spellStart"/>
+      <w:r>
+        <w:rPr>
+          <w:rFonts w:ascii="Roboto" w:hAnsi="Roboto"/>
+        </w:rPr>
+        <w:t>Kavli</w:t>
+      </w:r>
+      <w:proofErr w:type="spellEnd"/>
+      <w:r>
+        <w:rPr>
+          <w:rFonts w:ascii="Roboto" w:hAnsi="Roboto"/>
+        </w:rPr>
+        <w:t xml:space="preserve"> Institute at Cornell for Nanoscale Science, </w:t>
       </w:r>
       <w:r>
         <w:rPr>
@@ -552,7 +838,7 @@
         </w:rPr>
         <w:t xml:space="preserve">, </w:t>
       </w:r>
-      <w:hyperlink r:id="rId12" w:history="1">
+      <w:hyperlink r:id="rId14" w:history="1">
         <w:r>
           <w:rPr>
             <w:rStyle w:val="Hyperlink"/>
@@ -585,7 +871,21 @@
         <w:rPr>
           <w:rFonts w:ascii="Roboto" w:hAnsi="Roboto"/>
         </w:rPr>
-        <w:t>Google Summer of Code (GSC), Web-App: Discovr:</w:t>
+        <w:t xml:space="preserve">Google Summer of Code (GSC), Web-App: </w:t>
+      </w:r>
+      <w:proofErr w:type="spellStart"/>
+      <w:r>
+        <w:rPr>
+          <w:rFonts w:ascii="Roboto" w:hAnsi="Roboto"/>
+        </w:rPr>
+        <w:t>Discovr</w:t>
+      </w:r>
+      <w:proofErr w:type="spellEnd"/>
+      <w:r>
+        <w:rPr>
+          <w:rFonts w:ascii="Roboto" w:hAnsi="Roboto"/>
+        </w:rPr>
+        <w:t>:</w:t>
       </w:r>
       <w:r>
         <w:rPr>
@@ -605,7 +905,7 @@
         </w:rPr>
         <w:t xml:space="preserve"> (together with Kohze, R.), </w:t>
       </w:r>
-      <w:hyperlink r:id="rId13" w:history="1">
+      <w:hyperlink r:id="rId15" w:history="1">
         <w:r>
           <w:rPr>
             <w:rStyle w:val="Hyperlink"/>
@@ -670,8 +970,17 @@
           <w:rFonts w:ascii="Roboto" w:hAnsi="Roboto"/>
           <w:lang w:val="de-DE"/>
         </w:rPr>
-        <w:t>RPF Fellowship, F. Hoffmann-La Roche Ltd, Basel, Switzerland</w:t>
-      </w:r>
+        <w:t xml:space="preserve">RPF Fellowship, F. Hoffmann-La Roche Ltd, Basel, </w:t>
+      </w:r>
+      <w:proofErr w:type="spellStart"/>
+      <w:r>
+        <w:rPr>
+          <w:rFonts w:ascii="Roboto" w:hAnsi="Roboto"/>
+          <w:lang w:val="de-DE"/>
+        </w:rPr>
+        <w:t>Switzerland</w:t>
+      </w:r>
+      <w:proofErr w:type="spellEnd"/>
     </w:p>
     <w:p>
       <w:pPr>
@@ -739,7 +1048,21 @@
         <w:rPr>
           <w:rFonts w:ascii="Roboto" w:hAnsi="Roboto"/>
         </w:rPr>
-        <w:t xml:space="preserve"> and Friedl, P. (2010) Interstitial cell migration: integrin-dependent and alternative adhesion mechanisms, </w:t>
+        <w:t xml:space="preserve"> and </w:t>
+      </w:r>
+      <w:proofErr w:type="spellStart"/>
+      <w:r>
+        <w:rPr>
+          <w:rFonts w:ascii="Roboto" w:hAnsi="Roboto"/>
+        </w:rPr>
+        <w:t>Friedl</w:t>
+      </w:r>
+      <w:proofErr w:type="spellEnd"/>
+      <w:r>
+        <w:rPr>
+          <w:rFonts w:ascii="Roboto" w:hAnsi="Roboto"/>
+        </w:rPr>
+        <w:t xml:space="preserve">, P. (2010) Interstitial cell migration: integrin-dependent and alternative adhesion mechanisms, </w:t>
       </w:r>
       <w:r>
         <w:rPr>
@@ -768,11 +1091,19 @@
           <w:rFonts w:ascii="Roboto" w:hAnsi="Roboto"/>
         </w:rPr>
       </w:pPr>
-      <w:r>
-        <w:rPr>
-          <w:rFonts w:ascii="Roboto" w:hAnsi="Roboto" w:cs="Arial"/>
-        </w:rPr>
-        <w:t xml:space="preserve">Dommerholt, J.*, </w:t>
+      <w:proofErr w:type="spellStart"/>
+      <w:r>
+        <w:rPr>
+          <w:rFonts w:ascii="Roboto" w:hAnsi="Roboto" w:cs="Arial"/>
+        </w:rPr>
+        <w:t>Dommerholt</w:t>
+      </w:r>
+      <w:proofErr w:type="spellEnd"/>
+      <w:r>
+        <w:rPr>
+          <w:rFonts w:ascii="Roboto" w:hAnsi="Roboto" w:cs="Arial"/>
+        </w:rPr>
+        <w:t xml:space="preserve">, J.*, </w:t>
       </w:r>
       <w:r>
         <w:rPr>
@@ -785,7 +1116,105 @@
         <w:rPr>
           <w:rFonts w:ascii="Roboto" w:hAnsi="Roboto" w:cs="Arial"/>
         </w:rPr>
-        <w:t>, Temming, R., Hendriks, L. J. A., Rutjes, F. P. J. T., van Hest, J. C. M., Lefeber, D. J., Friedl, P., and van Delft, F. L. (2010) Readily Accessible Bicyclononynes for Bioorthogonal Labeling and Three-Dimensional Ima</w:t>
+        <w:t xml:space="preserve">, </w:t>
+      </w:r>
+      <w:proofErr w:type="spellStart"/>
+      <w:r>
+        <w:rPr>
+          <w:rFonts w:ascii="Roboto" w:hAnsi="Roboto" w:cs="Arial"/>
+        </w:rPr>
+        <w:t>Temming</w:t>
+      </w:r>
+      <w:proofErr w:type="spellEnd"/>
+      <w:r>
+        <w:rPr>
+          <w:rFonts w:ascii="Roboto" w:hAnsi="Roboto" w:cs="Arial"/>
+        </w:rPr>
+        <w:t xml:space="preserve">, R., Hendriks, L. J. A., </w:t>
+      </w:r>
+      <w:proofErr w:type="spellStart"/>
+      <w:r>
+        <w:rPr>
+          <w:rFonts w:ascii="Roboto" w:hAnsi="Roboto" w:cs="Arial"/>
+        </w:rPr>
+        <w:t>Rutjes</w:t>
+      </w:r>
+      <w:proofErr w:type="spellEnd"/>
+      <w:r>
+        <w:rPr>
+          <w:rFonts w:ascii="Roboto" w:hAnsi="Roboto" w:cs="Arial"/>
+        </w:rPr>
+        <w:t xml:space="preserve">, F. P. J. T., van </w:t>
+      </w:r>
+      <w:proofErr w:type="spellStart"/>
+      <w:r>
+        <w:rPr>
+          <w:rFonts w:ascii="Roboto" w:hAnsi="Roboto" w:cs="Arial"/>
+        </w:rPr>
+        <w:t>Hest</w:t>
+      </w:r>
+      <w:proofErr w:type="spellEnd"/>
+      <w:r>
+        <w:rPr>
+          <w:rFonts w:ascii="Roboto" w:hAnsi="Roboto" w:cs="Arial"/>
+        </w:rPr>
+        <w:t xml:space="preserve">, J. C. M., </w:t>
+      </w:r>
+      <w:proofErr w:type="spellStart"/>
+      <w:r>
+        <w:rPr>
+          <w:rFonts w:ascii="Roboto" w:hAnsi="Roboto" w:cs="Arial"/>
+        </w:rPr>
+        <w:t>Lefeber</w:t>
+      </w:r>
+      <w:proofErr w:type="spellEnd"/>
+      <w:r>
+        <w:rPr>
+          <w:rFonts w:ascii="Roboto" w:hAnsi="Roboto" w:cs="Arial"/>
+        </w:rPr>
+        <w:t xml:space="preserve">, D. J., </w:t>
+      </w:r>
+      <w:proofErr w:type="spellStart"/>
+      <w:r>
+        <w:rPr>
+          <w:rFonts w:ascii="Roboto" w:hAnsi="Roboto" w:cs="Arial"/>
+        </w:rPr>
+        <w:t>Friedl</w:t>
+      </w:r>
+      <w:proofErr w:type="spellEnd"/>
+      <w:r>
+        <w:rPr>
+          <w:rFonts w:ascii="Roboto" w:hAnsi="Roboto" w:cs="Arial"/>
+        </w:rPr>
+        <w:t xml:space="preserve">, P., and van Delft, F. L. (2010) Readily Accessible </w:t>
+      </w:r>
+      <w:proofErr w:type="spellStart"/>
+      <w:r>
+        <w:rPr>
+          <w:rFonts w:ascii="Roboto" w:hAnsi="Roboto" w:cs="Arial"/>
+        </w:rPr>
+        <w:t>Bicyclononynes</w:t>
+      </w:r>
+      <w:proofErr w:type="spellEnd"/>
+      <w:r>
+        <w:rPr>
+          <w:rFonts w:ascii="Roboto" w:hAnsi="Roboto" w:cs="Arial"/>
+        </w:rPr>
+        <w:t xml:space="preserve"> for </w:t>
+      </w:r>
+      <w:proofErr w:type="spellStart"/>
+      <w:r>
+        <w:rPr>
+          <w:rFonts w:ascii="Roboto" w:hAnsi="Roboto" w:cs="Arial"/>
+        </w:rPr>
+        <w:t>Bioorthogonal</w:t>
+      </w:r>
+      <w:proofErr w:type="spellEnd"/>
+      <w:r>
+        <w:rPr>
+          <w:rFonts w:ascii="Roboto" w:hAnsi="Roboto" w:cs="Arial"/>
+        </w:rPr>
+        <w:t xml:space="preserve"> Labeling and Three-Dimensional Ima</w:t>
       </w:r>
       <w:r>
         <w:rPr>
@@ -793,12 +1222,53 @@
         </w:rPr>
         <w:t xml:space="preserve">ging of Living Cells, </w:t>
       </w:r>
+      <w:proofErr w:type="spellStart"/>
       <w:r>
         <w:rPr>
           <w:rFonts w:ascii="Roboto" w:hAnsi="Roboto" w:cs="Arial"/>
           <w:i/>
         </w:rPr>
-        <w:t>Angew. Chem Int Ed</w:t>
+        <w:t>Angew</w:t>
+      </w:r>
+      <w:proofErr w:type="spellEnd"/>
+      <w:r>
+        <w:rPr>
+          <w:rFonts w:ascii="Roboto" w:hAnsi="Roboto" w:cs="Arial"/>
+          <w:i/>
+        </w:rPr>
+        <w:t xml:space="preserve">. </w:t>
+      </w:r>
+      <w:proofErr w:type="spellStart"/>
+      <w:r>
+        <w:rPr>
+          <w:rFonts w:ascii="Roboto" w:hAnsi="Roboto" w:cs="Arial"/>
+          <w:i/>
+        </w:rPr>
+        <w:t>Chem</w:t>
+      </w:r>
+      <w:proofErr w:type="spellEnd"/>
+      <w:r>
+        <w:rPr>
+          <w:rFonts w:ascii="Roboto" w:hAnsi="Roboto" w:cs="Arial"/>
+          <w:i/>
+        </w:rPr>
+        <w:t xml:space="preserve"> </w:t>
+      </w:r>
+      <w:proofErr w:type="spellStart"/>
+      <w:r>
+        <w:rPr>
+          <w:rFonts w:ascii="Roboto" w:hAnsi="Roboto" w:cs="Arial"/>
+          <w:i/>
+        </w:rPr>
+        <w:t>Int</w:t>
+      </w:r>
+      <w:proofErr w:type="spellEnd"/>
+      <w:r>
+        <w:rPr>
+          <w:rFonts w:ascii="Roboto" w:hAnsi="Roboto" w:cs="Arial"/>
+          <w:i/>
+        </w:rPr>
+        <w:t xml:space="preserve"> Ed</w:t>
       </w:r>
       <w:r>
         <w:rPr>
@@ -865,6 +1335,16 @@
         </w:rPr>
         <w:t xml:space="preserve"> times and highlighted in:</w:t>
       </w:r>
+    </w:p>
+    <w:p>
+      <w:pPr>
+        <w:pStyle w:val="ListParagraph"/>
+        <w:ind w:left="360"/>
+        <w:jc w:val="both"/>
+        <w:rPr>
+          <w:rFonts w:ascii="Roboto" w:hAnsi="Roboto"/>
+        </w:rPr>
+      </w:pPr>
     </w:p>
     <w:p>
       <w:pPr>
@@ -893,9 +1373,10 @@
         <w:rPr>
           <w:rFonts w:ascii="Roboto" w:hAnsi="Roboto"/>
         </w:rPr>
+        <w:lastRenderedPageBreak/>
         <w:t xml:space="preserve">Faculty of 1000 Evaluations: </w:t>
       </w:r>
-      <w:hyperlink r:id="rId14" w:history="1">
+      <w:hyperlink r:id="rId16" w:history="1">
         <w:r>
           <w:rPr>
             <w:rStyle w:val="Hyperlink"/>
@@ -924,16 +1405,53 @@
           <w:color w:val="000000"/>
           <w:lang w:val="en-GB"/>
         </w:rPr>
-        <w:t>Peter Gölitz, Deputy Editors: Neville Compton, Haymo Ross</w:t>
-      </w:r>
+        <w:t xml:space="preserve">Peter </w:t>
+      </w:r>
+      <w:proofErr w:type="spellStart"/>
       <w:r>
         <w:rPr>
           <w:rFonts w:ascii="Roboto" w:hAnsi="Roboto" w:cs="Arial"/>
           <w:color w:val="000000"/>
           <w:lang w:val="en-GB"/>
         </w:rPr>
+        <w:t>Gölitz</w:t>
+      </w:r>
+      <w:proofErr w:type="spellEnd"/>
+      <w:r>
+        <w:rPr>
+          <w:rFonts w:ascii="Roboto" w:hAnsi="Roboto" w:cs="Arial"/>
+          <w:color w:val="000000"/>
+          <w:lang w:val="en-GB"/>
+        </w:rPr>
+        <w:t xml:space="preserve">, Deputy Editors: Neville Compton, </w:t>
+      </w:r>
+      <w:proofErr w:type="spellStart"/>
+      <w:r>
+        <w:rPr>
+          <w:rFonts w:ascii="Roboto" w:hAnsi="Roboto" w:cs="Arial"/>
+          <w:color w:val="000000"/>
+          <w:lang w:val="en-GB"/>
+        </w:rPr>
+        <w:t>Haymo</w:t>
+      </w:r>
+      <w:proofErr w:type="spellEnd"/>
+      <w:r>
+        <w:rPr>
+          <w:rFonts w:ascii="Roboto" w:hAnsi="Roboto" w:cs="Arial"/>
+          <w:color w:val="000000"/>
+          <w:lang w:val="en-GB"/>
+        </w:rPr>
+        <w:t xml:space="preserve"> Ross</w:t>
+      </w:r>
+      <w:r>
+        <w:rPr>
+          <w:rFonts w:ascii="Roboto" w:hAnsi="Roboto" w:cs="Arial"/>
+          <w:color w:val="000000"/>
+          <w:lang w:val="en-GB"/>
+        </w:rPr>
         <w:t xml:space="preserve">, “Hot Paper”, </w:t>
       </w:r>
+      <w:proofErr w:type="spellStart"/>
       <w:r>
         <w:rPr>
           <w:rFonts w:ascii="Roboto" w:hAnsi="Roboto" w:cs="Arial"/>
@@ -941,7 +1459,37 @@
           <w:color w:val="000000"/>
           <w:lang w:val="en-GB"/>
         </w:rPr>
-        <w:t xml:space="preserve">Angewandte Chemie International Edition </w:t>
+        <w:t>Angewandte</w:t>
+      </w:r>
+      <w:proofErr w:type="spellEnd"/>
+      <w:r>
+        <w:rPr>
+          <w:rFonts w:ascii="Roboto" w:hAnsi="Roboto" w:cs="Arial"/>
+          <w:i/>
+          <w:color w:val="000000"/>
+          <w:lang w:val="en-GB"/>
+        </w:rPr>
+        <w:t xml:space="preserve"> </w:t>
+      </w:r>
+      <w:proofErr w:type="spellStart"/>
+      <w:r>
+        <w:rPr>
+          <w:rFonts w:ascii="Roboto" w:hAnsi="Roboto" w:cs="Arial"/>
+          <w:i/>
+          <w:color w:val="000000"/>
+          <w:lang w:val="en-GB"/>
+        </w:rPr>
+        <w:t>Chemie</w:t>
+      </w:r>
+      <w:proofErr w:type="spellEnd"/>
+      <w:r>
+        <w:rPr>
+          <w:rFonts w:ascii="Roboto" w:hAnsi="Roboto" w:cs="Arial"/>
+          <w:i/>
+          <w:color w:val="000000"/>
+          <w:lang w:val="en-GB"/>
+        </w:rPr>
+        <w:t xml:space="preserve"> International Edition </w:t>
       </w:r>
       <w:r>
         <w:rPr>
@@ -1050,9 +1598,23 @@
         <w:rPr>
           <w:rFonts w:ascii="Roboto" w:hAnsi="Roboto"/>
         </w:rPr>
-        <w:t>ounded company: Synaffix (</w:t>
-      </w:r>
-      <w:hyperlink r:id="rId15" w:history="1">
+        <w:t xml:space="preserve">ounded company: </w:t>
+      </w:r>
+      <w:proofErr w:type="spellStart"/>
+      <w:r>
+        <w:rPr>
+          <w:rFonts w:ascii="Roboto" w:hAnsi="Roboto"/>
+        </w:rPr>
+        <w:t>Synaffix</w:t>
+      </w:r>
+      <w:proofErr w:type="spellEnd"/>
+      <w:r>
+        <w:rPr>
+          <w:rFonts w:ascii="Roboto" w:hAnsi="Roboto"/>
+        </w:rPr>
+        <w:t xml:space="preserve"> (</w:t>
+      </w:r>
+      <w:hyperlink r:id="rId17" w:history="1">
         <w:r>
           <w:rPr>
             <w:rStyle w:val="Hyperlink"/>
@@ -1096,14 +1658,153 @@
         <w:rPr>
           <w:rFonts w:ascii="Roboto" w:hAnsi="Roboto" w:cs="Arial"/>
         </w:rPr>
-        <w:t xml:space="preserve">, Adjobo-Hermans, M. J., Wallbrecher, R., Verdurmen, W. P., Bovee-Geurts, P. H., van Oostrum, J., Milletti, F., Enderle, T., and Brock, R. (2015) Detecting Cytosolic Peptide Delivery with the GFP Complementation Assay in the Low Micromolar Range, </w:t>
-      </w:r>
+        <w:t xml:space="preserve">, </w:t>
+      </w:r>
+      <w:proofErr w:type="spellStart"/>
+      <w:r>
+        <w:rPr>
+          <w:rFonts w:ascii="Roboto" w:hAnsi="Roboto" w:cs="Arial"/>
+        </w:rPr>
+        <w:t>Adjobo-Hermans</w:t>
+      </w:r>
+      <w:proofErr w:type="spellEnd"/>
+      <w:r>
+        <w:rPr>
+          <w:rFonts w:ascii="Roboto" w:hAnsi="Roboto" w:cs="Arial"/>
+        </w:rPr>
+        <w:t xml:space="preserve">, M. J., </w:t>
+      </w:r>
+      <w:proofErr w:type="spellStart"/>
+      <w:r>
+        <w:rPr>
+          <w:rFonts w:ascii="Roboto" w:hAnsi="Roboto" w:cs="Arial"/>
+        </w:rPr>
+        <w:t>Wallbrecher</w:t>
+      </w:r>
+      <w:proofErr w:type="spellEnd"/>
+      <w:r>
+        <w:rPr>
+          <w:rFonts w:ascii="Roboto" w:hAnsi="Roboto" w:cs="Arial"/>
+        </w:rPr>
+        <w:t xml:space="preserve">, R., </w:t>
+      </w:r>
+      <w:proofErr w:type="spellStart"/>
+      <w:r>
+        <w:rPr>
+          <w:rFonts w:ascii="Roboto" w:hAnsi="Roboto" w:cs="Arial"/>
+        </w:rPr>
+        <w:t>Verdurmen</w:t>
+      </w:r>
+      <w:proofErr w:type="spellEnd"/>
+      <w:r>
+        <w:rPr>
+          <w:rFonts w:ascii="Roboto" w:hAnsi="Roboto" w:cs="Arial"/>
+        </w:rPr>
+        <w:t xml:space="preserve">, W. P., </w:t>
+      </w:r>
+      <w:proofErr w:type="spellStart"/>
+      <w:r>
+        <w:rPr>
+          <w:rFonts w:ascii="Roboto" w:hAnsi="Roboto" w:cs="Arial"/>
+        </w:rPr>
+        <w:t>Bovee-Geurts</w:t>
+      </w:r>
+      <w:proofErr w:type="spellEnd"/>
+      <w:r>
+        <w:rPr>
+          <w:rFonts w:ascii="Roboto" w:hAnsi="Roboto" w:cs="Arial"/>
+        </w:rPr>
+        <w:t xml:space="preserve">, P. H., van </w:t>
+      </w:r>
+      <w:proofErr w:type="spellStart"/>
+      <w:r>
+        <w:rPr>
+          <w:rFonts w:ascii="Roboto" w:hAnsi="Roboto" w:cs="Arial"/>
+        </w:rPr>
+        <w:t>Oostrum</w:t>
+      </w:r>
+      <w:proofErr w:type="spellEnd"/>
+      <w:r>
+        <w:rPr>
+          <w:rFonts w:ascii="Roboto" w:hAnsi="Roboto" w:cs="Arial"/>
+        </w:rPr>
+        <w:t xml:space="preserve">, J., </w:t>
+      </w:r>
+      <w:proofErr w:type="spellStart"/>
+      <w:r>
+        <w:rPr>
+          <w:rFonts w:ascii="Roboto" w:hAnsi="Roboto" w:cs="Arial"/>
+        </w:rPr>
+        <w:t>Milletti</w:t>
+      </w:r>
+      <w:proofErr w:type="spellEnd"/>
+      <w:r>
+        <w:rPr>
+          <w:rFonts w:ascii="Roboto" w:hAnsi="Roboto" w:cs="Arial"/>
+        </w:rPr>
+        <w:t xml:space="preserve">, F., </w:t>
+      </w:r>
+      <w:proofErr w:type="spellStart"/>
+      <w:r>
+        <w:rPr>
+          <w:rFonts w:ascii="Roboto" w:hAnsi="Roboto" w:cs="Arial"/>
+        </w:rPr>
+        <w:t>Enderle</w:t>
+      </w:r>
+      <w:proofErr w:type="spellEnd"/>
+      <w:r>
+        <w:rPr>
+          <w:rFonts w:ascii="Roboto" w:hAnsi="Roboto" w:cs="Arial"/>
+        </w:rPr>
+        <w:t xml:space="preserve">, T., and Brock, R. (2015) Detecting Cytosolic Peptide Delivery with the GFP Complementation Assay in the Low Micromolar Range, </w:t>
+      </w:r>
+      <w:proofErr w:type="spellStart"/>
       <w:r>
         <w:rPr>
           <w:rFonts w:ascii="Roboto" w:hAnsi="Roboto" w:cs="Arial"/>
           <w:i/>
         </w:rPr>
-        <w:t>Angew Chem Int Ed</w:t>
+        <w:t>Angew</w:t>
+      </w:r>
+      <w:proofErr w:type="spellEnd"/>
+      <w:r>
+        <w:rPr>
+          <w:rFonts w:ascii="Roboto" w:hAnsi="Roboto" w:cs="Arial"/>
+          <w:i/>
+        </w:rPr>
+        <w:t xml:space="preserve"> </w:t>
+      </w:r>
+      <w:proofErr w:type="spellStart"/>
+      <w:r>
+        <w:rPr>
+          <w:rFonts w:ascii="Roboto" w:hAnsi="Roboto" w:cs="Arial"/>
+          <w:i/>
+        </w:rPr>
+        <w:t>Chem</w:t>
+      </w:r>
+      <w:proofErr w:type="spellEnd"/>
+      <w:r>
+        <w:rPr>
+          <w:rFonts w:ascii="Roboto" w:hAnsi="Roboto" w:cs="Arial"/>
+          <w:i/>
+        </w:rPr>
+        <w:t xml:space="preserve"> </w:t>
+      </w:r>
+      <w:proofErr w:type="spellStart"/>
+      <w:r>
+        <w:rPr>
+          <w:rFonts w:ascii="Roboto" w:hAnsi="Roboto" w:cs="Arial"/>
+          <w:i/>
+        </w:rPr>
+        <w:t>Int</w:t>
+      </w:r>
+      <w:proofErr w:type="spellEnd"/>
+      <w:r>
+        <w:rPr>
+          <w:rFonts w:ascii="Roboto" w:hAnsi="Roboto" w:cs="Arial"/>
+          <w:i/>
+        </w:rPr>
+        <w:t xml:space="preserve"> Ed</w:t>
       </w:r>
       <w:r>
         <w:rPr>
@@ -1136,15 +1837,68 @@
         <w:rPr>
           <w:rFonts w:ascii="Roboto" w:hAnsi="Roboto" w:cs="Arial"/>
         </w:rPr>
-        <w:t xml:space="preserve">, Wallbrecher, R., van Kuppevelt, T. H., and Brock, R. (2015) Methods to Study the Role of the Glycocalyx in the Uptake of Cell-Penetrating Peptides, </w:t>
+        <w:t xml:space="preserve">, </w:t>
+      </w:r>
+      <w:proofErr w:type="spellStart"/>
+      <w:r>
+        <w:rPr>
+          <w:rFonts w:ascii="Roboto" w:hAnsi="Roboto" w:cs="Arial"/>
+        </w:rPr>
+        <w:t>Wallbrecher</w:t>
+      </w:r>
+      <w:proofErr w:type="spellEnd"/>
+      <w:r>
+        <w:rPr>
+          <w:rFonts w:ascii="Roboto" w:hAnsi="Roboto" w:cs="Arial"/>
+        </w:rPr>
+        <w:t xml:space="preserve">, R., van </w:t>
+      </w:r>
+      <w:proofErr w:type="spellStart"/>
+      <w:r>
+        <w:rPr>
+          <w:rFonts w:ascii="Roboto" w:hAnsi="Roboto" w:cs="Arial"/>
+        </w:rPr>
+        <w:t>Kuppevelt</w:t>
+      </w:r>
+      <w:proofErr w:type="spellEnd"/>
+      <w:r>
+        <w:rPr>
+          <w:rFonts w:ascii="Roboto" w:hAnsi="Roboto" w:cs="Arial"/>
+        </w:rPr>
+        <w:t xml:space="preserve">, T. H., and Brock, R. (2015) Methods to Study the Role of the Glycocalyx in the Uptake of Cell-Penetrating Peptides, </w:t>
       </w:r>
       <w:r>
         <w:rPr>
           <w:rFonts w:ascii="Roboto" w:hAnsi="Roboto" w:cs="Arial"/>
           <w:i/>
         </w:rPr>
-        <w:t>Methods Mol Biol</w:t>
-      </w:r>
+        <w:t xml:space="preserve">Methods </w:t>
+      </w:r>
+      <w:proofErr w:type="spellStart"/>
+      <w:r>
+        <w:rPr>
+          <w:rFonts w:ascii="Roboto" w:hAnsi="Roboto" w:cs="Arial"/>
+          <w:i/>
+        </w:rPr>
+        <w:t>Mol</w:t>
+      </w:r>
+      <w:proofErr w:type="spellEnd"/>
+      <w:r>
+        <w:rPr>
+          <w:rFonts w:ascii="Roboto" w:hAnsi="Roboto" w:cs="Arial"/>
+          <w:i/>
+        </w:rPr>
+        <w:t xml:space="preserve"> </w:t>
+      </w:r>
+      <w:proofErr w:type="spellStart"/>
+      <w:r>
+        <w:rPr>
+          <w:rFonts w:ascii="Roboto" w:hAnsi="Roboto" w:cs="Arial"/>
+          <w:i/>
+        </w:rPr>
+        <w:t>Biol</w:t>
+      </w:r>
+      <w:proofErr w:type="spellEnd"/>
       <w:r>
         <w:rPr>
           <w:rFonts w:ascii="Roboto" w:hAnsi="Roboto" w:cs="Arial"/>
@@ -1176,7 +1930,63 @@
         <w:rPr>
           <w:rFonts w:ascii="Roboto" w:hAnsi="Roboto" w:cs="Arial"/>
         </w:rPr>
-        <w:t>, Adjobo-Hermans, M.J.W., Kohze, R., Enderle, T., Brock, R., Milletti, F. Identification of short hydrophobic CPPs for cytosolic peptide delivery by rational design, Bioconj Chemistry (2016)</w:t>
+        <w:t xml:space="preserve">, </w:t>
+      </w:r>
+      <w:proofErr w:type="spellStart"/>
+      <w:r>
+        <w:rPr>
+          <w:rFonts w:ascii="Roboto" w:hAnsi="Roboto" w:cs="Arial"/>
+        </w:rPr>
+        <w:t>Adjobo-Hermans</w:t>
+      </w:r>
+      <w:proofErr w:type="spellEnd"/>
+      <w:r>
+        <w:rPr>
+          <w:rFonts w:ascii="Roboto" w:hAnsi="Roboto" w:cs="Arial"/>
+        </w:rPr>
+        <w:t xml:space="preserve">, M.J.W., Kohze, R., </w:t>
+      </w:r>
+      <w:proofErr w:type="spellStart"/>
+      <w:r>
+        <w:rPr>
+          <w:rFonts w:ascii="Roboto" w:hAnsi="Roboto" w:cs="Arial"/>
+        </w:rPr>
+        <w:t>Enderle</w:t>
+      </w:r>
+      <w:proofErr w:type="spellEnd"/>
+      <w:r>
+        <w:rPr>
+          <w:rFonts w:ascii="Roboto" w:hAnsi="Roboto" w:cs="Arial"/>
+        </w:rPr>
+        <w:t xml:space="preserve">, T., Brock, R., </w:t>
+      </w:r>
+      <w:proofErr w:type="spellStart"/>
+      <w:r>
+        <w:rPr>
+          <w:rFonts w:ascii="Roboto" w:hAnsi="Roboto" w:cs="Arial"/>
+        </w:rPr>
+        <w:t>Milletti</w:t>
+      </w:r>
+      <w:proofErr w:type="spellEnd"/>
+      <w:r>
+        <w:rPr>
+          <w:rFonts w:ascii="Roboto" w:hAnsi="Roboto" w:cs="Arial"/>
+        </w:rPr>
+        <w:t xml:space="preserve">, F. Identification of short hydrophobic CPPs for cytosolic peptide delivery by rational design, </w:t>
+      </w:r>
+      <w:proofErr w:type="spellStart"/>
+      <w:r>
+        <w:rPr>
+          <w:rFonts w:ascii="Roboto" w:hAnsi="Roboto" w:cs="Arial"/>
+        </w:rPr>
+        <w:t>Bioconj</w:t>
+      </w:r>
+      <w:proofErr w:type="spellEnd"/>
+      <w:r>
+        <w:rPr>
+          <w:rFonts w:ascii="Roboto" w:hAnsi="Roboto" w:cs="Arial"/>
+        </w:rPr>
+        <w:t xml:space="preserve"> Chemistry (2016)</w:t>
       </w:r>
     </w:p>
     <w:p>
@@ -1196,7 +2006,35 @@
         <w:rPr>
           <w:rFonts w:ascii="Roboto" w:hAnsi="Roboto" w:cs="Arial"/>
         </w:rPr>
-        <w:t xml:space="preserve">Mohamed, M., Ashikov, A., Guillard, M., Robben, J. H., </w:t>
+        <w:t xml:space="preserve">Mohamed, M., </w:t>
+      </w:r>
+      <w:proofErr w:type="spellStart"/>
+      <w:r>
+        <w:rPr>
+          <w:rFonts w:ascii="Roboto" w:hAnsi="Roboto" w:cs="Arial"/>
+        </w:rPr>
+        <w:t>Ashikov</w:t>
+      </w:r>
+      <w:proofErr w:type="spellEnd"/>
+      <w:r>
+        <w:rPr>
+          <w:rFonts w:ascii="Roboto" w:hAnsi="Roboto" w:cs="Arial"/>
+        </w:rPr>
+        <w:t xml:space="preserve">, A., </w:t>
+      </w:r>
+      <w:proofErr w:type="spellStart"/>
+      <w:r>
+        <w:rPr>
+          <w:rFonts w:ascii="Roboto" w:hAnsi="Roboto" w:cs="Arial"/>
+        </w:rPr>
+        <w:t>Guillard</w:t>
+      </w:r>
+      <w:proofErr w:type="spellEnd"/>
+      <w:r>
+        <w:rPr>
+          <w:rFonts w:ascii="Roboto" w:hAnsi="Roboto" w:cs="Arial"/>
+        </w:rPr>
+        <w:t xml:space="preserve">, M., Robben, J. H., </w:t>
       </w:r>
       <w:r>
         <w:rPr>
@@ -1209,7 +2047,63 @@
         <w:rPr>
           <w:rFonts w:ascii="Roboto" w:hAnsi="Roboto" w:cs="Arial"/>
         </w:rPr>
-        <w:t xml:space="preserve">, van den Heuvel, B., de Brouwer, A. P., Gerardy-Schahn, R., Deen, P. M., Wevers, R. A., Lefeber, D. J., and Morava, E. (2013) Intellectual disability and bleeding diathesis due to deficient CMP-sialic acid transport, </w:t>
+        <w:t xml:space="preserve">, van den Heuvel, B., de Brouwer, A. P., </w:t>
+      </w:r>
+      <w:proofErr w:type="spellStart"/>
+      <w:r>
+        <w:rPr>
+          <w:rFonts w:ascii="Roboto" w:hAnsi="Roboto" w:cs="Arial"/>
+        </w:rPr>
+        <w:t>Gerardy-Schahn</w:t>
+      </w:r>
+      <w:proofErr w:type="spellEnd"/>
+      <w:r>
+        <w:rPr>
+          <w:rFonts w:ascii="Roboto" w:hAnsi="Roboto" w:cs="Arial"/>
+        </w:rPr>
+        <w:t xml:space="preserve">, R., </w:t>
+      </w:r>
+      <w:proofErr w:type="spellStart"/>
+      <w:r>
+        <w:rPr>
+          <w:rFonts w:ascii="Roboto" w:hAnsi="Roboto" w:cs="Arial"/>
+        </w:rPr>
+        <w:t>Deen</w:t>
+      </w:r>
+      <w:proofErr w:type="spellEnd"/>
+      <w:r>
+        <w:rPr>
+          <w:rFonts w:ascii="Roboto" w:hAnsi="Roboto" w:cs="Arial"/>
+        </w:rPr>
+        <w:t xml:space="preserve">, P. M., </w:t>
+      </w:r>
+      <w:proofErr w:type="spellStart"/>
+      <w:r>
+        <w:rPr>
+          <w:rFonts w:ascii="Roboto" w:hAnsi="Roboto" w:cs="Arial"/>
+        </w:rPr>
+        <w:t>Wevers</w:t>
+      </w:r>
+      <w:proofErr w:type="spellEnd"/>
+      <w:r>
+        <w:rPr>
+          <w:rFonts w:ascii="Roboto" w:hAnsi="Roboto" w:cs="Arial"/>
+        </w:rPr>
+        <w:t xml:space="preserve">, R. A., </w:t>
+      </w:r>
+      <w:proofErr w:type="spellStart"/>
+      <w:r>
+        <w:rPr>
+          <w:rFonts w:ascii="Roboto" w:hAnsi="Roboto" w:cs="Arial"/>
+        </w:rPr>
+        <w:t>Lefeber</w:t>
+      </w:r>
+      <w:proofErr w:type="spellEnd"/>
+      <w:r>
+        <w:rPr>
+          <w:rFonts w:ascii="Roboto" w:hAnsi="Roboto" w:cs="Arial"/>
+        </w:rPr>
+        <w:t xml:space="preserve">, D. J., and Morava, E. (2013) Intellectual disability and bleeding diathesis due to deficient CMP-sialic acid transport, </w:t>
       </w:r>
       <w:r>
         <w:rPr>
@@ -1238,11 +2132,33 @@
           <w:rFonts w:ascii="Roboto" w:hAnsi="Roboto"/>
         </w:rPr>
       </w:pPr>
-      <w:r>
-        <w:rPr>
-          <w:rFonts w:ascii="Roboto" w:hAnsi="Roboto" w:cs="Arial"/>
-        </w:rPr>
-        <w:t xml:space="preserve">Verdurmen, W. P., Wallbrecher, R., </w:t>
+      <w:proofErr w:type="spellStart"/>
+      <w:r>
+        <w:rPr>
+          <w:rFonts w:ascii="Roboto" w:hAnsi="Roboto" w:cs="Arial"/>
+        </w:rPr>
+        <w:t>Verdurmen</w:t>
+      </w:r>
+      <w:proofErr w:type="spellEnd"/>
+      <w:r>
+        <w:rPr>
+          <w:rFonts w:ascii="Roboto" w:hAnsi="Roboto" w:cs="Arial"/>
+        </w:rPr>
+        <w:t xml:space="preserve">, W. P., </w:t>
+      </w:r>
+      <w:proofErr w:type="spellStart"/>
+      <w:r>
+        <w:rPr>
+          <w:rFonts w:ascii="Roboto" w:hAnsi="Roboto" w:cs="Arial"/>
+        </w:rPr>
+        <w:t>Wallbrecher</w:t>
+      </w:r>
+      <w:proofErr w:type="spellEnd"/>
+      <w:r>
+        <w:rPr>
+          <w:rFonts w:ascii="Roboto" w:hAnsi="Roboto" w:cs="Arial"/>
+        </w:rPr>
+        <w:t xml:space="preserve">, R., </w:t>
       </w:r>
       <w:r>
         <w:rPr>
@@ -1255,7 +2171,77 @@
         <w:rPr>
           <w:rFonts w:ascii="Roboto" w:hAnsi="Roboto" w:cs="Arial"/>
         </w:rPr>
-        <w:t xml:space="preserve">, Eilander, J., Bovee-Geurts, P., Fanghanel, S., Burck, J., Wadhwani, P., Ulrich, A. S., and Brock, R. (2013) Cell surface clustering of heparan sulfate proteoglycans by amphipathic cell-penetrating peptides does not contribute to uptake, </w:t>
+        <w:t xml:space="preserve">, </w:t>
+      </w:r>
+      <w:proofErr w:type="spellStart"/>
+      <w:r>
+        <w:rPr>
+          <w:rFonts w:ascii="Roboto" w:hAnsi="Roboto" w:cs="Arial"/>
+        </w:rPr>
+        <w:t>Eilander</w:t>
+      </w:r>
+      <w:proofErr w:type="spellEnd"/>
+      <w:r>
+        <w:rPr>
+          <w:rFonts w:ascii="Roboto" w:hAnsi="Roboto" w:cs="Arial"/>
+        </w:rPr>
+        <w:t xml:space="preserve">, J., </w:t>
+      </w:r>
+      <w:proofErr w:type="spellStart"/>
+      <w:r>
+        <w:rPr>
+          <w:rFonts w:ascii="Roboto" w:hAnsi="Roboto" w:cs="Arial"/>
+        </w:rPr>
+        <w:t>Bovee-Geurts</w:t>
+      </w:r>
+      <w:proofErr w:type="spellEnd"/>
+      <w:r>
+        <w:rPr>
+          <w:rFonts w:ascii="Roboto" w:hAnsi="Roboto" w:cs="Arial"/>
+        </w:rPr>
+        <w:t xml:space="preserve">, P., </w:t>
+      </w:r>
+      <w:proofErr w:type="spellStart"/>
+      <w:r>
+        <w:rPr>
+          <w:rFonts w:ascii="Roboto" w:hAnsi="Roboto" w:cs="Arial"/>
+        </w:rPr>
+        <w:t>Fanghanel</w:t>
+      </w:r>
+      <w:proofErr w:type="spellEnd"/>
+      <w:r>
+        <w:rPr>
+          <w:rFonts w:ascii="Roboto" w:hAnsi="Roboto" w:cs="Arial"/>
+        </w:rPr>
+        <w:t xml:space="preserve">, S., </w:t>
+      </w:r>
+      <w:proofErr w:type="spellStart"/>
+      <w:r>
+        <w:rPr>
+          <w:rFonts w:ascii="Roboto" w:hAnsi="Roboto" w:cs="Arial"/>
+        </w:rPr>
+        <w:t>Burck</w:t>
+      </w:r>
+      <w:proofErr w:type="spellEnd"/>
+      <w:r>
+        <w:rPr>
+          <w:rFonts w:ascii="Roboto" w:hAnsi="Roboto" w:cs="Arial"/>
+        </w:rPr>
+        <w:t xml:space="preserve">, J., </w:t>
+      </w:r>
+      <w:proofErr w:type="spellStart"/>
+      <w:r>
+        <w:rPr>
+          <w:rFonts w:ascii="Roboto" w:hAnsi="Roboto" w:cs="Arial"/>
+        </w:rPr>
+        <w:t>Wadhwani</w:t>
+      </w:r>
+      <w:proofErr w:type="spellEnd"/>
+      <w:r>
+        <w:rPr>
+          <w:rFonts w:ascii="Roboto" w:hAnsi="Roboto" w:cs="Arial"/>
+        </w:rPr>
+        <w:t xml:space="preserve">, P., Ulrich, A. S., and Brock, R. (2013) Cell surface clustering of heparan sulfate proteoglycans by amphipathic cell-penetrating peptides does not contribute to uptake, </w:t>
       </w:r>
       <w:r>
         <w:rPr>
@@ -1284,11 +2270,33 @@
           <w:rFonts w:ascii="Roboto" w:hAnsi="Roboto"/>
         </w:rPr>
       </w:pPr>
-      <w:r>
-        <w:rPr>
-          <w:rFonts w:ascii="Roboto" w:hAnsi="Roboto" w:cs="Arial"/>
-        </w:rPr>
-        <w:t xml:space="preserve">Wallbrecher, R., Verdurmen, W. P., </w:t>
+      <w:proofErr w:type="spellStart"/>
+      <w:r>
+        <w:rPr>
+          <w:rFonts w:ascii="Roboto" w:hAnsi="Roboto" w:cs="Arial"/>
+        </w:rPr>
+        <w:t>Wallbrecher</w:t>
+      </w:r>
+      <w:proofErr w:type="spellEnd"/>
+      <w:r>
+        <w:rPr>
+          <w:rFonts w:ascii="Roboto" w:hAnsi="Roboto" w:cs="Arial"/>
+        </w:rPr>
+        <w:t xml:space="preserve">, R., </w:t>
+      </w:r>
+      <w:proofErr w:type="spellStart"/>
+      <w:r>
+        <w:rPr>
+          <w:rFonts w:ascii="Roboto" w:hAnsi="Roboto" w:cs="Arial"/>
+        </w:rPr>
+        <w:t>Verdurmen</w:t>
+      </w:r>
+      <w:proofErr w:type="spellEnd"/>
+      <w:r>
+        <w:rPr>
+          <w:rFonts w:ascii="Roboto" w:hAnsi="Roboto" w:cs="Arial"/>
+        </w:rPr>
+        <w:t xml:space="preserve">, W. P., </w:t>
       </w:r>
       <w:r>
         <w:rPr>
@@ -1301,14 +2309,86 @@
         <w:rPr>
           <w:rFonts w:ascii="Roboto" w:hAnsi="Roboto" w:cs="Arial"/>
         </w:rPr>
-        <w:t xml:space="preserve">, Bovee-Geurts, P. H., Broecker, F., Reinhardt, A., van Kuppevelt, T. H., Seeberger, P. H., and Brock, R. (2013) The stoichiometry of peptide-heparan sulfate binding as a determinant of uptake efficiency of cell-penetrating peptides, </w:t>
+        <w:t xml:space="preserve">, </w:t>
+      </w:r>
+      <w:proofErr w:type="spellStart"/>
+      <w:r>
+        <w:rPr>
+          <w:rFonts w:ascii="Roboto" w:hAnsi="Roboto" w:cs="Arial"/>
+        </w:rPr>
+        <w:t>Bovee-Geurts</w:t>
+      </w:r>
+      <w:proofErr w:type="spellEnd"/>
+      <w:r>
+        <w:rPr>
+          <w:rFonts w:ascii="Roboto" w:hAnsi="Roboto" w:cs="Arial"/>
+        </w:rPr>
+        <w:t xml:space="preserve">, P. H., </w:t>
+      </w:r>
+      <w:proofErr w:type="spellStart"/>
+      <w:r>
+        <w:rPr>
+          <w:rFonts w:ascii="Roboto" w:hAnsi="Roboto" w:cs="Arial"/>
+        </w:rPr>
+        <w:t>Broecker</w:t>
+      </w:r>
+      <w:proofErr w:type="spellEnd"/>
+      <w:r>
+        <w:rPr>
+          <w:rFonts w:ascii="Roboto" w:hAnsi="Roboto" w:cs="Arial"/>
+        </w:rPr>
+        <w:t xml:space="preserve">, F., Reinhardt, A., van </w:t>
+      </w:r>
+      <w:proofErr w:type="spellStart"/>
+      <w:r>
+        <w:rPr>
+          <w:rFonts w:ascii="Roboto" w:hAnsi="Roboto" w:cs="Arial"/>
+        </w:rPr>
+        <w:t>Kuppevelt</w:t>
+      </w:r>
+      <w:proofErr w:type="spellEnd"/>
+      <w:r>
+        <w:rPr>
+          <w:rFonts w:ascii="Roboto" w:hAnsi="Roboto" w:cs="Arial"/>
+        </w:rPr>
+        <w:t xml:space="preserve">, T. H., </w:t>
+      </w:r>
+      <w:proofErr w:type="spellStart"/>
+      <w:r>
+        <w:rPr>
+          <w:rFonts w:ascii="Roboto" w:hAnsi="Roboto" w:cs="Arial"/>
+        </w:rPr>
+        <w:t>Seeberger</w:t>
+      </w:r>
+      <w:proofErr w:type="spellEnd"/>
+      <w:r>
+        <w:rPr>
+          <w:rFonts w:ascii="Roboto" w:hAnsi="Roboto" w:cs="Arial"/>
+        </w:rPr>
+        <w:t xml:space="preserve">, P. H., and Brock, R. (2013) The stoichiometry of peptide-heparan sulfate binding as a determinant of uptake efficiency of cell-penetrating peptides, </w:t>
       </w:r>
       <w:r>
         <w:rPr>
           <w:rFonts w:ascii="Roboto" w:hAnsi="Roboto" w:cs="Arial"/>
           <w:i/>
         </w:rPr>
-        <w:t>Cell Mol Life Sci.</w:t>
+        <w:t xml:space="preserve">Cell </w:t>
+      </w:r>
+      <w:proofErr w:type="spellStart"/>
+      <w:r>
+        <w:rPr>
+          <w:rFonts w:ascii="Roboto" w:hAnsi="Roboto" w:cs="Arial"/>
+          <w:i/>
+        </w:rPr>
+        <w:t>Mol</w:t>
+      </w:r>
+      <w:proofErr w:type="spellEnd"/>
+      <w:r>
+        <w:rPr>
+          <w:rFonts w:ascii="Roboto" w:hAnsi="Roboto" w:cs="Arial"/>
+          <w:i/>
+        </w:rPr>
+        <w:t xml:space="preserve"> Life Sci.</w:t>
       </w:r>
     </w:p>
     <w:p>
@@ -1324,11 +2404,19 @@
           <w:rFonts w:ascii="Roboto" w:hAnsi="Roboto"/>
         </w:rPr>
       </w:pPr>
-      <w:r>
-        <w:rPr>
-          <w:rFonts w:ascii="Roboto" w:hAnsi="Roboto" w:cs="Arial"/>
-        </w:rPr>
-        <w:t xml:space="preserve">Vallen, M. J., </w:t>
+      <w:proofErr w:type="spellStart"/>
+      <w:r>
+        <w:rPr>
+          <w:rFonts w:ascii="Roboto" w:hAnsi="Roboto" w:cs="Arial"/>
+        </w:rPr>
+        <w:t>Vallen</w:t>
+      </w:r>
+      <w:proofErr w:type="spellEnd"/>
+      <w:r>
+        <w:rPr>
+          <w:rFonts w:ascii="Roboto" w:hAnsi="Roboto" w:cs="Arial"/>
+        </w:rPr>
+        <w:t xml:space="preserve">, M. J., </w:t>
       </w:r>
       <w:r>
         <w:rPr>
@@ -1341,14 +2429,93 @@
         <w:rPr>
           <w:rFonts w:ascii="Roboto" w:hAnsi="Roboto" w:cs="Arial"/>
         </w:rPr>
-        <w:t xml:space="preserve">, Oosterhof, A., Bulten, J., Massuger, L. F., and van Kuppevelt, T. H. (2014) Primary ovarian carcinomas and abdominal metastasis contain 4,6-disulfated chondroitin sulfate rich regions, which provide adhesive properties to tumour cells, </w:t>
-      </w:r>
+        <w:t xml:space="preserve">, </w:t>
+      </w:r>
+      <w:proofErr w:type="spellStart"/>
+      <w:r>
+        <w:rPr>
+          <w:rFonts w:ascii="Roboto" w:hAnsi="Roboto" w:cs="Arial"/>
+        </w:rPr>
+        <w:t>Oosterhof</w:t>
+      </w:r>
+      <w:proofErr w:type="spellEnd"/>
+      <w:r>
+        <w:rPr>
+          <w:rFonts w:ascii="Roboto" w:hAnsi="Roboto" w:cs="Arial"/>
+        </w:rPr>
+        <w:t xml:space="preserve">, A., </w:t>
+      </w:r>
+      <w:proofErr w:type="spellStart"/>
+      <w:r>
+        <w:rPr>
+          <w:rFonts w:ascii="Roboto" w:hAnsi="Roboto" w:cs="Arial"/>
+        </w:rPr>
+        <w:t>Bulten</w:t>
+      </w:r>
+      <w:proofErr w:type="spellEnd"/>
+      <w:r>
+        <w:rPr>
+          <w:rFonts w:ascii="Roboto" w:hAnsi="Roboto" w:cs="Arial"/>
+        </w:rPr>
+        <w:t xml:space="preserve">, J., </w:t>
+      </w:r>
+      <w:proofErr w:type="spellStart"/>
+      <w:r>
+        <w:rPr>
+          <w:rFonts w:ascii="Roboto" w:hAnsi="Roboto" w:cs="Arial"/>
+        </w:rPr>
+        <w:t>Massuger</w:t>
+      </w:r>
+      <w:proofErr w:type="spellEnd"/>
+      <w:r>
+        <w:rPr>
+          <w:rFonts w:ascii="Roboto" w:hAnsi="Roboto" w:cs="Arial"/>
+        </w:rPr>
+        <w:t xml:space="preserve">, L. F., and van </w:t>
+      </w:r>
+      <w:proofErr w:type="spellStart"/>
+      <w:r>
+        <w:rPr>
+          <w:rFonts w:ascii="Roboto" w:hAnsi="Roboto" w:cs="Arial"/>
+        </w:rPr>
+        <w:t>Kuppevelt</w:t>
+      </w:r>
+      <w:proofErr w:type="spellEnd"/>
+      <w:r>
+        <w:rPr>
+          <w:rFonts w:ascii="Roboto" w:hAnsi="Roboto" w:cs="Arial"/>
+        </w:rPr>
+        <w:t xml:space="preserve">, T. H. (2014) Primary ovarian carcinomas and abdominal metastasis contain 4,6-disulfated chondroitin sulfate rich regions, which provide adhesive properties to </w:t>
+      </w:r>
+      <w:proofErr w:type="spellStart"/>
+      <w:r>
+        <w:rPr>
+          <w:rFonts w:ascii="Roboto" w:hAnsi="Roboto" w:cs="Arial"/>
+        </w:rPr>
+        <w:t>tumour</w:t>
+      </w:r>
+      <w:proofErr w:type="spellEnd"/>
+      <w:r>
+        <w:rPr>
+          <w:rFonts w:ascii="Roboto" w:hAnsi="Roboto" w:cs="Arial"/>
+        </w:rPr>
+        <w:t xml:space="preserve"> cells, </w:t>
+      </w:r>
+      <w:proofErr w:type="spellStart"/>
       <w:r>
         <w:rPr>
           <w:rFonts w:ascii="Roboto" w:hAnsi="Roboto" w:cs="Arial"/>
           <w:i/>
         </w:rPr>
-        <w:t>PLoS One</w:t>
+        <w:t>PLoS</w:t>
+      </w:r>
+      <w:proofErr w:type="spellEnd"/>
+      <w:r>
+        <w:rPr>
+          <w:rFonts w:ascii="Roboto" w:hAnsi="Roboto" w:cs="Arial"/>
+          <w:i/>
+        </w:rPr>
+        <w:t xml:space="preserve"> One</w:t>
       </w:r>
       <w:r>
         <w:rPr>
@@ -1370,11 +2537,33 @@
           <w:rFonts w:ascii="Roboto" w:hAnsi="Roboto"/>
         </w:rPr>
       </w:pPr>
-      <w:r>
-        <w:rPr>
-          <w:rFonts w:ascii="Roboto" w:hAnsi="Roboto" w:cs="Arial"/>
-        </w:rPr>
-        <w:t xml:space="preserve">Favretto, M. E., Wallbrecher, R., </w:t>
+      <w:proofErr w:type="spellStart"/>
+      <w:r>
+        <w:rPr>
+          <w:rFonts w:ascii="Roboto" w:hAnsi="Roboto" w:cs="Arial"/>
+        </w:rPr>
+        <w:t>Favretto</w:t>
+      </w:r>
+      <w:proofErr w:type="spellEnd"/>
+      <w:r>
+        <w:rPr>
+          <w:rFonts w:ascii="Roboto" w:hAnsi="Roboto" w:cs="Arial"/>
+        </w:rPr>
+        <w:t xml:space="preserve">, M. E., </w:t>
+      </w:r>
+      <w:proofErr w:type="spellStart"/>
+      <w:r>
+        <w:rPr>
+          <w:rFonts w:ascii="Roboto" w:hAnsi="Roboto" w:cs="Arial"/>
+        </w:rPr>
+        <w:t>Wallbrecher</w:t>
+      </w:r>
+      <w:proofErr w:type="spellEnd"/>
+      <w:r>
+        <w:rPr>
+          <w:rFonts w:ascii="Roboto" w:hAnsi="Roboto" w:cs="Arial"/>
+        </w:rPr>
+        <w:t xml:space="preserve">, R., </w:t>
       </w:r>
       <w:r>
         <w:rPr>
@@ -1387,7 +2576,35 @@
         <w:rPr>
           <w:rFonts w:ascii="Roboto" w:hAnsi="Roboto" w:cs="Arial"/>
         </w:rPr>
-        <w:t xml:space="preserve">, van de Putte, R., and Brock, R. (2014) Glycosaminoglycans in the cellular uptake of drug delivery vectors - Bystanders or active players?, </w:t>
+        <w:t xml:space="preserve">, van de </w:t>
+      </w:r>
+      <w:proofErr w:type="spellStart"/>
+      <w:r>
+        <w:rPr>
+          <w:rFonts w:ascii="Roboto" w:hAnsi="Roboto" w:cs="Arial"/>
+        </w:rPr>
+        <w:t>Putte</w:t>
+      </w:r>
+      <w:proofErr w:type="spellEnd"/>
+      <w:r>
+        <w:rPr>
+          <w:rFonts w:ascii="Roboto" w:hAnsi="Roboto" w:cs="Arial"/>
+        </w:rPr>
+        <w:t xml:space="preserve">, R., and Brock, R. (2014) Glycosaminoglycans in the cellular uptake of drug delivery vectors - Bystanders or active </w:t>
+      </w:r>
+      <w:proofErr w:type="gramStart"/>
+      <w:r>
+        <w:rPr>
+          <w:rFonts w:ascii="Roboto" w:hAnsi="Roboto" w:cs="Arial"/>
+        </w:rPr>
+        <w:t>players?,</w:t>
+      </w:r>
+      <w:proofErr w:type="gramEnd"/>
+      <w:r>
+        <w:rPr>
+          <w:rFonts w:ascii="Roboto" w:hAnsi="Roboto" w:cs="Arial"/>
+        </w:rPr>
+        <w:t xml:space="preserve"> </w:t>
       </w:r>
       <w:r>
         <w:rPr>
@@ -1395,41 +2612,6 @@
           <w:i/>
         </w:rPr>
         <w:t>Journal of controlled release : official journal of the Controlled Release Society.</w:t>
-      </w:r>
-    </w:p>
-    <w:p>
-      <w:pPr>
-        <w:jc w:val="both"/>
-        <w:rPr>
-          <w:rFonts w:ascii="Roboto" w:hAnsi="Roboto"/>
-        </w:rPr>
-      </w:pPr>
-    </w:p>
-    <w:p>
-      <w:pPr>
-        <w:spacing w:after="120"/>
-        <w:jc w:val="both"/>
-        <w:rPr>
-          <w:rFonts w:ascii="Roboto" w:hAnsi="Roboto"/>
-          <w:b/>
-          <w:u w:val="single"/>
-        </w:rPr>
-      </w:pPr>
-      <w:r>
-        <w:rPr>
-          <w:rFonts w:ascii="Roboto" w:hAnsi="Roboto"/>
-          <w:b/>
-          <w:u w:val="single"/>
-        </w:rPr>
-        <w:t xml:space="preserve">LAST AUTHOR </w:t>
-      </w:r>
-      <w:r>
-        <w:rPr>
-          <w:rFonts w:ascii="Roboto" w:hAnsi="Roboto"/>
-          <w:b/>
-          <w:u w:val="single"/>
-        </w:rPr>
-        <w:t>PUBLICATION</w:t>
       </w:r>
     </w:p>
     <w:p>
@@ -1448,58 +2630,139 @@
       <w:r>
         <w:rPr>
           <w:rFonts w:ascii="Roboto" w:hAnsi="Roboto"/>
-        </w:rPr>
-        <w:t xml:space="preserve">Kohze, R., Dieteren, C., Koopman, W.J., Brock, R., </w:t>
-      </w:r>
-      <w:r>
-        <w:rPr>
-          <w:rFonts w:ascii="Roboto" w:hAnsi="Roboto"/>
+          <w:lang w:val="en-GB"/>
+        </w:rPr>
+        <w:t xml:space="preserve">Klein, M.J., </w:t>
+      </w:r>
+      <w:r>
+        <w:rPr>
+          <w:rFonts w:ascii="Roboto" w:hAnsi="Roboto" w:cs="Arial"/>
           <w:b/>
-        </w:rPr>
-        <w:t>Schmidt, S.,</w:t>
-      </w:r>
-      <w:r>
-        <w:rPr>
-          <w:rFonts w:ascii="Roboto" w:hAnsi="Roboto"/>
+          <w:lang w:val="en-GB"/>
+        </w:rPr>
+        <w:t>Schmidt, S.</w:t>
+      </w:r>
+      <w:r>
+        <w:rPr>
+          <w:rFonts w:ascii="Roboto" w:hAnsi="Roboto"/>
+          <w:lang w:val="en-GB"/>
+        </w:rPr>
+        <w:t xml:space="preserve">, </w:t>
+      </w:r>
+      <w:proofErr w:type="spellStart"/>
+      <w:r>
+        <w:rPr>
+          <w:rFonts w:ascii="Roboto" w:hAnsi="Roboto"/>
+          <w:lang w:val="en-GB"/>
+        </w:rPr>
+        <w:t>Wadhwani</w:t>
+      </w:r>
+      <w:proofErr w:type="spellEnd"/>
+      <w:r>
+        <w:rPr>
+          <w:rFonts w:ascii="Roboto" w:hAnsi="Roboto"/>
+          <w:lang w:val="en-GB"/>
+        </w:rPr>
+        <w:t xml:space="preserve">, P., </w:t>
+      </w:r>
+      <w:proofErr w:type="spellStart"/>
+      <w:r>
+        <w:rPr>
+          <w:rFonts w:ascii="Roboto" w:hAnsi="Roboto"/>
+          <w:lang w:val="en-GB"/>
+        </w:rPr>
+        <w:t>Bürck</w:t>
+      </w:r>
+      <w:proofErr w:type="spellEnd"/>
+      <w:r>
+        <w:rPr>
+          <w:rFonts w:ascii="Roboto" w:hAnsi="Roboto"/>
+          <w:lang w:val="en-GB"/>
+        </w:rPr>
+        <w:t xml:space="preserve">, J., Reichert, J., </w:t>
+      </w:r>
+      <w:proofErr w:type="spellStart"/>
+      <w:r>
+        <w:rPr>
+          <w:rFonts w:ascii="Roboto" w:hAnsi="Roboto"/>
+          <w:lang w:val="en-GB"/>
+        </w:rPr>
+        <w:t>Afonin</w:t>
+      </w:r>
+      <w:proofErr w:type="spellEnd"/>
+      <w:r>
+        <w:rPr>
+          <w:rFonts w:ascii="Roboto" w:hAnsi="Roboto"/>
+          <w:lang w:val="en-GB"/>
+        </w:rPr>
+        <w:t xml:space="preserve">, S., </w:t>
+      </w:r>
+      <w:proofErr w:type="spellStart"/>
+      <w:r>
+        <w:rPr>
+          <w:rFonts w:ascii="Roboto" w:hAnsi="Roboto"/>
+          <w:lang w:val="en-GB"/>
+        </w:rPr>
+        <w:t>Berditsch</w:t>
+      </w:r>
+      <w:proofErr w:type="spellEnd"/>
+      <w:r>
+        <w:rPr>
+          <w:rFonts w:ascii="Roboto" w:hAnsi="Roboto"/>
+          <w:lang w:val="en-GB"/>
+        </w:rPr>
+        <w:t xml:space="preserve">, M., Schober, T., Brock, R., </w:t>
+      </w:r>
+      <w:proofErr w:type="spellStart"/>
+      <w:r>
+        <w:rPr>
+          <w:rFonts w:ascii="Roboto" w:hAnsi="Roboto"/>
+          <w:lang w:val="en-GB"/>
+        </w:rPr>
+        <w:t>Kansy</w:t>
+      </w:r>
+      <w:proofErr w:type="spellEnd"/>
+      <w:r>
+        <w:rPr>
+          <w:rFonts w:ascii="Roboto" w:hAnsi="Roboto"/>
+          <w:lang w:val="en-GB"/>
+        </w:rPr>
+        <w:t>, M.</w:t>
+      </w:r>
+      <w:r>
+        <w:rPr>
+          <w:rFonts w:ascii="Roboto" w:hAnsi="Roboto" w:cs="Lucida Grande"/>
+          <w:lang w:val="en-GB"/>
         </w:rPr>
         <w:t xml:space="preserve"> </w:t>
       </w:r>
       <w:r>
         <w:rPr>
           <w:rFonts w:ascii="Roboto" w:hAnsi="Roboto"/>
-        </w:rPr>
-        <w:t xml:space="preserve">(2017) </w:t>
-      </w:r>
-      <w:r>
-        <w:rPr>
-          <w:rFonts w:ascii="Roboto" w:hAnsi="Roboto"/>
-        </w:rPr>
-        <w:t xml:space="preserve">Frapbot: an open-source application for </w:t>
-      </w:r>
-      <w:r>
-        <w:rPr>
-          <w:rFonts w:ascii="Roboto" w:hAnsi="Roboto"/>
-        </w:rPr>
-        <w:t>fluorescence recovery after photobleaching data</w:t>
-      </w:r>
-      <w:r>
-        <w:rPr>
-          <w:rFonts w:ascii="Roboto" w:hAnsi="Roboto"/>
-        </w:rPr>
-        <w:t xml:space="preserve">. </w:t>
-      </w:r>
-      <w:r>
-        <w:rPr>
-          <w:rFonts w:ascii="Roboto" w:hAnsi="Roboto"/>
-          <w:i/>
-        </w:rPr>
-        <w:t>Cytometry A</w:t>
-      </w:r>
-      <w:r>
-        <w:rPr>
-          <w:rFonts w:ascii="Roboto" w:hAnsi="Roboto"/>
-        </w:rPr>
-        <w:t>.</w:t>
+          <w:lang w:val="en-GB"/>
+        </w:rPr>
+        <w:t>and Ulrich, A.S. (2017)</w:t>
+      </w:r>
+      <w:r>
+        <w:rPr>
+          <w:rFonts w:ascii="Roboto" w:hAnsi="Roboto"/>
+          <w:lang w:val="en-GB"/>
+        </w:rPr>
+        <w:t xml:space="preserve"> </w:t>
+      </w:r>
+      <w:r>
+        <w:rPr>
+          <w:rFonts w:ascii="Roboto" w:hAnsi="Roboto" w:cs="Arial"/>
+          <w:lang w:val="en-GB"/>
+        </w:rPr>
+        <w:t>Lactam-Stapled Cell-Penetrating Peptides: Cell Uptake and Membrane Binding Properties, Journal of Medicinal Chemistry</w:t>
+      </w:r>
+      <w:r>
+        <w:rPr>
+          <w:rFonts w:ascii="Roboto" w:hAnsi="Roboto" w:cs="Arial"/>
+          <w:lang w:val="en-GB"/>
+        </w:rPr>
+        <w:t>. J. Med. Chem. 2017, 60, 8071−8082</w:t>
       </w:r>
     </w:p>
     <w:p>
@@ -1526,7 +2789,7 @@
           <w:b/>
           <w:u w:val="single"/>
         </w:rPr>
-        <w:t>PUBLICATIONS</w:t>
+        <w:t xml:space="preserve">LAST AUTHOR </w:t>
       </w:r>
       <w:r>
         <w:rPr>
@@ -1534,7 +2797,7 @@
           <w:b/>
           <w:u w:val="single"/>
         </w:rPr>
-        <w:t xml:space="preserve"> (SUBMITTED)</w:t>
+        <w:t>PUBLICATION</w:t>
       </w:r>
     </w:p>
     <w:p>
@@ -1548,45 +2811,129 @@
         <w:jc w:val="both"/>
         <w:rPr>
           <w:rFonts w:ascii="Roboto" w:hAnsi="Roboto"/>
-          <w:lang w:val="de-DE"/>
-        </w:rPr>
-      </w:pPr>
-      <w:r>
-        <w:rPr>
-          <w:rFonts w:ascii="Roboto" w:hAnsi="Roboto" w:cs="Arial"/>
+        </w:rPr>
+      </w:pPr>
+      <w:r>
+        <w:rPr>
+          <w:rFonts w:ascii="Roboto" w:hAnsi="Roboto"/>
+        </w:rPr>
+        <w:t xml:space="preserve">Kohze, R., </w:t>
+      </w:r>
+      <w:proofErr w:type="spellStart"/>
+      <w:r>
+        <w:rPr>
+          <w:rFonts w:ascii="Roboto" w:hAnsi="Roboto"/>
+        </w:rPr>
+        <w:t>Dieteren</w:t>
+      </w:r>
+      <w:proofErr w:type="spellEnd"/>
+      <w:r>
+        <w:rPr>
+          <w:rFonts w:ascii="Roboto" w:hAnsi="Roboto"/>
+        </w:rPr>
+        <w:t xml:space="preserve">, C., Koopman, W.J., Brock, R., </w:t>
+      </w:r>
+      <w:r>
+        <w:rPr>
+          <w:rFonts w:ascii="Roboto" w:hAnsi="Roboto"/>
           <w:b/>
-          <w:lang w:val="de-DE"/>
-        </w:rPr>
-        <w:t>Schmidt, S.</w:t>
-      </w:r>
-      <w:r>
-        <w:rPr>
-          <w:rFonts w:ascii="Roboto" w:hAnsi="Roboto" w:cs="Arial"/>
-          <w:lang w:val="de-DE"/>
-        </w:rPr>
-        <w:t>, Weigelin, B., te Riet, J., Daryab, N., te-Lindert, M., Lelli, B., Rognoni, L., Krause-Vortmeyer, M., Gottschalk, K.E., Kissler, S., Fransen, J., Humphries, M.J., Friedl, P., Glycocalyx-Mediated Integrin-Independent Amoeboid Cell Migration, Nature (</w:t>
-      </w:r>
-      <w:r>
-        <w:rPr>
-          <w:rFonts w:ascii="Roboto" w:hAnsi="Roboto" w:cs="Arial"/>
+        </w:rPr>
+        <w:t>Schmidt, S.,</w:t>
+      </w:r>
+      <w:r>
+        <w:rPr>
+          <w:rFonts w:ascii="Roboto" w:hAnsi="Roboto"/>
+        </w:rPr>
+        <w:t xml:space="preserve"> </w:t>
+      </w:r>
+      <w:r>
+        <w:rPr>
+          <w:rFonts w:ascii="Roboto" w:hAnsi="Roboto"/>
+        </w:rPr>
+        <w:t xml:space="preserve">(2017) </w:t>
+      </w:r>
+      <w:proofErr w:type="spellStart"/>
+      <w:r>
+        <w:rPr>
+          <w:rFonts w:ascii="Roboto" w:hAnsi="Roboto"/>
+        </w:rPr>
+        <w:t>Frapbot</w:t>
+      </w:r>
+      <w:proofErr w:type="spellEnd"/>
+      <w:r>
+        <w:rPr>
+          <w:rFonts w:ascii="Roboto" w:hAnsi="Roboto"/>
+        </w:rPr>
+        <w:t xml:space="preserve">: an open-source application for </w:t>
+      </w:r>
+      <w:r>
+        <w:rPr>
+          <w:rFonts w:ascii="Roboto" w:hAnsi="Roboto"/>
+        </w:rPr>
+        <w:t>fluorescence recovery after photobleaching data</w:t>
+      </w:r>
+      <w:r>
+        <w:rPr>
+          <w:rFonts w:ascii="Roboto" w:hAnsi="Roboto"/>
+        </w:rPr>
+        <w:t xml:space="preserve">. </w:t>
+      </w:r>
+      <w:r>
+        <w:rPr>
+          <w:rFonts w:ascii="Roboto" w:hAnsi="Roboto"/>
           <w:i/>
-          <w:lang w:val="de-DE"/>
-        </w:rPr>
-        <w:t>in revision</w:t>
-      </w:r>
-      <w:r>
-        <w:rPr>
-          <w:rFonts w:ascii="Roboto" w:hAnsi="Roboto" w:cs="Arial"/>
-          <w:lang w:val="de-DE"/>
-        </w:rPr>
-        <w:t>)</w:t>
-      </w:r>
-      <w:r>
-        <w:rPr>
-          <w:rFonts w:ascii="Roboto" w:hAnsi="Roboto" w:cs="Arial"/>
-          <w:lang w:val="de-DE"/>
+        </w:rPr>
+        <w:t>Cytometry A</w:t>
+      </w:r>
+      <w:r>
+        <w:rPr>
+          <w:rFonts w:ascii="Roboto" w:hAnsi="Roboto"/>
         </w:rPr>
         <w:t>.</w:t>
+      </w:r>
+    </w:p>
+    <w:p>
+      <w:pPr>
+        <w:jc w:val="both"/>
+        <w:rPr>
+          <w:rFonts w:ascii="Roboto" w:hAnsi="Roboto"/>
+        </w:rPr>
+      </w:pPr>
+    </w:p>
+    <w:p>
+      <w:pPr>
+        <w:jc w:val="both"/>
+        <w:rPr>
+          <w:rFonts w:ascii="Roboto" w:hAnsi="Roboto"/>
+        </w:rPr>
+      </w:pPr>
+    </w:p>
+    <w:p>
+      <w:pPr>
+        <w:spacing w:after="120"/>
+        <w:jc w:val="both"/>
+        <w:rPr>
+          <w:rFonts w:ascii="Roboto" w:hAnsi="Roboto"/>
+          <w:b/>
+          <w:u w:val="single"/>
+        </w:rPr>
+      </w:pPr>
+      <w:r>
+        <w:rPr>
+          <w:rFonts w:ascii="Roboto" w:hAnsi="Roboto"/>
+          <w:b/>
+          <w:u w:val="single"/>
+        </w:rPr>
+        <w:lastRenderedPageBreak/>
+        <w:t>PUBLICATIONS</w:t>
+      </w:r>
+      <w:r>
+        <w:rPr>
+          <w:rFonts w:ascii="Roboto" w:hAnsi="Roboto"/>
+          <w:b/>
+          <w:u w:val="single"/>
+        </w:rPr>
+        <w:t xml:space="preserve"> (SUBMITTED)</w:t>
       </w:r>
     </w:p>
     <w:p>
@@ -1599,229 +2946,179 @@
         <w:ind w:left="360"/>
         <w:jc w:val="both"/>
         <w:rPr>
-          <w:rFonts w:ascii="Roboto" w:hAnsi="Roboto" w:cs="Arial"/>
-          <w:lang w:val="en-GB"/>
-        </w:rPr>
-      </w:pPr>
-      <w:r>
-        <w:rPr>
-          <w:rFonts w:ascii="Roboto" w:hAnsi="Roboto"/>
-          <w:lang w:val="en-GB"/>
-        </w:rPr>
-        <w:t>Klein,</w:t>
-      </w:r>
-      <w:r>
-        <w:rPr>
-          <w:rFonts w:ascii="Roboto" w:hAnsi="Roboto"/>
-          <w:lang w:val="en-GB"/>
-        </w:rPr>
-        <w:t xml:space="preserve"> M.J.,</w:t>
-      </w:r>
-      <w:r>
-        <w:rPr>
-          <w:rFonts w:ascii="Roboto" w:hAnsi="Roboto"/>
-          <w:lang w:val="en-GB"/>
-        </w:rPr>
-        <w:t xml:space="preserve"> </w:t>
-      </w:r>
+          <w:rFonts w:ascii="Roboto" w:hAnsi="Roboto"/>
+        </w:rPr>
+      </w:pPr>
       <w:r>
         <w:rPr>
           <w:rFonts w:ascii="Roboto" w:hAnsi="Roboto" w:cs="Arial"/>
           <w:b/>
-          <w:lang w:val="en-GB"/>
         </w:rPr>
         <w:t>Schmidt, S.</w:t>
       </w:r>
       <w:r>
         <w:rPr>
-          <w:rFonts w:ascii="Roboto" w:hAnsi="Roboto"/>
-          <w:lang w:val="en-GB"/>
-        </w:rPr>
-        <w:t>, Wadhwani,</w:t>
-      </w:r>
-      <w:r>
-        <w:rPr>
-          <w:rFonts w:ascii="Roboto" w:hAnsi="Roboto"/>
-          <w:lang w:val="en-GB"/>
-        </w:rPr>
-        <w:t xml:space="preserve"> P.,</w:t>
-      </w:r>
-      <w:r>
-        <w:rPr>
-          <w:rFonts w:ascii="Roboto" w:hAnsi="Roboto"/>
-          <w:lang w:val="en-GB"/>
-        </w:rPr>
-        <w:t xml:space="preserve"> Bürck,</w:t>
-      </w:r>
-      <w:r>
-        <w:rPr>
-          <w:rFonts w:ascii="Roboto" w:hAnsi="Roboto"/>
-          <w:lang w:val="en-GB"/>
-        </w:rPr>
-        <w:t xml:space="preserve"> J.,</w:t>
-      </w:r>
-      <w:r>
-        <w:rPr>
-          <w:rFonts w:ascii="Roboto" w:hAnsi="Roboto"/>
-          <w:lang w:val="en-GB"/>
-        </w:rPr>
-        <w:t xml:space="preserve"> Reichert,</w:t>
-      </w:r>
-      <w:r>
-        <w:rPr>
-          <w:rFonts w:ascii="Roboto" w:hAnsi="Roboto"/>
-          <w:lang w:val="en-GB"/>
-        </w:rPr>
-        <w:t xml:space="preserve"> J.,</w:t>
-      </w:r>
-      <w:r>
-        <w:rPr>
-          <w:rFonts w:ascii="Roboto" w:hAnsi="Roboto"/>
-          <w:lang w:val="en-GB"/>
-        </w:rPr>
-        <w:t xml:space="preserve"> Afonin,</w:t>
-      </w:r>
-      <w:r>
-        <w:rPr>
-          <w:rFonts w:ascii="Roboto" w:hAnsi="Roboto"/>
-          <w:lang w:val="en-GB"/>
-        </w:rPr>
-        <w:t xml:space="preserve"> S.,</w:t>
-      </w:r>
-      <w:r>
-        <w:rPr>
-          <w:rFonts w:ascii="Roboto" w:hAnsi="Roboto"/>
-          <w:lang w:val="en-GB"/>
-        </w:rPr>
-        <w:t xml:space="preserve"> Berditsch, </w:t>
-      </w:r>
-      <w:r>
-        <w:rPr>
-          <w:rFonts w:ascii="Roboto" w:hAnsi="Roboto"/>
-          <w:lang w:val="en-GB"/>
-        </w:rPr>
-        <w:t xml:space="preserve">M., </w:t>
-      </w:r>
-      <w:r>
-        <w:rPr>
-          <w:rFonts w:ascii="Roboto" w:hAnsi="Roboto"/>
-          <w:lang w:val="en-GB"/>
-        </w:rPr>
-        <w:t xml:space="preserve">Schober, </w:t>
-      </w:r>
-      <w:r>
-        <w:rPr>
-          <w:rFonts w:ascii="Roboto" w:hAnsi="Roboto"/>
-          <w:lang w:val="en-GB"/>
-        </w:rPr>
-        <w:t xml:space="preserve">T., </w:t>
-      </w:r>
-      <w:r>
-        <w:rPr>
-          <w:rFonts w:ascii="Roboto" w:hAnsi="Roboto"/>
-          <w:lang w:val="en-GB"/>
-        </w:rPr>
-        <w:t>Brock,</w:t>
-      </w:r>
-      <w:r>
-        <w:rPr>
-          <w:rFonts w:ascii="Roboto" w:hAnsi="Roboto"/>
-          <w:lang w:val="en-GB"/>
-        </w:rPr>
-        <w:t xml:space="preserve"> R.,</w:t>
-      </w:r>
-      <w:r>
-        <w:rPr>
-          <w:rFonts w:ascii="Roboto" w:hAnsi="Roboto"/>
-          <w:lang w:val="en-GB"/>
-        </w:rPr>
-        <w:t xml:space="preserve"> Kansy</w:t>
-      </w:r>
-      <w:r>
-        <w:rPr>
-          <w:rFonts w:ascii="Roboto" w:hAnsi="Roboto"/>
-          <w:lang w:val="en-GB"/>
-        </w:rPr>
-        <w:t>, M.</w:t>
-      </w:r>
-      <w:r>
-        <w:rPr>
-          <w:rFonts w:ascii="Roboto" w:hAnsi="Roboto" w:cs="Lucida Grande"/>
-          <w:lang w:val="en-GB"/>
-        </w:rPr>
-        <w:t xml:space="preserve"> </w:t>
-      </w:r>
-      <w:r>
-        <w:rPr>
-          <w:rFonts w:ascii="Roboto" w:hAnsi="Roboto"/>
-          <w:lang w:val="en-GB"/>
-        </w:rPr>
-        <w:t>and Ulrich</w:t>
-      </w:r>
-      <w:r>
-        <w:rPr>
-          <w:rFonts w:ascii="Roboto" w:hAnsi="Roboto"/>
-          <w:lang w:val="en-GB"/>
-        </w:rPr>
-        <w:t>, A.</w:t>
-      </w:r>
-      <w:r>
-        <w:rPr>
-          <w:rFonts w:ascii="Roboto" w:hAnsi="Roboto"/>
-          <w:lang w:val="en-GB"/>
-        </w:rPr>
-        <w:t>S.</w:t>
-      </w:r>
-      <w:r>
-        <w:rPr>
-          <w:rFonts w:ascii="Roboto" w:hAnsi="Roboto"/>
-          <w:lang w:val="en-GB"/>
+          <w:rFonts w:ascii="Roboto" w:hAnsi="Roboto" w:cs="Arial"/>
         </w:rPr>
         <w:t xml:space="preserve">, </w:t>
       </w:r>
-      <w:r>
-        <w:rPr>
-          <w:rFonts w:ascii="Roboto" w:hAnsi="Roboto" w:cs="Arial"/>
-          <w:lang w:val="en-GB"/>
-        </w:rPr>
-        <w:t>Lactam-Stapled Cell-Penetrating Peptides: Cell Uptake and Membrane Binding Properties</w:t>
-      </w:r>
-      <w:r>
-        <w:rPr>
-          <w:rFonts w:ascii="Roboto" w:hAnsi="Roboto" w:cs="Arial"/>
-          <w:lang w:val="en-GB"/>
-        </w:rPr>
-        <w:t xml:space="preserve">, </w:t>
-      </w:r>
-      <w:r>
-        <w:rPr>
-          <w:rFonts w:ascii="Roboto" w:hAnsi="Roboto" w:cs="Arial"/>
-          <w:lang w:val="en-GB"/>
-        </w:rPr>
-        <w:t>Journal of Medicinal Chemistry</w:t>
-      </w:r>
-      <w:r>
-        <w:rPr>
-          <w:rFonts w:ascii="Roboto" w:hAnsi="Roboto" w:cs="Arial"/>
-          <w:lang w:val="en-GB"/>
-        </w:rPr>
-        <w:t xml:space="preserve"> (</w:t>
-      </w:r>
-      <w:r>
-        <w:rPr>
-          <w:rFonts w:ascii="Roboto" w:hAnsi="Roboto" w:cs="Arial"/>
-          <w:i/>
-          <w:lang w:val="en-GB"/>
-        </w:rPr>
-        <w:t>in revision</w:t>
-      </w:r>
-      <w:r>
-        <w:rPr>
-          <w:rFonts w:ascii="Roboto" w:hAnsi="Roboto" w:cs="Arial"/>
-          <w:lang w:val="en-GB"/>
-        </w:rPr>
-        <w:t>).</w:t>
-      </w:r>
+      <w:proofErr w:type="spellStart"/>
+      <w:r>
+        <w:rPr>
+          <w:rFonts w:ascii="Roboto" w:hAnsi="Roboto" w:cs="Arial"/>
+        </w:rPr>
+        <w:t>Weigelin</w:t>
+      </w:r>
+      <w:proofErr w:type="spellEnd"/>
+      <w:r>
+        <w:rPr>
+          <w:rFonts w:ascii="Roboto" w:hAnsi="Roboto" w:cs="Arial"/>
+        </w:rPr>
+        <w:t xml:space="preserve">, B., </w:t>
+      </w:r>
+      <w:proofErr w:type="spellStart"/>
+      <w:r>
+        <w:rPr>
+          <w:rFonts w:ascii="Roboto" w:hAnsi="Roboto" w:cs="Arial"/>
+        </w:rPr>
+        <w:t>te</w:t>
+      </w:r>
+      <w:proofErr w:type="spellEnd"/>
+      <w:r>
+        <w:rPr>
+          <w:rFonts w:ascii="Roboto" w:hAnsi="Roboto" w:cs="Arial"/>
+        </w:rPr>
+        <w:t xml:space="preserve"> Riet, J., </w:t>
+      </w:r>
+      <w:proofErr w:type="spellStart"/>
+      <w:r>
+        <w:rPr>
+          <w:rFonts w:ascii="Roboto" w:hAnsi="Roboto" w:cs="Arial"/>
+        </w:rPr>
+        <w:t>Daryab</w:t>
+      </w:r>
+      <w:proofErr w:type="spellEnd"/>
+      <w:r>
+        <w:rPr>
+          <w:rFonts w:ascii="Roboto" w:hAnsi="Roboto" w:cs="Arial"/>
+        </w:rPr>
+        <w:t xml:space="preserve">, N., </w:t>
+      </w:r>
+      <w:proofErr w:type="spellStart"/>
+      <w:r>
+        <w:rPr>
+          <w:rFonts w:ascii="Roboto" w:hAnsi="Roboto" w:cs="Arial"/>
+        </w:rPr>
+        <w:t>te-Lindert</w:t>
+      </w:r>
+      <w:proofErr w:type="spellEnd"/>
+      <w:r>
+        <w:rPr>
+          <w:rFonts w:ascii="Roboto" w:hAnsi="Roboto" w:cs="Arial"/>
+        </w:rPr>
+        <w:t xml:space="preserve">, M., </w:t>
+      </w:r>
+      <w:proofErr w:type="spellStart"/>
+      <w:r>
+        <w:rPr>
+          <w:rFonts w:ascii="Roboto" w:hAnsi="Roboto" w:cs="Arial"/>
+        </w:rPr>
+        <w:t>Lelli</w:t>
+      </w:r>
+      <w:proofErr w:type="spellEnd"/>
+      <w:r>
+        <w:rPr>
+          <w:rFonts w:ascii="Roboto" w:hAnsi="Roboto" w:cs="Arial"/>
+        </w:rPr>
+        <w:t xml:space="preserve">, B., </w:t>
+      </w:r>
+      <w:proofErr w:type="spellStart"/>
+      <w:r>
+        <w:rPr>
+          <w:rFonts w:ascii="Roboto" w:hAnsi="Roboto" w:cs="Arial"/>
+        </w:rPr>
+        <w:t>Rognoni</w:t>
+      </w:r>
+      <w:proofErr w:type="spellEnd"/>
+      <w:r>
+        <w:rPr>
+          <w:rFonts w:ascii="Roboto" w:hAnsi="Roboto" w:cs="Arial"/>
+        </w:rPr>
+        <w:t>, L., Krause-</w:t>
+      </w:r>
+      <w:proofErr w:type="spellStart"/>
+      <w:r>
+        <w:rPr>
+          <w:rFonts w:ascii="Roboto" w:hAnsi="Roboto" w:cs="Arial"/>
+        </w:rPr>
+        <w:t>Vortmeyer</w:t>
+      </w:r>
+      <w:proofErr w:type="spellEnd"/>
+      <w:r>
+        <w:rPr>
+          <w:rFonts w:ascii="Roboto" w:hAnsi="Roboto" w:cs="Arial"/>
+        </w:rPr>
+        <w:t xml:space="preserve">, M., Gottschalk, K.E., </w:t>
+      </w:r>
+      <w:proofErr w:type="spellStart"/>
+      <w:r>
+        <w:rPr>
+          <w:rFonts w:ascii="Roboto" w:hAnsi="Roboto" w:cs="Arial"/>
+        </w:rPr>
+        <w:t>Kissler</w:t>
+      </w:r>
+      <w:proofErr w:type="spellEnd"/>
+      <w:r>
+        <w:rPr>
+          <w:rFonts w:ascii="Roboto" w:hAnsi="Roboto" w:cs="Arial"/>
+        </w:rPr>
+        <w:t xml:space="preserve">, S., </w:t>
+      </w:r>
+      <w:proofErr w:type="spellStart"/>
+      <w:r>
+        <w:rPr>
+          <w:rFonts w:ascii="Roboto" w:hAnsi="Roboto" w:cs="Arial"/>
+        </w:rPr>
+        <w:t>Fransen</w:t>
+      </w:r>
+      <w:proofErr w:type="spellEnd"/>
+      <w:r>
+        <w:rPr>
+          <w:rFonts w:ascii="Roboto" w:hAnsi="Roboto" w:cs="Arial"/>
+        </w:rPr>
+        <w:t xml:space="preserve">, J., Humphries, M.J., </w:t>
+      </w:r>
+      <w:proofErr w:type="spellStart"/>
+      <w:r>
+        <w:rPr>
+          <w:rFonts w:ascii="Roboto" w:hAnsi="Roboto" w:cs="Arial"/>
+        </w:rPr>
+        <w:t>Friedl</w:t>
+      </w:r>
+      <w:proofErr w:type="spellEnd"/>
+      <w:r>
+        <w:rPr>
+          <w:rFonts w:ascii="Roboto" w:hAnsi="Roboto" w:cs="Arial"/>
+        </w:rPr>
+        <w:t xml:space="preserve">, P., Glycocalyx-Mediated Integrin-Independent Amoeboid Cell Migration, </w:t>
+      </w:r>
+      <w:r>
+        <w:rPr>
+          <w:rFonts w:ascii="Roboto" w:hAnsi="Roboto" w:cs="Arial"/>
+        </w:rPr>
+        <w:t>Science</w:t>
+      </w:r>
+    </w:p>
+    <w:p>
+      <w:pPr>
+        <w:spacing w:after="120"/>
+        <w:jc w:val="both"/>
+        <w:rPr>
+          <w:rFonts w:ascii="Roboto" w:hAnsi="Roboto"/>
+          <w:b/>
+          <w:u w:val="single"/>
+        </w:rPr>
+      </w:pPr>
     </w:p>
     <w:p>
       <w:pPr>
@@ -1866,7 +3163,21 @@
         <w:rPr>
           <w:rFonts w:ascii="Roboto" w:hAnsi="Roboto" w:cs="Arial"/>
         </w:rPr>
-        <w:t xml:space="preserve">, Friedl, P., Quantitative removal of multiple </w:t>
+        <w:t xml:space="preserve">, </w:t>
+      </w:r>
+      <w:proofErr w:type="spellStart"/>
+      <w:r>
+        <w:rPr>
+          <w:rFonts w:ascii="Roboto" w:hAnsi="Roboto" w:cs="Arial"/>
+        </w:rPr>
+        <w:t>Friedl</w:t>
+      </w:r>
+      <w:proofErr w:type="spellEnd"/>
+      <w:r>
+        <w:rPr>
+          <w:rFonts w:ascii="Roboto" w:hAnsi="Roboto" w:cs="Arial"/>
+        </w:rPr>
+        <w:t xml:space="preserve">, P., Quantitative removal of multiple </w:t>
       </w:r>
       <w:r>
         <w:rPr>
@@ -1888,11 +3199,19 @@
           <w:rFonts w:ascii="Roboto" w:hAnsi="Roboto"/>
         </w:rPr>
       </w:pPr>
-      <w:r>
-        <w:rPr>
-          <w:rFonts w:ascii="Roboto" w:hAnsi="Roboto" w:cs="Arial"/>
-        </w:rPr>
-        <w:t xml:space="preserve">Zuconelli, C., </w:t>
+      <w:proofErr w:type="spellStart"/>
+      <w:r>
+        <w:rPr>
+          <w:rFonts w:ascii="Roboto" w:hAnsi="Roboto" w:cs="Arial"/>
+        </w:rPr>
+        <w:t>Zuconelli</w:t>
+      </w:r>
+      <w:proofErr w:type="spellEnd"/>
+      <w:r>
+        <w:rPr>
+          <w:rFonts w:ascii="Roboto" w:hAnsi="Roboto" w:cs="Arial"/>
+        </w:rPr>
+        <w:t xml:space="preserve">, C., </w:t>
       </w:r>
       <w:r>
         <w:rPr>
@@ -1905,7 +3224,21 @@
         <w:rPr>
           <w:rFonts w:ascii="Roboto" w:hAnsi="Roboto" w:cs="Arial"/>
         </w:rPr>
-        <w:t>, Adjobo-Hermans, Manipulation of Orai1 by cationic peptides mediates their direct cytosolic uptake</w:t>
+        <w:t xml:space="preserve">, </w:t>
+      </w:r>
+      <w:proofErr w:type="spellStart"/>
+      <w:r>
+        <w:rPr>
+          <w:rFonts w:ascii="Roboto" w:hAnsi="Roboto" w:cs="Arial"/>
+        </w:rPr>
+        <w:t>Adjobo-Hermans</w:t>
+      </w:r>
+      <w:proofErr w:type="spellEnd"/>
+      <w:r>
+        <w:rPr>
+          <w:rFonts w:ascii="Roboto" w:hAnsi="Roboto" w:cs="Arial"/>
+        </w:rPr>
+        <w:t>, Manipulation of Orai1 by cationic peptides mediates their direct cytosolic uptake</w:t>
       </w:r>
       <w:r>
         <w:rPr>
@@ -2106,7 +3439,21 @@
         <w:rPr>
           <w:rFonts w:ascii="Roboto" w:hAnsi="Roboto"/>
         </w:rPr>
-        <w:t xml:space="preserve"> Annual Scientific Meeting of the Matrix Biology Society of Australia and New Zealand, Queenscliff, Australia (2014)</w:t>
+        <w:t xml:space="preserve"> Annual Scientific Meeting of the Matrix Biology Society of Australia and New Zealand, </w:t>
+      </w:r>
+      <w:proofErr w:type="spellStart"/>
+      <w:r>
+        <w:rPr>
+          <w:rFonts w:ascii="Roboto" w:hAnsi="Roboto"/>
+        </w:rPr>
+        <w:t>Queenscliff</w:t>
+      </w:r>
+      <w:proofErr w:type="spellEnd"/>
+      <w:r>
+        <w:rPr>
+          <w:rFonts w:ascii="Roboto" w:hAnsi="Roboto"/>
+        </w:rPr>
+        <w:t>, Australia (2014)</w:t>
       </w:r>
     </w:p>
     <w:p>
@@ -2163,7 +3510,21 @@
         <w:rPr>
           <w:rFonts w:ascii="Roboto" w:hAnsi="Roboto"/>
         </w:rPr>
-        <w:t>Gordon Research Conference / Seminar for Glycobiology, Lucca (Barga), Italy</w:t>
+        <w:t>Gordon Research Conference / Seminar for Glycobiology, Lucca (</w:t>
+      </w:r>
+      <w:proofErr w:type="spellStart"/>
+      <w:r>
+        <w:rPr>
+          <w:rFonts w:ascii="Roboto" w:hAnsi="Roboto"/>
+        </w:rPr>
+        <w:t>Barga</w:t>
+      </w:r>
+      <w:proofErr w:type="spellEnd"/>
+      <w:r>
+        <w:rPr>
+          <w:rFonts w:ascii="Roboto" w:hAnsi="Roboto"/>
+        </w:rPr>
+        <w:t>), Italy</w:t>
       </w:r>
       <w:r>
         <w:rPr>
@@ -2208,7 +3569,21 @@
         <w:rPr>
           <w:rFonts w:ascii="Roboto" w:hAnsi="Roboto"/>
         </w:rPr>
-        <w:t xml:space="preserve"> “Bioorganic Chemistry 2.0 – Presenting new toolboxes for Biology” Technical Forum Evening, Radboudumc, Nijmegen, The Netherlands (2014)</w:t>
+        <w:t xml:space="preserve"> “Bioorganic Chemistry 2.0 – Presenting new toolboxes for Biology” Technical Forum Evening, </w:t>
+      </w:r>
+      <w:proofErr w:type="spellStart"/>
+      <w:r>
+        <w:rPr>
+          <w:rFonts w:ascii="Roboto" w:hAnsi="Roboto"/>
+        </w:rPr>
+        <w:t>Radboudumc</w:t>
+      </w:r>
+      <w:proofErr w:type="spellEnd"/>
+      <w:r>
+        <w:rPr>
+          <w:rFonts w:ascii="Roboto" w:hAnsi="Roboto"/>
+        </w:rPr>
+        <w:t>, Nijmegen, The Netherlands (2014)</w:t>
       </w:r>
     </w:p>
     <w:p>
@@ -2302,11 +3677,19 @@
         </w:rPr>
         <w:t xml:space="preserve"> “</w:t>
       </w:r>
-      <w:r>
-        <w:rPr>
-          <w:rFonts w:ascii="Roboto" w:hAnsi="Roboto"/>
-        </w:rPr>
-        <w:t xml:space="preserve">Frapbot – A new open source FRAP application”, </w:t>
+      <w:proofErr w:type="spellStart"/>
+      <w:r>
+        <w:rPr>
+          <w:rFonts w:ascii="Roboto" w:hAnsi="Roboto"/>
+        </w:rPr>
+        <w:t>Frapbot</w:t>
+      </w:r>
+      <w:proofErr w:type="spellEnd"/>
+      <w:r>
+        <w:rPr>
+          <w:rFonts w:ascii="Roboto" w:hAnsi="Roboto"/>
+        </w:rPr>
+        <w:t xml:space="preserve"> – A new open source FRAP application”, </w:t>
       </w:r>
       <w:r>
         <w:rPr>
@@ -2320,19 +3703,21 @@
         <w:rPr>
           <w:rFonts w:ascii="Roboto" w:hAnsi="Roboto"/>
         </w:rPr>
-        <w:t xml:space="preserve"> Radboudumc,</w:t>
-      </w:r>
-      <w:r>
-        <w:rPr>
-          <w:rFonts w:ascii="Roboto" w:hAnsi="Roboto"/>
-        </w:rPr>
-        <w:t xml:space="preserve"> Nijmegen, The Netherlands (2016</w:t>
-      </w:r>
-      <w:r>
-        <w:rPr>
-          <w:rFonts w:ascii="Roboto" w:hAnsi="Roboto"/>
-        </w:rPr>
-        <w:t>)</w:t>
+        <w:t xml:space="preserve"> </w:t>
+      </w:r>
+      <w:proofErr w:type="spellStart"/>
+      <w:r>
+        <w:rPr>
+          <w:rFonts w:ascii="Roboto" w:hAnsi="Roboto"/>
+        </w:rPr>
+        <w:t>Radboudumc</w:t>
+      </w:r>
+      <w:proofErr w:type="spellEnd"/>
+      <w:r>
+        <w:rPr>
+          <w:rFonts w:ascii="Roboto" w:hAnsi="Roboto"/>
+        </w:rPr>
+        <w:t>, Nijmegen, The Netherlands (2016)</w:t>
       </w:r>
     </w:p>
     <w:p>
@@ -2380,13 +3765,31 @@
           <w:bCs/>
           <w:lang w:val="en-GB"/>
         </w:rPr>
-        <w:t>Impact of Cell Surface Glycosylation on Tumor Cell Migration: </w:t>
-      </w:r>
-      <w:r>
-        <w:rPr>
-          <w:rFonts w:ascii="Roboto" w:hAnsi="Roboto"/>
+        <w:t xml:space="preserve">Impact of Cell Surface Glycosylation on </w:t>
+      </w:r>
+      <w:proofErr w:type="spellStart"/>
+      <w:r>
+        <w:rPr>
+          <w:rFonts w:ascii="Roboto" w:hAnsi="Roboto"/>
+          <w:bCs/>
           <w:lang w:val="en-GB"/>
         </w:rPr>
+        <w:t>Tumor</w:t>
+      </w:r>
+      <w:proofErr w:type="spellEnd"/>
+      <w:r>
+        <w:rPr>
+          <w:rFonts w:ascii="Roboto" w:hAnsi="Roboto"/>
+          <w:bCs/>
+          <w:lang w:val="en-GB"/>
+        </w:rPr>
+        <w:t xml:space="preserve"> Cell Migration: </w:t>
+      </w:r>
+      <w:r>
+        <w:rPr>
+          <w:rFonts w:ascii="Roboto" w:hAnsi="Roboto"/>
+          <w:lang w:val="en-GB"/>
+        </w:rPr>
         <w:t>The glycocalyx as multivalent and universal adhesion scaffold.</w:t>
       </w:r>
       <w:r>
@@ -2403,11 +3806,19 @@
         </w:rPr>
         <w:t xml:space="preserve"> </w:t>
       </w:r>
-      <w:r>
-        <w:rPr>
-          <w:rFonts w:ascii="Roboto" w:hAnsi="Roboto"/>
-        </w:rPr>
-        <w:t>Kavli Institute at Cornell for Nanoscale Science</w:t>
+      <w:proofErr w:type="spellStart"/>
+      <w:r>
+        <w:rPr>
+          <w:rFonts w:ascii="Roboto" w:hAnsi="Roboto"/>
+        </w:rPr>
+        <w:t>Kavli</w:t>
+      </w:r>
+      <w:proofErr w:type="spellEnd"/>
+      <w:r>
+        <w:rPr>
+          <w:rFonts w:ascii="Roboto" w:hAnsi="Roboto"/>
+        </w:rPr>
+        <w:t xml:space="preserve"> Institute at Cornell for Nanoscale Science</w:t>
       </w:r>
       <w:r>
         <w:rPr>
@@ -2480,11 +3891,19 @@
           <w:rFonts w:ascii="Roboto" w:hAnsi="Roboto"/>
         </w:rPr>
       </w:pPr>
-      <w:r>
-        <w:rPr>
-          <w:rFonts w:ascii="Roboto" w:hAnsi="Roboto"/>
-        </w:rPr>
-        <w:t>Radboudumc, RIMLS Molecular Mechanisms of Disease Masterclass</w:t>
+      <w:proofErr w:type="spellStart"/>
+      <w:r>
+        <w:rPr>
+          <w:rFonts w:ascii="Roboto" w:hAnsi="Roboto"/>
+        </w:rPr>
+        <w:t>Radboudumc</w:t>
+      </w:r>
+      <w:proofErr w:type="spellEnd"/>
+      <w:r>
+        <w:rPr>
+          <w:rFonts w:ascii="Roboto" w:hAnsi="Roboto"/>
+        </w:rPr>
+        <w:t>, RIMLS Molecular Mechanisms of Disease Masterclass</w:t>
       </w:r>
       <w:r>
         <w:rPr>
@@ -2492,17 +3911,67 @@
         </w:rPr>
         <w:t xml:space="preserve">, </w:t>
       </w:r>
-      <w:r>
-        <w:rPr>
-          <w:rFonts w:ascii="Roboto" w:hAnsi="Roboto"/>
-        </w:rPr>
-        <w:t>Moleculaire Levenswetenschappen (MLW)</w:t>
-      </w:r>
-      <w:r>
-        <w:rPr>
-          <w:rFonts w:ascii="Roboto" w:hAnsi="Roboto"/>
-        </w:rPr>
-        <w:t xml:space="preserve"> and Hogeschool van Arnhem en Nijmegen (HAN)</w:t>
+      <w:proofErr w:type="spellStart"/>
+      <w:r>
+        <w:rPr>
+          <w:rFonts w:ascii="Roboto" w:hAnsi="Roboto"/>
+        </w:rPr>
+        <w:t>Moleculaire</w:t>
+      </w:r>
+      <w:proofErr w:type="spellEnd"/>
+      <w:r>
+        <w:rPr>
+          <w:rFonts w:ascii="Roboto" w:hAnsi="Roboto"/>
+        </w:rPr>
+        <w:t xml:space="preserve"> </w:t>
+      </w:r>
+      <w:proofErr w:type="spellStart"/>
+      <w:r>
+        <w:rPr>
+          <w:rFonts w:ascii="Roboto" w:hAnsi="Roboto"/>
+        </w:rPr>
+        <w:t>Levenswetenschappen</w:t>
+      </w:r>
+      <w:proofErr w:type="spellEnd"/>
+      <w:r>
+        <w:rPr>
+          <w:rFonts w:ascii="Roboto" w:hAnsi="Roboto"/>
+        </w:rPr>
+        <w:t xml:space="preserve"> (MLW)</w:t>
+      </w:r>
+      <w:r>
+        <w:rPr>
+          <w:rFonts w:ascii="Roboto" w:hAnsi="Roboto"/>
+        </w:rPr>
+        <w:t xml:space="preserve"> and </w:t>
+      </w:r>
+      <w:proofErr w:type="spellStart"/>
+      <w:r>
+        <w:rPr>
+          <w:rFonts w:ascii="Roboto" w:hAnsi="Roboto"/>
+        </w:rPr>
+        <w:t>Hogeschool</w:t>
+      </w:r>
+      <w:proofErr w:type="spellEnd"/>
+      <w:r>
+        <w:rPr>
+          <w:rFonts w:ascii="Roboto" w:hAnsi="Roboto"/>
+        </w:rPr>
+        <w:t xml:space="preserve"> van Arnhem </w:t>
+      </w:r>
+      <w:proofErr w:type="spellStart"/>
+      <w:r>
+        <w:rPr>
+          <w:rFonts w:ascii="Roboto" w:hAnsi="Roboto"/>
+        </w:rPr>
+        <w:t>en</w:t>
+      </w:r>
+      <w:proofErr w:type="spellEnd"/>
+      <w:r>
+        <w:rPr>
+          <w:rFonts w:ascii="Roboto" w:hAnsi="Roboto"/>
+        </w:rPr>
+        <w:t xml:space="preserve"> Nijmegen (HAN)</w:t>
       </w:r>
       <w:r>
         <w:rPr>
@@ -2573,11 +4042,33 @@
           <w:rFonts w:ascii="Roboto" w:hAnsi="Roboto"/>
         </w:rPr>
       </w:pPr>
-      <w:r>
-        <w:rPr>
-          <w:rFonts w:ascii="Roboto" w:hAnsi="Roboto"/>
-        </w:rPr>
-        <w:t xml:space="preserve">Moleculaire Levenswetenschappen (MLW), </w:t>
+      <w:proofErr w:type="spellStart"/>
+      <w:r>
+        <w:rPr>
+          <w:rFonts w:ascii="Roboto" w:hAnsi="Roboto"/>
+        </w:rPr>
+        <w:t>Moleculaire</w:t>
+      </w:r>
+      <w:proofErr w:type="spellEnd"/>
+      <w:r>
+        <w:rPr>
+          <w:rFonts w:ascii="Roboto" w:hAnsi="Roboto"/>
+        </w:rPr>
+        <w:t xml:space="preserve"> </w:t>
+      </w:r>
+      <w:proofErr w:type="spellStart"/>
+      <w:r>
+        <w:rPr>
+          <w:rFonts w:ascii="Roboto" w:hAnsi="Roboto"/>
+        </w:rPr>
+        <w:t>Levenswetenschappen</w:t>
+      </w:r>
+      <w:proofErr w:type="spellEnd"/>
+      <w:r>
+        <w:rPr>
+          <w:rFonts w:ascii="Roboto" w:hAnsi="Roboto"/>
+        </w:rPr>
+        <w:t xml:space="preserve"> (MLW), </w:t>
       </w:r>
       <w:r>
         <w:rPr>
@@ -2612,11 +4103,33 @@
           <w:rFonts w:ascii="Roboto" w:hAnsi="Roboto"/>
         </w:rPr>
       </w:pPr>
-      <w:r>
-        <w:rPr>
-          <w:rFonts w:ascii="Roboto" w:hAnsi="Roboto"/>
-        </w:rPr>
-        <w:t xml:space="preserve">Biomedische Wetenschappen (BW), </w:t>
+      <w:proofErr w:type="spellStart"/>
+      <w:r>
+        <w:rPr>
+          <w:rFonts w:ascii="Roboto" w:hAnsi="Roboto"/>
+        </w:rPr>
+        <w:t>Biomedische</w:t>
+      </w:r>
+      <w:proofErr w:type="spellEnd"/>
+      <w:r>
+        <w:rPr>
+          <w:rFonts w:ascii="Roboto" w:hAnsi="Roboto"/>
+        </w:rPr>
+        <w:t xml:space="preserve"> </w:t>
+      </w:r>
+      <w:proofErr w:type="spellStart"/>
+      <w:r>
+        <w:rPr>
+          <w:rFonts w:ascii="Roboto" w:hAnsi="Roboto"/>
+        </w:rPr>
+        <w:t>Wetenschappen</w:t>
+      </w:r>
+      <w:proofErr w:type="spellEnd"/>
+      <w:r>
+        <w:rPr>
+          <w:rFonts w:ascii="Roboto" w:hAnsi="Roboto"/>
+        </w:rPr>
+        <w:t xml:space="preserve"> (BW), </w:t>
       </w:r>
       <w:r>
         <w:rPr>
@@ -2645,11 +4158,33 @@
           <w:rFonts w:ascii="Roboto" w:hAnsi="Roboto"/>
         </w:rPr>
       </w:pPr>
-      <w:r>
-        <w:rPr>
-          <w:rFonts w:ascii="Roboto" w:hAnsi="Roboto"/>
-        </w:rPr>
-        <w:t xml:space="preserve">Hogeschool van Arnhem en Nijmegen (HAN), </w:t>
+      <w:proofErr w:type="spellStart"/>
+      <w:r>
+        <w:rPr>
+          <w:rFonts w:ascii="Roboto" w:hAnsi="Roboto"/>
+        </w:rPr>
+        <w:t>Hogeschool</w:t>
+      </w:r>
+      <w:proofErr w:type="spellEnd"/>
+      <w:r>
+        <w:rPr>
+          <w:rFonts w:ascii="Roboto" w:hAnsi="Roboto"/>
+        </w:rPr>
+        <w:t xml:space="preserve"> van Arnhem </w:t>
+      </w:r>
+      <w:proofErr w:type="spellStart"/>
+      <w:r>
+        <w:rPr>
+          <w:rFonts w:ascii="Roboto" w:hAnsi="Roboto"/>
+        </w:rPr>
+        <w:t>en</w:t>
+      </w:r>
+      <w:proofErr w:type="spellEnd"/>
+      <w:r>
+        <w:rPr>
+          <w:rFonts w:ascii="Roboto" w:hAnsi="Roboto"/>
+        </w:rPr>
+        <w:t xml:space="preserve"> Nijmegen (HAN), </w:t>
       </w:r>
       <w:r>
         <w:rPr>
@@ -2714,6 +4249,46 @@
     </w:p>
     <w:p>
       <w:pPr>
+        <w:jc w:val="both"/>
+        <w:rPr>
+          <w:rFonts w:ascii="Roboto" w:hAnsi="Roboto"/>
+        </w:rPr>
+      </w:pPr>
+    </w:p>
+    <w:p>
+      <w:pPr>
+        <w:jc w:val="both"/>
+        <w:rPr>
+          <w:rFonts w:ascii="Roboto" w:hAnsi="Roboto"/>
+        </w:rPr>
+      </w:pPr>
+    </w:p>
+    <w:p>
+      <w:pPr>
+        <w:jc w:val="both"/>
+        <w:rPr>
+          <w:rFonts w:ascii="Roboto" w:hAnsi="Roboto"/>
+        </w:rPr>
+      </w:pPr>
+    </w:p>
+    <w:p>
+      <w:pPr>
+        <w:jc w:val="both"/>
+        <w:rPr>
+          <w:rFonts w:ascii="Roboto" w:hAnsi="Roboto"/>
+        </w:rPr>
+      </w:pPr>
+    </w:p>
+    <w:p>
+      <w:pPr>
+        <w:jc w:val="both"/>
+        <w:rPr>
+          <w:rFonts w:ascii="Roboto" w:hAnsi="Roboto"/>
+        </w:rPr>
+      </w:pPr>
+    </w:p>
+    <w:p>
+      <w:pPr>
         <w:spacing w:after="120"/>
         <w:ind w:left="360" w:hanging="360"/>
         <w:jc w:val="both"/>
@@ -2729,7 +4304,18 @@
           <w:b/>
           <w:u w:val="single"/>
         </w:rPr>
-        <w:t>SERVICE – UNIVERSITY</w:t>
+        <w:lastRenderedPageBreak/>
+        <w:t>SE</w:t>
+      </w:r>
+      <w:bookmarkStart w:id="0" w:name="_GoBack"/>
+      <w:bookmarkEnd w:id="0"/>
+      <w:r>
+        <w:rPr>
+          <w:rFonts w:ascii="Roboto" w:hAnsi="Roboto"/>
+          <w:b/>
+          <w:u w:val="single"/>
+        </w:rPr>
+        <w:t>RVICE – UNIVERSITY</w:t>
       </w:r>
     </w:p>
     <w:p>
@@ -2745,11 +4331,19 @@
           <w:rFonts w:ascii="Roboto" w:hAnsi="Roboto"/>
         </w:rPr>
       </w:pPr>
-      <w:r>
-        <w:rPr>
-          <w:rFonts w:ascii="Roboto" w:hAnsi="Roboto"/>
-        </w:rPr>
-        <w:t>Radboudumc,</w:t>
+      <w:proofErr w:type="spellStart"/>
+      <w:r>
+        <w:rPr>
+          <w:rFonts w:ascii="Roboto" w:hAnsi="Roboto"/>
+        </w:rPr>
+        <w:t>Radboudumc</w:t>
+      </w:r>
+      <w:proofErr w:type="spellEnd"/>
+      <w:r>
+        <w:rPr>
+          <w:rFonts w:ascii="Roboto" w:hAnsi="Roboto"/>
+        </w:rPr>
+        <w:t>,</w:t>
       </w:r>
       <w:r>
         <w:rPr>
@@ -2796,11 +4390,19 @@
           <w:rFonts w:ascii="Roboto" w:hAnsi="Roboto"/>
         </w:rPr>
       </w:pPr>
-      <w:r>
-        <w:rPr>
-          <w:rFonts w:ascii="Roboto" w:hAnsi="Roboto"/>
-        </w:rPr>
-        <w:t xml:space="preserve">Radboudumc, </w:t>
+      <w:proofErr w:type="spellStart"/>
+      <w:r>
+        <w:rPr>
+          <w:rFonts w:ascii="Roboto" w:hAnsi="Roboto"/>
+        </w:rPr>
+        <w:t>Radboudumc</w:t>
+      </w:r>
+      <w:proofErr w:type="spellEnd"/>
+      <w:r>
+        <w:rPr>
+          <w:rFonts w:ascii="Roboto" w:hAnsi="Roboto"/>
+        </w:rPr>
+        <w:t xml:space="preserve">, </w:t>
       </w:r>
       <w:r>
         <w:rPr>
@@ -2878,22 +4480,6 @@
     </w:p>
     <w:p>
       <w:pPr>
-        <w:jc w:val="both"/>
-        <w:rPr>
-          <w:rFonts w:ascii="Roboto" w:hAnsi="Roboto"/>
-        </w:rPr>
-      </w:pPr>
-    </w:p>
-    <w:p>
-      <w:pPr>
-        <w:jc w:val="both"/>
-        <w:rPr>
-          <w:rFonts w:ascii="Roboto" w:hAnsi="Roboto"/>
-        </w:rPr>
-      </w:pPr>
-    </w:p>
-    <w:p>
-      <w:pPr>
         <w:tabs>
           <w:tab w:val="left" w:pos="5760"/>
           <w:tab w:val="left" w:pos="7200"/>
@@ -2947,11 +4533,19 @@
           <w:rFonts w:ascii="Roboto" w:hAnsi="Roboto"/>
         </w:rPr>
       </w:pPr>
-      <w:r>
-        <w:rPr>
-          <w:rFonts w:ascii="Roboto" w:hAnsi="Roboto"/>
-        </w:rPr>
-        <w:t>Vaionex Corporation</w:t>
+      <w:proofErr w:type="spellStart"/>
+      <w:r>
+        <w:rPr>
+          <w:rFonts w:ascii="Roboto" w:hAnsi="Roboto"/>
+        </w:rPr>
+        <w:t>Vaionex</w:t>
+      </w:r>
+      <w:proofErr w:type="spellEnd"/>
+      <w:r>
+        <w:rPr>
+          <w:rFonts w:ascii="Roboto" w:hAnsi="Roboto"/>
+        </w:rPr>
+        <w:t xml:space="preserve"> Corporation</w:t>
       </w:r>
       <w:r>
         <w:rPr>
@@ -2972,9 +4566,46 @@
           <w:shd w:val="clear" w:color="auto" w:fill="FFFFFF"/>
           <w:lang w:val="en-GB" w:eastAsia="en-GB"/>
         </w:rPr>
-        <w:t xml:space="preserve"> Datascience and biotech startup (</w:t>
-      </w:r>
-      <w:hyperlink r:id="rId16" w:history="1">
+        <w:t xml:space="preserve"> </w:t>
+      </w:r>
+      <w:proofErr w:type="spellStart"/>
+      <w:r>
+        <w:rPr>
+          <w:rFonts w:ascii="Roboto" w:eastAsia="Times New Roman" w:hAnsi="Roboto" w:cs="Times New Roman"/>
+          <w:shd w:val="clear" w:color="auto" w:fill="FFFFFF"/>
+          <w:lang w:val="en-GB" w:eastAsia="en-GB"/>
+        </w:rPr>
+        <w:t>Datascience</w:t>
+      </w:r>
+      <w:proofErr w:type="spellEnd"/>
+      <w:r>
+        <w:rPr>
+          <w:rFonts w:ascii="Roboto" w:eastAsia="Times New Roman" w:hAnsi="Roboto" w:cs="Times New Roman"/>
+          <w:shd w:val="clear" w:color="auto" w:fill="FFFFFF"/>
+          <w:lang w:val="en-GB" w:eastAsia="en-GB"/>
+        </w:rPr>
+        <w:t xml:space="preserve"> and biotech </w:t>
+      </w:r>
+      <w:proofErr w:type="spellStart"/>
+      <w:r>
+        <w:rPr>
+          <w:rFonts w:ascii="Roboto" w:eastAsia="Times New Roman" w:hAnsi="Roboto" w:cs="Times New Roman"/>
+          <w:shd w:val="clear" w:color="auto" w:fill="FFFFFF"/>
+          <w:lang w:val="en-GB" w:eastAsia="en-GB"/>
+        </w:rPr>
+        <w:t>startup</w:t>
+      </w:r>
+      <w:proofErr w:type="spellEnd"/>
+      <w:r>
+        <w:rPr>
+          <w:rFonts w:ascii="Roboto" w:eastAsia="Times New Roman" w:hAnsi="Roboto" w:cs="Times New Roman"/>
+          <w:shd w:val="clear" w:color="auto" w:fill="FFFFFF"/>
+          <w:lang w:val="en-GB" w:eastAsia="en-GB"/>
+        </w:rPr>
+        <w:t xml:space="preserve"> (</w:t>
+      </w:r>
+      <w:hyperlink r:id="rId18" w:history="1">
+        <w:proofErr w:type="spellStart"/>
         <w:r>
           <w:rPr>
             <w:rStyle w:val="Hyperlink"/>
@@ -2982,6 +4613,7 @@
           </w:rPr>
           <w:t>Vaionex</w:t>
         </w:r>
+        <w:proofErr w:type="spellEnd"/>
       </w:hyperlink>
       <w:r>
         <w:rPr>
@@ -3059,17 +4691,35 @@
         </w:rPr>
         <w:t>Marketplace for R tutorials and software solutions (</w:t>
       </w:r>
-      <w:hyperlink r:id="rId17" w:history="1">
-        <w:r>
-          <w:rPr>
-            <w:rStyle w:val="Hyperlink"/>
-            <w:rFonts w:ascii="Roboto" w:eastAsia="Times New Roman" w:hAnsi="Roboto" w:cs="Times New Roman"/>
-            <w:shd w:val="clear" w:color="auto" w:fill="FFFFFF"/>
-            <w:lang w:val="en-GB" w:eastAsia="en-GB"/>
-          </w:rPr>
-          <w:t>R.codes</w:t>
-        </w:r>
-      </w:hyperlink>
+      <w:proofErr w:type="spellStart"/>
+      <w:r>
+        <w:fldChar w:fldCharType="begin"/>
+      </w:r>
+      <w:r>
+        <w:instrText xml:space="preserve"> HYPERLINK "https://r.codes/" </w:instrText>
+      </w:r>
+      <w:r>
+        <w:fldChar w:fldCharType="separate"/>
+      </w:r>
+      <w:r>
+        <w:rPr>
+          <w:rStyle w:val="Hyperlink"/>
+          <w:rFonts w:ascii="Roboto" w:eastAsia="Times New Roman" w:hAnsi="Roboto" w:cs="Times New Roman"/>
+          <w:shd w:val="clear" w:color="auto" w:fill="FFFFFF"/>
+          <w:lang w:val="en-GB" w:eastAsia="en-GB"/>
+        </w:rPr>
+        <w:t>R.codes</w:t>
+      </w:r>
+      <w:proofErr w:type="spellEnd"/>
+      <w:r>
+        <w:rPr>
+          <w:rStyle w:val="Hyperlink"/>
+          <w:rFonts w:ascii="Roboto" w:eastAsia="Times New Roman" w:hAnsi="Roboto" w:cs="Times New Roman"/>
+          <w:shd w:val="clear" w:color="auto" w:fill="FFFFFF"/>
+          <w:lang w:val="en-GB" w:eastAsia="en-GB"/>
+        </w:rPr>
+        <w:fldChar w:fldCharType="end"/>
+      </w:r>
       <w:r>
         <w:rPr>
           <w:rFonts w:ascii="Roboto" w:eastAsia="Times New Roman" w:hAnsi="Roboto" w:cs="Times New Roman"/>
@@ -3120,12 +4770,14 @@
           <w:rFonts w:ascii="Roboto" w:hAnsi="Roboto"/>
         </w:rPr>
       </w:pPr>
+      <w:proofErr w:type="spellStart"/>
       <w:r>
         <w:rPr>
           <w:rFonts w:ascii="Roboto" w:hAnsi="Roboto"/>
         </w:rPr>
         <w:t>Respora</w:t>
       </w:r>
+      <w:proofErr w:type="spellEnd"/>
       <w:r>
         <w:rPr>
           <w:rFonts w:ascii="Roboto" w:hAnsi="Roboto"/>
@@ -3145,15 +4797,45 @@
         </w:rPr>
         <w:t xml:space="preserve"> (</w:t>
       </w:r>
-      <w:hyperlink r:id="rId18" w:history="1">
-        <w:r>
-          <w:rPr>
-            <w:rStyle w:val="Hyperlink"/>
-            <w:rFonts w:ascii="Roboto" w:hAnsi="Roboto"/>
-          </w:rPr>
-          <w:t>Respora</w:t>
-        </w:r>
-      </w:hyperlink>
+      <w:proofErr w:type="spellStart"/>
+      <w:r>
+        <w:fldChar w:fldCharType="begin"/>
+      </w:r>
+      <w:r>
+        <w:instrText xml:space="preserve"> HYPERLINK "http://www.respora.com/" </w:instrText>
+      </w:r>
+      <w:r>
+        <w:fldChar w:fldCharType="separate"/>
+      </w:r>
+      <w:r>
+        <w:rPr>
+          <w:rStyle w:val="Hyperlink"/>
+          <w:rFonts w:ascii="Roboto" w:hAnsi="Roboto"/>
+        </w:rPr>
+        <w:t>Re</w:t>
+      </w:r>
+      <w:r>
+        <w:rPr>
+          <w:rStyle w:val="Hyperlink"/>
+          <w:rFonts w:ascii="Roboto" w:hAnsi="Roboto"/>
+        </w:rPr>
+        <w:t>s</w:t>
+      </w:r>
+      <w:r>
+        <w:rPr>
+          <w:rStyle w:val="Hyperlink"/>
+          <w:rFonts w:ascii="Roboto" w:hAnsi="Roboto"/>
+        </w:rPr>
+        <w:t>pora</w:t>
+      </w:r>
+      <w:proofErr w:type="spellEnd"/>
+      <w:r>
+        <w:rPr>
+          <w:rStyle w:val="Hyperlink"/>
+          <w:rFonts w:ascii="Roboto" w:hAnsi="Roboto"/>
+        </w:rPr>
+        <w:fldChar w:fldCharType="end"/>
+      </w:r>
       <w:r>
         <w:rPr>
           <w:rFonts w:ascii="Roboto" w:hAnsi="Roboto"/>
@@ -3177,7 +4859,13 @@
         <w:rPr>
           <w:rFonts w:ascii="Roboto" w:hAnsi="Roboto"/>
         </w:rPr>
-        <w:t xml:space="preserve"> (2016 – Present)</w:t>
+        <w:t xml:space="preserve"> (2016 – 2018</w:t>
+      </w:r>
+      <w:r>
+        <w:rPr>
+          <w:rFonts w:ascii="Roboto" w:hAnsi="Roboto"/>
+        </w:rPr>
+        <w:t>)</w:t>
       </w:r>
     </w:p>
     <w:p>
@@ -3210,19 +4898,21 @@
         <w:rPr>
           <w:rFonts w:ascii="Roboto" w:hAnsi="Roboto"/>
         </w:rPr>
-        <w:t>–</w:t>
-      </w:r>
-      <w:r>
-        <w:rPr>
-          <w:rFonts w:ascii="Roboto" w:hAnsi="Roboto"/>
-        </w:rPr>
-        <w:t xml:space="preserve"> </w:t>
-      </w:r>
-      <w:r>
-        <w:rPr>
-          <w:rFonts w:ascii="Roboto" w:hAnsi="Roboto"/>
-        </w:rPr>
-        <w:t xml:space="preserve">Sounddesign, Electronic music production (Myspace: </w:t>
+        <w:t xml:space="preserve">– </w:t>
+      </w:r>
+      <w:proofErr w:type="spellStart"/>
+      <w:r>
+        <w:rPr>
+          <w:rFonts w:ascii="Roboto" w:hAnsi="Roboto"/>
+        </w:rPr>
+        <w:t>Sounddesign</w:t>
+      </w:r>
+      <w:proofErr w:type="spellEnd"/>
+      <w:r>
+        <w:rPr>
+          <w:rFonts w:ascii="Roboto" w:hAnsi="Roboto"/>
+        </w:rPr>
+        <w:t xml:space="preserve">, Electronic music production (Myspace: </w:t>
       </w:r>
       <w:hyperlink r:id="rId19" w:history="1">
         <w:r>
@@ -3258,7 +4948,15 @@
             <w:rStyle w:val="Hyperlink"/>
             <w:rFonts w:ascii="Roboto" w:hAnsi="Roboto"/>
           </w:rPr>
-          <w:t>http://bit.ly/1oHUrXs)</w:t>
+          <w:t>http://bit.ly/1oHUrXs</w:t>
+        </w:r>
+        <w:r>
+          <w:rPr>
+            <w:rStyle w:val="Hyperlink"/>
+            <w:rFonts w:ascii="Roboto" w:hAnsi="Roboto"/>
+            <w:color w:val="000000" w:themeColor="text1"/>
+          </w:rPr>
+          <w:t>)</w:t>
         </w:r>
       </w:hyperlink>
       <w:r>
@@ -3273,6 +4971,198 @@
           <w:color w:val="000000" w:themeColor="text1"/>
         </w:rPr>
         <w:t>(2003 – Present)</w:t>
+      </w:r>
+      <w:r>
+        <w:rPr>
+          <w:rFonts w:ascii="Roboto" w:hAnsi="Roboto"/>
+          <w:color w:val="000000" w:themeColor="text1"/>
+        </w:rPr>
+        <w:t xml:space="preserve">; </w:t>
+      </w:r>
+      <w:proofErr w:type="spellStart"/>
+      <w:r>
+        <w:rPr>
+          <w:rFonts w:ascii="Roboto" w:hAnsi="Roboto"/>
+          <w:color w:val="000000" w:themeColor="text1"/>
+        </w:rPr>
+        <w:t>NoZ</w:t>
+      </w:r>
+      <w:r>
+        <w:rPr>
+          <w:rFonts w:ascii="Roboto" w:hAnsi="Roboto"/>
+          <w:color w:val="000000" w:themeColor="text1"/>
+        </w:rPr>
+        <w:t>oo</w:t>
+      </w:r>
+      <w:proofErr w:type="spellEnd"/>
+      <w:r>
+        <w:rPr>
+          <w:rFonts w:ascii="Roboto" w:hAnsi="Roboto"/>
+          <w:color w:val="000000" w:themeColor="text1"/>
+        </w:rPr>
+        <w:t xml:space="preserve"> (</w:t>
+      </w:r>
+      <w:proofErr w:type="spellStart"/>
+      <w:r>
+        <w:rPr>
+          <w:rFonts w:ascii="Roboto" w:hAnsi="Roboto"/>
+          <w:color w:val="000000" w:themeColor="text1"/>
+        </w:rPr>
+        <w:t>Youtube</w:t>
+      </w:r>
+      <w:proofErr w:type="spellEnd"/>
+      <w:r>
+        <w:rPr>
+          <w:rFonts w:ascii="Roboto" w:hAnsi="Roboto"/>
+          <w:color w:val="000000" w:themeColor="text1"/>
+        </w:rPr>
+        <w:t xml:space="preserve">: </w:t>
+      </w:r>
+      <w:hyperlink r:id="rId21" w:history="1">
+        <w:r>
+          <w:rPr>
+            <w:rStyle w:val="Hyperlink"/>
+            <w:rFonts w:ascii="Roboto" w:hAnsi="Roboto"/>
+          </w:rPr>
+          <w:t>http://bit.ly/2r1YFfI</w:t>
+        </w:r>
+      </w:hyperlink>
+      <w:r>
+        <w:rPr>
+          <w:rFonts w:ascii="Roboto" w:hAnsi="Roboto"/>
+          <w:color w:val="000000" w:themeColor="text1"/>
+        </w:rPr>
+        <w:t xml:space="preserve"> , The Music Site: </w:t>
+      </w:r>
+      <w:hyperlink r:id="rId22" w:history="1">
+        <w:r>
+          <w:rPr>
+            <w:rStyle w:val="Hyperlink"/>
+            <w:rFonts w:ascii="Roboto" w:hAnsi="Roboto"/>
+          </w:rPr>
+          <w:t>http://bit.ly/2FjfyHK</w:t>
+        </w:r>
+      </w:hyperlink>
+      <w:r>
+        <w:rPr>
+          <w:rFonts w:ascii="Roboto" w:hAnsi="Roboto"/>
+          <w:color w:val="000000" w:themeColor="text1"/>
+        </w:rPr>
+        <w:t xml:space="preserve"> , Spotify: </w:t>
+      </w:r>
+      <w:r>
+        <w:rPr>
+          <w:rFonts w:ascii="Roboto" w:hAnsi="Roboto"/>
+          <w:color w:val="000000" w:themeColor="text1"/>
+        </w:rPr>
+        <w:fldChar w:fldCharType="begin"/>
+      </w:r>
+      <w:r>
+        <w:rPr>
+          <w:rFonts w:ascii="Roboto" w:hAnsi="Roboto"/>
+          <w:color w:val="000000" w:themeColor="text1"/>
+        </w:rPr>
+        <w:instrText xml:space="preserve"> HYPERLINK "http://bit.ly/NozooHittaVarandra" </w:instrText>
+      </w:r>
+      <w:r>
+        <w:rPr>
+          <w:rFonts w:ascii="Roboto" w:hAnsi="Roboto"/>
+          <w:color w:val="000000" w:themeColor="text1"/>
+        </w:rPr>
+      </w:r>
+      <w:r>
+        <w:rPr>
+          <w:rFonts w:ascii="Roboto" w:hAnsi="Roboto"/>
+          <w:color w:val="000000" w:themeColor="text1"/>
+        </w:rPr>
+        <w:fldChar w:fldCharType="separate"/>
+      </w:r>
+      <w:r>
+        <w:rPr>
+          <w:rStyle w:val="Hyperlink"/>
+          <w:rFonts w:ascii="Roboto" w:hAnsi="Roboto"/>
+        </w:rPr>
+        <w:t>http://bit.ly/NozooHittaVarandra</w:t>
+      </w:r>
+      <w:r>
+        <w:rPr>
+          <w:rFonts w:ascii="Roboto" w:hAnsi="Roboto"/>
+          <w:color w:val="000000" w:themeColor="text1"/>
+        </w:rPr>
+        <w:fldChar w:fldCharType="end"/>
+      </w:r>
+      <w:r>
+        <w:rPr>
+          <w:rFonts w:ascii="Roboto" w:hAnsi="Roboto"/>
+          <w:color w:val="000000" w:themeColor="text1"/>
+        </w:rPr>
+        <w:t xml:space="preserve">, Soundcloud: </w:t>
+      </w:r>
+      <w:hyperlink r:id="rId23" w:history="1">
+        <w:r>
+          <w:rPr>
+            <w:rStyle w:val="Hyperlink"/>
+            <w:rFonts w:ascii="Roboto" w:hAnsi="Roboto"/>
+          </w:rPr>
+          <w:t>http://bit.ly/2r2En6s</w:t>
+        </w:r>
+      </w:hyperlink>
+      <w:r>
+        <w:rPr>
+          <w:rFonts w:ascii="Roboto" w:hAnsi="Roboto"/>
+          <w:color w:val="000000" w:themeColor="text1"/>
+        </w:rPr>
+        <w:t>)</w:t>
+      </w:r>
+      <w:r>
+        <w:rPr>
+          <w:rFonts w:ascii="Roboto" w:hAnsi="Roboto"/>
+          <w:color w:val="000000" w:themeColor="text1"/>
+        </w:rPr>
+        <w:t>,</w:t>
+      </w:r>
+      <w:r>
+        <w:rPr>
+          <w:rFonts w:ascii="Roboto" w:hAnsi="Roboto"/>
+          <w:color w:val="000000" w:themeColor="text1"/>
+        </w:rPr>
+        <w:t xml:space="preserve"> </w:t>
+      </w:r>
+      <w:r>
+        <w:rPr>
+          <w:rFonts w:ascii="Roboto" w:hAnsi="Roboto"/>
+          <w:b/>
+          <w:color w:val="000000" w:themeColor="text1"/>
+        </w:rPr>
+        <w:t>Band member</w:t>
+      </w:r>
+      <w:r>
+        <w:rPr>
+          <w:rFonts w:ascii="Roboto" w:hAnsi="Roboto"/>
+          <w:color w:val="000000" w:themeColor="text1"/>
+        </w:rPr>
+        <w:t xml:space="preserve"> </w:t>
+      </w:r>
+      <w:r>
+        <w:rPr>
+          <w:rFonts w:ascii="Roboto" w:hAnsi="Roboto"/>
+          <w:color w:val="000000" w:themeColor="text1"/>
+        </w:rPr>
+        <w:t>(2018</w:t>
+      </w:r>
+      <w:r>
+        <w:rPr>
+          <w:rFonts w:ascii="Roboto" w:hAnsi="Roboto"/>
+          <w:color w:val="000000" w:themeColor="text1"/>
+        </w:rPr>
+        <w:t xml:space="preserve"> – Present</w:t>
+      </w:r>
+      <w:r>
+        <w:rPr>
+          <w:rFonts w:ascii="Roboto" w:hAnsi="Roboto"/>
+          <w:color w:val="000000" w:themeColor="text1"/>
+        </w:rPr>
+        <w:t>)</w:t>
       </w:r>
     </w:p>
     <w:p>
@@ -3389,7 +5279,39 @@
           <w:rFonts w:ascii="Roboto" w:hAnsi="Roboto"/>
           <w:color w:val="000000" w:themeColor="text1"/>
         </w:rPr>
-        <w:t>Advanced studies: Flauto traverso (1</w:t>
+        <w:t xml:space="preserve">Advanced studies: </w:t>
+      </w:r>
+      <w:proofErr w:type="spellStart"/>
+      <w:r>
+        <w:rPr>
+          <w:rFonts w:ascii="Roboto" w:hAnsi="Roboto"/>
+          <w:color w:val="000000" w:themeColor="text1"/>
+        </w:rPr>
+        <w:t>Flauto</w:t>
+      </w:r>
+      <w:proofErr w:type="spellEnd"/>
+      <w:r>
+        <w:rPr>
+          <w:rFonts w:ascii="Roboto" w:hAnsi="Roboto"/>
+          <w:color w:val="000000" w:themeColor="text1"/>
+        </w:rPr>
+        <w:t xml:space="preserve"> </w:t>
+      </w:r>
+      <w:proofErr w:type="spellStart"/>
+      <w:r>
+        <w:rPr>
+          <w:rFonts w:ascii="Roboto" w:hAnsi="Roboto"/>
+          <w:color w:val="000000" w:themeColor="text1"/>
+        </w:rPr>
+        <w:t>traverso</w:t>
+      </w:r>
+      <w:proofErr w:type="spellEnd"/>
+      <w:r>
+        <w:rPr>
+          <w:rFonts w:ascii="Roboto" w:hAnsi="Roboto"/>
+          <w:color w:val="000000" w:themeColor="text1"/>
+        </w:rPr>
+        <w:t xml:space="preserve"> (1</w:t>
       </w:r>
       <w:r>
         <w:rPr>
@@ -3413,12 +5335,10 @@
         </w:rPr>
         <w:t xml:space="preserve"> (1999 – 2003)</w:t>
       </w:r>
-      <w:bookmarkStart w:id="0" w:name="_GoBack"/>
-      <w:bookmarkEnd w:id="0"/>
     </w:p>
     <w:sectPr>
-      <w:footerReference w:type="even" r:id="rId21"/>
-      <w:footerReference w:type="default" r:id="rId22"/>
+      <w:footerReference w:type="even" r:id="rId24"/>
+      <w:footerReference w:type="default" r:id="rId25"/>
       <w:pgSz w:w="12240" w:h="15840"/>
       <w:pgMar w:top="1224" w:right="1224" w:bottom="1224" w:left="1224" w:header="634" w:footer="518" w:gutter="0"/>
       <w:cols w:space="720"/>
@@ -3428,7 +5348,7 @@
 </file>
 
 <file path=word/endnotes.xml><?xml version="1.0" encoding="utf-8"?>
-<w:endnotes xmlns:wpc="http://schemas.microsoft.com/office/word/2010/wordprocessingCanvas" xmlns:mo="http://schemas.microsoft.com/office/mac/office/2008/main" xmlns:mc="http://schemas.openxmlformats.org/markup-compatibility/2006" xmlns:mv="urn:schemas-microsoft-com:mac:vml" xmlns:o="urn:schemas-microsoft-com:office:office" xmlns:r="http://schemas.openxmlformats.org/officeDocument/2006/relationships" xmlns:m="http://schemas.openxmlformats.org/officeDocument/2006/math" xmlns:v="urn:schemas-microsoft-com:vml" xmlns:wp14="http://schemas.microsoft.com/office/word/2010/wordprocessingDrawing" xmlns:wp="http://schemas.openxmlformats.org/drawingml/2006/wordprocessingDrawing" xmlns:w10="urn:schemas-microsoft-com:office:word" xmlns:w="http://schemas.openxmlformats.org/wordprocessingml/2006/main" xmlns:w14="http://schemas.microsoft.com/office/word/2010/wordml" xmlns:w15="http://schemas.microsoft.com/office/word/2012/wordml" xmlns:wpg="http://schemas.microsoft.com/office/word/2010/wordprocessingGroup" xmlns:wpi="http://schemas.microsoft.com/office/word/2010/wordprocessingInk" xmlns:wne="http://schemas.microsoft.com/office/word/2006/wordml" xmlns:wps="http://schemas.microsoft.com/office/word/2010/wordprocessingShape" mc:Ignorable="w14 w15 wp14">
+<w:endnotes xmlns:wpc="http://schemas.microsoft.com/office/word/2010/wordprocessingCanvas" xmlns:cx="http://schemas.microsoft.com/office/drawing/2014/chartex" xmlns:cx1="http://schemas.microsoft.com/office/drawing/2015/9/8/chartex" xmlns:cx2="http://schemas.microsoft.com/office/drawing/2015/10/21/chartex" xmlns:cx3="http://schemas.microsoft.com/office/drawing/2016/5/9/chartex" xmlns:cx4="http://schemas.microsoft.com/office/drawing/2016/5/10/chartex" xmlns:cx5="http://schemas.microsoft.com/office/drawing/2016/5/11/chartex" xmlns:cx6="http://schemas.microsoft.com/office/drawing/2016/5/12/chartex" xmlns:cx7="http://schemas.microsoft.com/office/drawing/2016/5/13/chartex" xmlns:cx8="http://schemas.microsoft.com/office/drawing/2016/5/14/chartex" xmlns:mc="http://schemas.openxmlformats.org/markup-compatibility/2006" xmlns:aink="http://schemas.microsoft.com/office/drawing/2016/ink" xmlns:am3d="http://schemas.microsoft.com/office/drawing/2017/model3d" xmlns:o="urn:schemas-microsoft-com:office:office" xmlns:r="http://schemas.openxmlformats.org/officeDocument/2006/relationships" xmlns:m="http://schemas.openxmlformats.org/officeDocument/2006/math" xmlns:v="urn:schemas-microsoft-com:vml" xmlns:wp14="http://schemas.microsoft.com/office/word/2010/wordprocessingDrawing" xmlns:wp="http://schemas.openxmlformats.org/drawingml/2006/wordprocessingDrawing" xmlns:w10="urn:schemas-microsoft-com:office:word" xmlns:w="http://schemas.openxmlformats.org/wordprocessingml/2006/main" xmlns:w14="http://schemas.microsoft.com/office/word/2010/wordml" xmlns:w15="http://schemas.microsoft.com/office/word/2012/wordml" xmlns:w16cid="http://schemas.microsoft.com/office/word/2016/wordml/cid" xmlns:w16se="http://schemas.microsoft.com/office/word/2015/wordml/symex" xmlns:wpg="http://schemas.microsoft.com/office/word/2010/wordprocessingGroup" xmlns:wpi="http://schemas.microsoft.com/office/word/2010/wordprocessingInk" xmlns:wne="http://schemas.microsoft.com/office/word/2006/wordml" xmlns:wps="http://schemas.microsoft.com/office/word/2010/wordprocessingShape" mc:Ignorable="w14 w15 w16se w16cid wp14">
   <w:endnote w:type="separator" w:id="-1">
     <w:p>
       <w:r>
@@ -3447,7 +5367,7 @@
 </file>
 
 <file path=word/footer1.xml><?xml version="1.0" encoding="utf-8"?>
-<w:ftr xmlns:wpc="http://schemas.microsoft.com/office/word/2010/wordprocessingCanvas" xmlns:mo="http://schemas.microsoft.com/office/mac/office/2008/main" xmlns:mc="http://schemas.openxmlformats.org/markup-compatibility/2006" xmlns:mv="urn:schemas-microsoft-com:mac:vml" xmlns:o="urn:schemas-microsoft-com:office:office" xmlns:r="http://schemas.openxmlformats.org/officeDocument/2006/relationships" xmlns:m="http://schemas.openxmlformats.org/officeDocument/2006/math" xmlns:v="urn:schemas-microsoft-com:vml" xmlns:wp14="http://schemas.microsoft.com/office/word/2010/wordprocessingDrawing" xmlns:wp="http://schemas.openxmlformats.org/drawingml/2006/wordprocessingDrawing" xmlns:w10="urn:schemas-microsoft-com:office:word" xmlns:w="http://schemas.openxmlformats.org/wordprocessingml/2006/main" xmlns:w14="http://schemas.microsoft.com/office/word/2010/wordml" xmlns:w15="http://schemas.microsoft.com/office/word/2012/wordml" xmlns:wpg="http://schemas.microsoft.com/office/word/2010/wordprocessingGroup" xmlns:wpi="http://schemas.microsoft.com/office/word/2010/wordprocessingInk" xmlns:wne="http://schemas.microsoft.com/office/word/2006/wordml" xmlns:wps="http://schemas.microsoft.com/office/word/2010/wordprocessingShape" mc:Ignorable="w14 w15 wp14">
+<w:ftr xmlns:wpc="http://schemas.microsoft.com/office/word/2010/wordprocessingCanvas" xmlns:cx="http://schemas.microsoft.com/office/drawing/2014/chartex" xmlns:cx1="http://schemas.microsoft.com/office/drawing/2015/9/8/chartex" xmlns:cx2="http://schemas.microsoft.com/office/drawing/2015/10/21/chartex" xmlns:cx3="http://schemas.microsoft.com/office/drawing/2016/5/9/chartex" xmlns:cx4="http://schemas.microsoft.com/office/drawing/2016/5/10/chartex" xmlns:cx5="http://schemas.microsoft.com/office/drawing/2016/5/11/chartex" xmlns:cx6="http://schemas.microsoft.com/office/drawing/2016/5/12/chartex" xmlns:cx7="http://schemas.microsoft.com/office/drawing/2016/5/13/chartex" xmlns:cx8="http://schemas.microsoft.com/office/drawing/2016/5/14/chartex" xmlns:mc="http://schemas.openxmlformats.org/markup-compatibility/2006" xmlns:aink="http://schemas.microsoft.com/office/drawing/2016/ink" xmlns:am3d="http://schemas.microsoft.com/office/drawing/2017/model3d" xmlns:o="urn:schemas-microsoft-com:office:office" xmlns:r="http://schemas.openxmlformats.org/officeDocument/2006/relationships" xmlns:m="http://schemas.openxmlformats.org/officeDocument/2006/math" xmlns:v="urn:schemas-microsoft-com:vml" xmlns:wp14="http://schemas.microsoft.com/office/word/2010/wordprocessingDrawing" xmlns:wp="http://schemas.openxmlformats.org/drawingml/2006/wordprocessingDrawing" xmlns:w10="urn:schemas-microsoft-com:office:word" xmlns:w="http://schemas.openxmlformats.org/wordprocessingml/2006/main" xmlns:w14="http://schemas.microsoft.com/office/word/2010/wordml" xmlns:w15="http://schemas.microsoft.com/office/word/2012/wordml" xmlns:w16cid="http://schemas.microsoft.com/office/word/2016/wordml/cid" xmlns:w16se="http://schemas.microsoft.com/office/word/2015/wordml/symex" xmlns:wpg="http://schemas.microsoft.com/office/word/2010/wordprocessingGroup" xmlns:wpi="http://schemas.microsoft.com/office/word/2010/wordprocessingInk" xmlns:wne="http://schemas.microsoft.com/office/word/2006/wordml" xmlns:wps="http://schemas.microsoft.com/office/word/2010/wordprocessingShape" mc:Ignorable="w14 w15 w16se w16cid wp14">
   <w:p>
     <w:pPr>
       <w:pStyle w:val="Footer"/>
@@ -3484,7 +5404,7 @@
 </file>
 
 <file path=word/footer2.xml><?xml version="1.0" encoding="utf-8"?>
-<w:ftr xmlns:wpc="http://schemas.microsoft.com/office/word/2010/wordprocessingCanvas" xmlns:mo="http://schemas.microsoft.com/office/mac/office/2008/main" xmlns:mc="http://schemas.openxmlformats.org/markup-compatibility/2006" xmlns:mv="urn:schemas-microsoft-com:mac:vml" xmlns:o="urn:schemas-microsoft-com:office:office" xmlns:r="http://schemas.openxmlformats.org/officeDocument/2006/relationships" xmlns:m="http://schemas.openxmlformats.org/officeDocument/2006/math" xmlns:v="urn:schemas-microsoft-com:vml" xmlns:wp14="http://schemas.microsoft.com/office/word/2010/wordprocessingDrawing" xmlns:wp="http://schemas.openxmlformats.org/drawingml/2006/wordprocessingDrawing" xmlns:w10="urn:schemas-microsoft-com:office:word" xmlns:w="http://schemas.openxmlformats.org/wordprocessingml/2006/main" xmlns:w14="http://schemas.microsoft.com/office/word/2010/wordml" xmlns:w15="http://schemas.microsoft.com/office/word/2012/wordml" xmlns:wpg="http://schemas.microsoft.com/office/word/2010/wordprocessingGroup" xmlns:wpi="http://schemas.microsoft.com/office/word/2010/wordprocessingInk" xmlns:wne="http://schemas.microsoft.com/office/word/2006/wordml" xmlns:wps="http://schemas.microsoft.com/office/word/2010/wordprocessingShape" mc:Ignorable="w14 w15 wp14">
+<w:ftr xmlns:wpc="http://schemas.microsoft.com/office/word/2010/wordprocessingCanvas" xmlns:cx="http://schemas.microsoft.com/office/drawing/2014/chartex" xmlns:cx1="http://schemas.microsoft.com/office/drawing/2015/9/8/chartex" xmlns:cx2="http://schemas.microsoft.com/office/drawing/2015/10/21/chartex" xmlns:cx3="http://schemas.microsoft.com/office/drawing/2016/5/9/chartex" xmlns:cx4="http://schemas.microsoft.com/office/drawing/2016/5/10/chartex" xmlns:cx5="http://schemas.microsoft.com/office/drawing/2016/5/11/chartex" xmlns:cx6="http://schemas.microsoft.com/office/drawing/2016/5/12/chartex" xmlns:cx7="http://schemas.microsoft.com/office/drawing/2016/5/13/chartex" xmlns:cx8="http://schemas.microsoft.com/office/drawing/2016/5/14/chartex" xmlns:mc="http://schemas.openxmlformats.org/markup-compatibility/2006" xmlns:aink="http://schemas.microsoft.com/office/drawing/2016/ink" xmlns:am3d="http://schemas.microsoft.com/office/drawing/2017/model3d" xmlns:o="urn:schemas-microsoft-com:office:office" xmlns:r="http://schemas.openxmlformats.org/officeDocument/2006/relationships" xmlns:m="http://schemas.openxmlformats.org/officeDocument/2006/math" xmlns:v="urn:schemas-microsoft-com:vml" xmlns:wp14="http://schemas.microsoft.com/office/word/2010/wordprocessingDrawing" xmlns:wp="http://schemas.openxmlformats.org/drawingml/2006/wordprocessingDrawing" xmlns:w10="urn:schemas-microsoft-com:office:word" xmlns:w="http://schemas.openxmlformats.org/wordprocessingml/2006/main" xmlns:w14="http://schemas.microsoft.com/office/word/2010/wordml" xmlns:w15="http://schemas.microsoft.com/office/word/2012/wordml" xmlns:w16cid="http://schemas.microsoft.com/office/word/2016/wordml/cid" xmlns:w16se="http://schemas.microsoft.com/office/word/2015/wordml/symex" xmlns:wpg="http://schemas.microsoft.com/office/word/2010/wordprocessingGroup" xmlns:wpi="http://schemas.microsoft.com/office/word/2010/wordprocessingInk" xmlns:wne="http://schemas.microsoft.com/office/word/2006/wordml" xmlns:wps="http://schemas.microsoft.com/office/word/2010/wordprocessingShape" mc:Ignorable="w14 w15 w16se w16cid wp14">
   <w:p>
     <w:pPr>
       <w:pStyle w:val="Footer"/>
@@ -3534,7 +5454,7 @@
 </file>
 
 <file path=word/footnotes.xml><?xml version="1.0" encoding="utf-8"?>
-<w:footnotes xmlns:wpc="http://schemas.microsoft.com/office/word/2010/wordprocessingCanvas" xmlns:mo="http://schemas.microsoft.com/office/mac/office/2008/main" xmlns:mc="http://schemas.openxmlformats.org/markup-compatibility/2006" xmlns:mv="urn:schemas-microsoft-com:mac:vml" xmlns:o="urn:schemas-microsoft-com:office:office" xmlns:r="http://schemas.openxmlformats.org/officeDocument/2006/relationships" xmlns:m="http://schemas.openxmlformats.org/officeDocument/2006/math" xmlns:v="urn:schemas-microsoft-com:vml" xmlns:wp14="http://schemas.microsoft.com/office/word/2010/wordprocessingDrawing" xmlns:wp="http://schemas.openxmlformats.org/drawingml/2006/wordprocessingDrawing" xmlns:w10="urn:schemas-microsoft-com:office:word" xmlns:w="http://schemas.openxmlformats.org/wordprocessingml/2006/main" xmlns:w14="http://schemas.microsoft.com/office/word/2010/wordml" xmlns:w15="http://schemas.microsoft.com/office/word/2012/wordml" xmlns:wpg="http://schemas.microsoft.com/office/word/2010/wordprocessingGroup" xmlns:wpi="http://schemas.microsoft.com/office/word/2010/wordprocessingInk" xmlns:wne="http://schemas.microsoft.com/office/word/2006/wordml" xmlns:wps="http://schemas.microsoft.com/office/word/2010/wordprocessingShape" mc:Ignorable="w14 w15 wp14">
+<w:footnotes xmlns:wpc="http://schemas.microsoft.com/office/word/2010/wordprocessingCanvas" xmlns:cx="http://schemas.microsoft.com/office/drawing/2014/chartex" xmlns:cx1="http://schemas.microsoft.com/office/drawing/2015/9/8/chartex" xmlns:cx2="http://schemas.microsoft.com/office/drawing/2015/10/21/chartex" xmlns:cx3="http://schemas.microsoft.com/office/drawing/2016/5/9/chartex" xmlns:cx4="http://schemas.microsoft.com/office/drawing/2016/5/10/chartex" xmlns:cx5="http://schemas.microsoft.com/office/drawing/2016/5/11/chartex" xmlns:cx6="http://schemas.microsoft.com/office/drawing/2016/5/12/chartex" xmlns:cx7="http://schemas.microsoft.com/office/drawing/2016/5/13/chartex" xmlns:cx8="http://schemas.microsoft.com/office/drawing/2016/5/14/chartex" xmlns:mc="http://schemas.openxmlformats.org/markup-compatibility/2006" xmlns:aink="http://schemas.microsoft.com/office/drawing/2016/ink" xmlns:am3d="http://schemas.microsoft.com/office/drawing/2017/model3d" xmlns:o="urn:schemas-microsoft-com:office:office" xmlns:r="http://schemas.openxmlformats.org/officeDocument/2006/relationships" xmlns:m="http://schemas.openxmlformats.org/officeDocument/2006/math" xmlns:v="urn:schemas-microsoft-com:vml" xmlns:wp14="http://schemas.microsoft.com/office/word/2010/wordprocessingDrawing" xmlns:wp="http://schemas.openxmlformats.org/drawingml/2006/wordprocessingDrawing" xmlns:w10="urn:schemas-microsoft-com:office:word" xmlns:w="http://schemas.openxmlformats.org/wordprocessingml/2006/main" xmlns:w14="http://schemas.microsoft.com/office/word/2010/wordml" xmlns:w15="http://schemas.microsoft.com/office/word/2012/wordml" xmlns:w16cid="http://schemas.microsoft.com/office/word/2016/wordml/cid" xmlns:w16se="http://schemas.microsoft.com/office/word/2015/wordml/symex" xmlns:wpg="http://schemas.microsoft.com/office/word/2010/wordprocessingGroup" xmlns:wpi="http://schemas.microsoft.com/office/word/2010/wordprocessingInk" xmlns:wne="http://schemas.microsoft.com/office/word/2006/wordml" xmlns:wps="http://schemas.microsoft.com/office/word/2010/wordprocessingShape" mc:Ignorable="w14 w15 w16se w16cid wp14">
   <w:footnote w:type="separator" w:id="-1">
     <w:p>
       <w:r>
@@ -3553,8 +5473,8 @@
 </file>
 
 <file path=word/numbering.xml><?xml version="1.0" encoding="utf-8"?>
-<w:numbering xmlns:wpc="http://schemas.microsoft.com/office/word/2010/wordprocessingCanvas" xmlns:mo="http://schemas.microsoft.com/office/mac/office/2008/main" xmlns:mc="http://schemas.openxmlformats.org/markup-compatibility/2006" xmlns:mv="urn:schemas-microsoft-com:mac:vml" xmlns:o="urn:schemas-microsoft-com:office:office" xmlns:r="http://schemas.openxmlformats.org/officeDocument/2006/relationships" xmlns:m="http://schemas.openxmlformats.org/officeDocument/2006/math" xmlns:v="urn:schemas-microsoft-com:vml" xmlns:wp14="http://schemas.microsoft.com/office/word/2010/wordprocessingDrawing" xmlns:wp="http://schemas.openxmlformats.org/drawingml/2006/wordprocessingDrawing" xmlns:w10="urn:schemas-microsoft-com:office:word" xmlns:w="http://schemas.openxmlformats.org/wordprocessingml/2006/main" xmlns:w14="http://schemas.microsoft.com/office/word/2010/wordml" xmlns:w15="http://schemas.microsoft.com/office/word/2012/wordml" xmlns:wpg="http://schemas.microsoft.com/office/word/2010/wordprocessingGroup" xmlns:wpi="http://schemas.microsoft.com/office/word/2010/wordprocessingInk" xmlns:wne="http://schemas.microsoft.com/office/word/2006/wordml" xmlns:wps="http://schemas.microsoft.com/office/word/2010/wordprocessingShape" mc:Ignorable="w14 w15 wp14">
-  <w:abstractNum w:abstractNumId="0">
+<w:numbering xmlns:wpc="http://schemas.microsoft.com/office/word/2010/wordprocessingCanvas" xmlns:cx="http://schemas.microsoft.com/office/drawing/2014/chartex" xmlns:cx1="http://schemas.microsoft.com/office/drawing/2015/9/8/chartex" xmlns:cx2="http://schemas.microsoft.com/office/drawing/2015/10/21/chartex" xmlns:cx3="http://schemas.microsoft.com/office/drawing/2016/5/9/chartex" xmlns:cx4="http://schemas.microsoft.com/office/drawing/2016/5/10/chartex" xmlns:cx5="http://schemas.microsoft.com/office/drawing/2016/5/11/chartex" xmlns:cx6="http://schemas.microsoft.com/office/drawing/2016/5/12/chartex" xmlns:cx7="http://schemas.microsoft.com/office/drawing/2016/5/13/chartex" xmlns:cx8="http://schemas.microsoft.com/office/drawing/2016/5/14/chartex" xmlns:mc="http://schemas.openxmlformats.org/markup-compatibility/2006" xmlns:aink="http://schemas.microsoft.com/office/drawing/2016/ink" xmlns:am3d="http://schemas.microsoft.com/office/drawing/2017/model3d" xmlns:o="urn:schemas-microsoft-com:office:office" xmlns:r="http://schemas.openxmlformats.org/officeDocument/2006/relationships" xmlns:m="http://schemas.openxmlformats.org/officeDocument/2006/math" xmlns:v="urn:schemas-microsoft-com:vml" xmlns:wp14="http://schemas.microsoft.com/office/word/2010/wordprocessingDrawing" xmlns:wp="http://schemas.openxmlformats.org/drawingml/2006/wordprocessingDrawing" xmlns:w10="urn:schemas-microsoft-com:office:word" xmlns:w="http://schemas.openxmlformats.org/wordprocessingml/2006/main" xmlns:w14="http://schemas.microsoft.com/office/word/2010/wordml" xmlns:w15="http://schemas.microsoft.com/office/word/2012/wordml" xmlns:w16cid="http://schemas.microsoft.com/office/word/2016/wordml/cid" xmlns:w16se="http://schemas.microsoft.com/office/word/2015/wordml/symex" xmlns:wpg="http://schemas.microsoft.com/office/word/2010/wordprocessingGroup" xmlns:wpi="http://schemas.microsoft.com/office/word/2010/wordprocessingInk" xmlns:wne="http://schemas.microsoft.com/office/word/2006/wordml" xmlns:wps="http://schemas.microsoft.com/office/word/2010/wordprocessingShape" mc:Ignorable="w14 w15 w16se w16cid wp14">
+  <w:abstractNum w:abstractNumId="0" w15:restartNumberingAfterBreak="0">
     <w:nsid w:val="020D6408"/>
     <w:multiLevelType w:val="hybridMultilevel"/>
     <w:tmpl w:val="B748E7FE"/>
@@ -3667,7 +5587,7 @@
       </w:rPr>
     </w:lvl>
   </w:abstractNum>
-  <w:abstractNum w:abstractNumId="1">
+  <w:abstractNum w:abstractNumId="1" w15:restartNumberingAfterBreak="0">
     <w:nsid w:val="0C3320DE"/>
     <w:multiLevelType w:val="hybridMultilevel"/>
     <w:tmpl w:val="5DFC00AA"/>
@@ -3757,7 +5677,7 @@
       </w:pPr>
     </w:lvl>
   </w:abstractNum>
-  <w:abstractNum w:abstractNumId="2">
+  <w:abstractNum w:abstractNumId="2" w15:restartNumberingAfterBreak="0">
     <w:nsid w:val="0D4A00A6"/>
     <w:multiLevelType w:val="hybridMultilevel"/>
     <w:tmpl w:val="8A567120"/>
@@ -3846,7 +5766,7 @@
       </w:pPr>
     </w:lvl>
   </w:abstractNum>
-  <w:abstractNum w:abstractNumId="3">
+  <w:abstractNum w:abstractNumId="3" w15:restartNumberingAfterBreak="0">
     <w:nsid w:val="14E30C88"/>
     <w:multiLevelType w:val="hybridMultilevel"/>
     <w:tmpl w:val="B4BE8590"/>
@@ -3936,7 +5856,7 @@
       </w:pPr>
     </w:lvl>
   </w:abstractNum>
-  <w:abstractNum w:abstractNumId="4">
+  <w:abstractNum w:abstractNumId="4" w15:restartNumberingAfterBreak="0">
     <w:nsid w:val="15156C93"/>
     <w:multiLevelType w:val="hybridMultilevel"/>
     <w:tmpl w:val="73ACEA94"/>
@@ -4026,7 +5946,7 @@
       </w:pPr>
     </w:lvl>
   </w:abstractNum>
-  <w:abstractNum w:abstractNumId="5">
+  <w:abstractNum w:abstractNumId="5" w15:restartNumberingAfterBreak="0">
     <w:nsid w:val="1EA5446C"/>
     <w:multiLevelType w:val="hybridMultilevel"/>
     <w:tmpl w:val="799CE4D6"/>
@@ -4139,7 +6059,7 @@
       </w:rPr>
     </w:lvl>
   </w:abstractNum>
-  <w:abstractNum w:abstractNumId="6">
+  <w:abstractNum w:abstractNumId="6" w15:restartNumberingAfterBreak="0">
     <w:nsid w:val="20797AB3"/>
     <w:multiLevelType w:val="hybridMultilevel"/>
     <w:tmpl w:val="FD821730"/>
@@ -4252,7 +6172,7 @@
       </w:rPr>
     </w:lvl>
   </w:abstractNum>
-  <w:abstractNum w:abstractNumId="7">
+  <w:abstractNum w:abstractNumId="7" w15:restartNumberingAfterBreak="0">
     <w:nsid w:val="2C7370DF"/>
     <w:multiLevelType w:val="hybridMultilevel"/>
     <w:tmpl w:val="323463F2"/>
@@ -4342,7 +6262,7 @@
       </w:pPr>
     </w:lvl>
   </w:abstractNum>
-  <w:abstractNum w:abstractNumId="8">
+  <w:abstractNum w:abstractNumId="8" w15:restartNumberingAfterBreak="0">
     <w:nsid w:val="2E536E3A"/>
     <w:multiLevelType w:val="hybridMultilevel"/>
     <w:tmpl w:val="E90029AC"/>
@@ -4455,7 +6375,7 @@
       </w:rPr>
     </w:lvl>
   </w:abstractNum>
-  <w:abstractNum w:abstractNumId="9">
+  <w:abstractNum w:abstractNumId="9" w15:restartNumberingAfterBreak="0">
     <w:nsid w:val="36535750"/>
     <w:multiLevelType w:val="hybridMultilevel"/>
     <w:tmpl w:val="DE02770A"/>
@@ -4544,7 +6464,7 @@
       </w:pPr>
     </w:lvl>
   </w:abstractNum>
-  <w:abstractNum w:abstractNumId="10">
+  <w:abstractNum w:abstractNumId="10" w15:restartNumberingAfterBreak="0">
     <w:nsid w:val="39512874"/>
     <w:multiLevelType w:val="hybridMultilevel"/>
     <w:tmpl w:val="E3247214"/>
@@ -4634,7 +6554,7 @@
       </w:pPr>
     </w:lvl>
   </w:abstractNum>
-  <w:abstractNum w:abstractNumId="11">
+  <w:abstractNum w:abstractNumId="11" w15:restartNumberingAfterBreak="0">
     <w:nsid w:val="41592686"/>
     <w:multiLevelType w:val="hybridMultilevel"/>
     <w:tmpl w:val="3E360770"/>
@@ -4747,7 +6667,7 @@
       </w:rPr>
     </w:lvl>
   </w:abstractNum>
-  <w:abstractNum w:abstractNumId="12">
+  <w:abstractNum w:abstractNumId="12" w15:restartNumberingAfterBreak="0">
     <w:nsid w:val="4AA2650A"/>
     <w:multiLevelType w:val="hybridMultilevel"/>
     <w:tmpl w:val="53FA367A"/>
@@ -4860,7 +6780,7 @@
       </w:rPr>
     </w:lvl>
   </w:abstractNum>
-  <w:abstractNum w:abstractNumId="13">
+  <w:abstractNum w:abstractNumId="13" w15:restartNumberingAfterBreak="0">
     <w:nsid w:val="4F967D8A"/>
     <w:multiLevelType w:val="hybridMultilevel"/>
     <w:tmpl w:val="C5F874AA"/>
@@ -4973,7 +6893,7 @@
       </w:rPr>
     </w:lvl>
   </w:abstractNum>
-  <w:abstractNum w:abstractNumId="14">
+  <w:abstractNum w:abstractNumId="14" w15:restartNumberingAfterBreak="0">
     <w:nsid w:val="4FC62C50"/>
     <w:multiLevelType w:val="hybridMultilevel"/>
     <w:tmpl w:val="687A6A50"/>
@@ -5086,7 +7006,7 @@
       </w:rPr>
     </w:lvl>
   </w:abstractNum>
-  <w:abstractNum w:abstractNumId="15">
+  <w:abstractNum w:abstractNumId="15" w15:restartNumberingAfterBreak="0">
     <w:nsid w:val="5C156682"/>
     <w:multiLevelType w:val="hybridMultilevel"/>
     <w:tmpl w:val="B7DCF646"/>
@@ -5176,7 +7096,7 @@
       </w:pPr>
     </w:lvl>
   </w:abstractNum>
-  <w:abstractNum w:abstractNumId="16">
+  <w:abstractNum w:abstractNumId="16" w15:restartNumberingAfterBreak="0">
     <w:nsid w:val="63322F58"/>
     <w:multiLevelType w:val="hybridMultilevel"/>
     <w:tmpl w:val="0DA834B2"/>
@@ -5262,7 +7182,7 @@
       </w:pPr>
     </w:lvl>
   </w:abstractNum>
-  <w:abstractNum w:abstractNumId="17">
+  <w:abstractNum w:abstractNumId="17" w15:restartNumberingAfterBreak="0">
     <w:nsid w:val="66354B40"/>
     <w:multiLevelType w:val="hybridMultilevel"/>
     <w:tmpl w:val="39FA8E26"/>
@@ -5351,7 +7271,7 @@
       </w:pPr>
     </w:lvl>
   </w:abstractNum>
-  <w:abstractNum w:abstractNumId="18">
+  <w:abstractNum w:abstractNumId="18" w15:restartNumberingAfterBreak="0">
     <w:nsid w:val="67B7150E"/>
     <w:multiLevelType w:val="hybridMultilevel"/>
     <w:tmpl w:val="E078FEC8"/>
@@ -5464,7 +7384,7 @@
       </w:rPr>
     </w:lvl>
   </w:abstractNum>
-  <w:abstractNum w:abstractNumId="19">
+  <w:abstractNum w:abstractNumId="19" w15:restartNumberingAfterBreak="0">
     <w:nsid w:val="6A690CD1"/>
     <w:multiLevelType w:val="hybridMultilevel"/>
     <w:tmpl w:val="CBF4E8D2"/>
@@ -5554,7 +7474,7 @@
       </w:pPr>
     </w:lvl>
   </w:abstractNum>
-  <w:abstractNum w:abstractNumId="20">
+  <w:abstractNum w:abstractNumId="20" w15:restartNumberingAfterBreak="0">
     <w:nsid w:val="6EB02006"/>
     <w:multiLevelType w:val="hybridMultilevel"/>
     <w:tmpl w:val="862A8C3C"/>
@@ -5667,7 +7587,7 @@
       </w:rPr>
     </w:lvl>
   </w:abstractNum>
-  <w:abstractNum w:abstractNumId="21">
+  <w:abstractNum w:abstractNumId="21" w15:restartNumberingAfterBreak="0">
     <w:nsid w:val="7203255E"/>
     <w:multiLevelType w:val="hybridMultilevel"/>
     <w:tmpl w:val="66064B2C"/>
@@ -5756,7 +7676,7 @@
       </w:pPr>
     </w:lvl>
   </w:abstractNum>
-  <w:abstractNum w:abstractNumId="22">
+  <w:abstractNum w:abstractNumId="22" w15:restartNumberingAfterBreak="0">
     <w:nsid w:val="721A239E"/>
     <w:multiLevelType w:val="hybridMultilevel"/>
     <w:tmpl w:val="E3247214"/>
@@ -5846,7 +7766,7 @@
       </w:pPr>
     </w:lvl>
   </w:abstractNum>
-  <w:abstractNum w:abstractNumId="23">
+  <w:abstractNum w:abstractNumId="23" w15:restartNumberingAfterBreak="0">
     <w:nsid w:val="7721764A"/>
     <w:multiLevelType w:val="hybridMultilevel"/>
     <w:tmpl w:val="A60218A8"/>
@@ -5959,7 +7879,7 @@
       </w:rPr>
     </w:lvl>
   </w:abstractNum>
-  <w:abstractNum w:abstractNumId="24">
+  <w:abstractNum w:abstractNumId="24" w15:restartNumberingAfterBreak="0">
     <w:nsid w:val="773E5EF0"/>
     <w:multiLevelType w:val="hybridMultilevel"/>
     <w:tmpl w:val="E7681360"/>
@@ -6072,7 +7992,7 @@
       </w:rPr>
     </w:lvl>
   </w:abstractNum>
-  <w:abstractNum w:abstractNumId="25">
+  <w:abstractNum w:abstractNumId="25" w15:restartNumberingAfterBreak="0">
     <w:nsid w:val="7D9C116F"/>
     <w:multiLevelType w:val="hybridMultilevel"/>
     <w:tmpl w:val="0E0C4068"/>
@@ -6244,7 +8164,7 @@
 </file>
 
 <file path=word/styles.xml><?xml version="1.0" encoding="utf-8"?>
-<w:styles xmlns:mc="http://schemas.openxmlformats.org/markup-compatibility/2006" xmlns:r="http://schemas.openxmlformats.org/officeDocument/2006/relationships" xmlns:w="http://schemas.openxmlformats.org/wordprocessingml/2006/main" xmlns:w14="http://schemas.microsoft.com/office/word/2010/wordml" xmlns:w15="http://schemas.microsoft.com/office/word/2012/wordml" mc:Ignorable="w14 w15">
+<w:styles xmlns:mc="http://schemas.openxmlformats.org/markup-compatibility/2006" xmlns:r="http://schemas.openxmlformats.org/officeDocument/2006/relationships" xmlns:w="http://schemas.openxmlformats.org/wordprocessingml/2006/main" xmlns:w14="http://schemas.microsoft.com/office/word/2010/wordml" xmlns:w15="http://schemas.microsoft.com/office/word/2012/wordml" xmlns:w16cid="http://schemas.microsoft.com/office/word/2016/wordml/cid" xmlns:w16se="http://schemas.microsoft.com/office/word/2015/wordml/symex" mc:Ignorable="w14 w15 w16se w16cid">
   <w:docDefaults>
     <w:rPrDefault>
       <w:rPr>
@@ -6256,7 +8176,7 @@
     </w:rPrDefault>
     <w:pPrDefault/>
   </w:docDefaults>
-  <w:latentStyles w:defLockedState="0" w:defUIPriority="99" w:defSemiHidden="0" w:defUnhideWhenUsed="0" w:defQFormat="0" w:count="382">
+  <w:latentStyles w:defLockedState="0" w:defUIPriority="99" w:defSemiHidden="0" w:defUnhideWhenUsed="0" w:defQFormat="0" w:count="375">
     <w:lsdException w:name="Normal" w:uiPriority="0" w:qFormat="1"/>
     <w:lsdException w:name="heading 1" w:uiPriority="9" w:qFormat="1"/>
     <w:lsdException w:name="heading 2" w:semiHidden="1" w:uiPriority="9" w:unhideWhenUsed="1" w:qFormat="1"/>
@@ -6413,15 +8333,6 @@
     <w:lsdException w:name="Balloon Text" w:semiHidden="1" w:unhideWhenUsed="1"/>
     <w:lsdException w:name="Table Grid" w:uiPriority="59"/>
     <w:lsdException w:name="Table Theme" w:semiHidden="1" w:unhideWhenUsed="1"/>
-    <w:lsdException w:name="Note Level 1" w:semiHidden="1" w:unhideWhenUsed="1"/>
-    <w:lsdException w:name="Note Level 2" w:semiHidden="1" w:unhideWhenUsed="1"/>
-    <w:lsdException w:name="Note Level 3" w:semiHidden="1" w:unhideWhenUsed="1"/>
-    <w:lsdException w:name="Note Level 4" w:semiHidden="1" w:unhideWhenUsed="1"/>
-    <w:lsdException w:name="Note Level 5" w:semiHidden="1" w:unhideWhenUsed="1"/>
-    <w:lsdException w:name="Note Level 6" w:semiHidden="1" w:unhideWhenUsed="1"/>
-    <w:lsdException w:name="Note Level 7" w:semiHidden="1" w:unhideWhenUsed="1"/>
-    <w:lsdException w:name="Note Level 8" w:semiHidden="1" w:unhideWhenUsed="1"/>
-    <w:lsdException w:name="Note Level 9" w:semiHidden="1" w:unhideWhenUsed="1"/>
     <w:lsdException w:name="Placeholder Text" w:semiHidden="1"/>
     <w:lsdException w:name="No Spacing" w:semiHidden="1" w:uiPriority="1" w:qFormat="1"/>
     <w:lsdException w:name="Light Shading" w:uiPriority="60"/>
@@ -6670,6 +8581,7 @@
   <w:style w:type="character" w:default="1" w:styleId="DefaultParagraphFont">
     <w:name w:val="Default Paragraph Font"/>
     <w:uiPriority w:val="1"/>
+    <w:semiHidden/>
     <w:unhideWhenUsed/>
   </w:style>
   <w:style w:type="table" w:default="1" w:styleId="TableNormal">
@@ -6888,6 +8800,16 @@
     <w:rPr>
       <w:rFonts w:ascii="Times" w:eastAsia="Times New Roman" w:hAnsi="Times" w:cs="Times New Roman"/>
       <w:i/>
+    </w:rPr>
+  </w:style>
+  <w:style w:type="character" w:styleId="UnresolvedMention">
+    <w:name w:val="Unresolved Mention"/>
+    <w:basedOn w:val="DefaultParagraphFont"/>
+    <w:uiPriority w:val="99"/>
+    <w:rsid w:val="009C4FB2"/>
+    <w:rPr>
+      <w:color w:val="808080"/>
+      <w:shd w:val="clear" w:color="auto" w:fill="E6E6E6"/>
     </w:rPr>
   </w:style>
 </w:styles>
@@ -7216,7 +9138,7 @@
 </file>
 
 <file path=customXml/itemProps1.xml><?xml version="1.0" encoding="utf-8"?>
-<ds:datastoreItem xmlns:ds="http://schemas.openxmlformats.org/officeDocument/2006/customXml" ds:itemID="{D0AF2749-2A9C-4449-9701-91C6BA9921D3}">
+<ds:datastoreItem xmlns:ds="http://schemas.openxmlformats.org/officeDocument/2006/customXml" ds:itemID="{E5CA9CC6-8B89-4442-B15F-B57BEEF996AE}">
   <ds:schemaRefs>
     <ds:schemaRef ds:uri="http://schemas.openxmlformats.org/officeDocument/2006/bibliography"/>
   </ds:schemaRefs>

</xml_diff>

<commit_message>
Updates About and Index page
</commit_message>
<xml_diff>
--- a/assets/CV.docx
+++ b/assets/CV.docx
@@ -79,7 +79,33 @@
         <w:rPr>
           <w:rFonts w:ascii="Roboto" w:hAnsi="Roboto"/>
         </w:rPr>
-        <w:t xml:space="preserve"> Institute at Cornell for Nanoscale Science and Department of Chemical and Biomolecular Engineering, Cornell University, Ithaca, NY, USA</w:t>
+        <w:t xml:space="preserve"> Institute at Cornell for Nanoscale Science and </w:t>
+      </w:r>
+      <w:r>
+        <w:rPr>
+          <w:rFonts w:ascii="Roboto" w:hAnsi="Roboto"/>
+        </w:rPr>
+        <w:t xml:space="preserve">Robert Frederick Smith School of </w:t>
+      </w:r>
+    </w:p>
+    <w:p>
+      <w:pPr>
+        <w:jc w:val="center"/>
+        <w:rPr>
+          <w:rFonts w:ascii="Roboto" w:hAnsi="Roboto"/>
+        </w:rPr>
+      </w:pPr>
+      <w:r>
+        <w:rPr>
+          <w:rFonts w:ascii="Roboto" w:hAnsi="Roboto"/>
+        </w:rPr>
+        <w:t xml:space="preserve"> </w:t>
+      </w:r>
+      <w:r>
+        <w:rPr>
+          <w:rFonts w:ascii="Roboto" w:hAnsi="Roboto"/>
+        </w:rPr>
+        <w:t>Chemical and Biomolecular Engineering, Cornell University, Ithaca, NY, USA</w:t>
       </w:r>
       <w:r>
         <w:rPr>
@@ -212,7 +238,13 @@
         <w:rPr>
           <w:rFonts w:ascii="Roboto" w:hAnsi="Roboto"/>
         </w:rPr>
-        <w:t>Department of Chemical and Biomolecular Engineering</w:t>
+        <w:t xml:space="preserve">Robert Frederick Smith School of </w:t>
+      </w:r>
+      <w:r>
+        <w:rPr>
+          <w:rFonts w:ascii="Roboto" w:hAnsi="Roboto"/>
+        </w:rPr>
+        <w:t>Chemical and Biomolecular Engineering</w:t>
       </w:r>
       <w:r>
         <w:rPr>
@@ -1227,7 +1259,7 @@
           <w:b/>
           <w:color w:val="0000FF"/>
         </w:rPr>
-        <w:t>61</w:t>
+        <w:t>62</w:t>
       </w:r>
       <w:r>
         <w:rPr>
@@ -2692,6 +2724,46 @@
     </w:p>
     <w:p>
       <w:pPr>
+        <w:jc w:val="both"/>
+        <w:rPr>
+          <w:rFonts w:ascii="Roboto" w:hAnsi="Roboto"/>
+        </w:rPr>
+      </w:pPr>
+    </w:p>
+    <w:p>
+      <w:pPr>
+        <w:jc w:val="both"/>
+        <w:rPr>
+          <w:rFonts w:ascii="Roboto" w:hAnsi="Roboto"/>
+        </w:rPr>
+      </w:pPr>
+    </w:p>
+    <w:p>
+      <w:pPr>
+        <w:jc w:val="both"/>
+        <w:rPr>
+          <w:rFonts w:ascii="Roboto" w:hAnsi="Roboto"/>
+        </w:rPr>
+      </w:pPr>
+    </w:p>
+    <w:p>
+      <w:pPr>
+        <w:jc w:val="both"/>
+        <w:rPr>
+          <w:rFonts w:ascii="Roboto" w:hAnsi="Roboto"/>
+        </w:rPr>
+      </w:pPr>
+    </w:p>
+    <w:p>
+      <w:pPr>
+        <w:jc w:val="both"/>
+        <w:rPr>
+          <w:rFonts w:ascii="Roboto" w:hAnsi="Roboto"/>
+        </w:rPr>
+      </w:pPr>
+    </w:p>
+    <w:p>
+      <w:pPr>
         <w:spacing w:after="120"/>
         <w:jc w:val="both"/>
         <w:rPr>
@@ -2706,6 +2778,7 @@
           <w:b/>
           <w:u w:val="single"/>
         </w:rPr>
+        <w:lastRenderedPageBreak/>
         <w:t xml:space="preserve">LAST AUTHOR </w:t>
       </w:r>
       <w:r>
@@ -2827,14 +2900,6 @@
     </w:p>
     <w:p>
       <w:pPr>
-        <w:jc w:val="both"/>
-        <w:rPr>
-          <w:rFonts w:ascii="Roboto" w:hAnsi="Roboto"/>
-        </w:rPr>
-      </w:pPr>
-    </w:p>
-    <w:p>
-      <w:pPr>
         <w:spacing w:after="120"/>
         <w:jc w:val="both"/>
         <w:rPr>
@@ -2849,7 +2914,6 @@
           <w:b/>
           <w:u w:val="single"/>
         </w:rPr>
-        <w:lastRenderedPageBreak/>
         <w:t>PUBLICATIONS</w:t>
       </w:r>
       <w:r>
@@ -3126,15 +3190,7 @@
         <w:rPr>
           <w:rFonts w:ascii="Roboto" w:hAnsi="Roboto" w:cs="Arial"/>
         </w:rPr>
-        <w:t xml:space="preserve">, P., Quantitative removal of </w:t>
-      </w:r>
-      <w:bookmarkStart w:id="0" w:name="_GoBack"/>
-      <w:bookmarkEnd w:id="0"/>
-      <w:r>
-        <w:rPr>
-          <w:rFonts w:ascii="Roboto" w:hAnsi="Roboto" w:cs="Arial"/>
-        </w:rPr>
-        <w:t xml:space="preserve">multiple </w:t>
+        <w:t xml:space="preserve">, P., Quantitative removal of multiple </w:t>
       </w:r>
       <w:r>
         <w:rPr>
@@ -4248,6 +4304,7 @@
     </w:p>
     <w:p>
       <w:pPr>
+        <w:spacing w:after="120"/>
         <w:jc w:val="both"/>
         <w:rPr>
           <w:rFonts w:ascii="Roboto" w:hAnsi="Roboto"/>
@@ -4256,40 +4313,7 @@
     </w:p>
     <w:p>
       <w:pPr>
-        <w:jc w:val="both"/>
-        <w:rPr>
-          <w:rFonts w:ascii="Roboto" w:hAnsi="Roboto"/>
-        </w:rPr>
-      </w:pPr>
-    </w:p>
-    <w:p>
-      <w:pPr>
-        <w:jc w:val="both"/>
-        <w:rPr>
-          <w:rFonts w:ascii="Roboto" w:hAnsi="Roboto"/>
-        </w:rPr>
-      </w:pPr>
-    </w:p>
-    <w:p>
-      <w:pPr>
-        <w:jc w:val="both"/>
-        <w:rPr>
-          <w:rFonts w:ascii="Roboto" w:hAnsi="Roboto"/>
-        </w:rPr>
-      </w:pPr>
-    </w:p>
-    <w:p>
-      <w:pPr>
-        <w:jc w:val="both"/>
-        <w:rPr>
-          <w:rFonts w:ascii="Roboto" w:hAnsi="Roboto"/>
-        </w:rPr>
-      </w:pPr>
-    </w:p>
-    <w:p>
-      <w:pPr>
         <w:spacing w:after="120"/>
-        <w:ind w:left="360" w:hanging="360"/>
         <w:jc w:val="both"/>
         <w:rPr>
           <w:rFonts w:ascii="Roboto" w:hAnsi="Roboto"/>
@@ -4297,6 +4321,8 @@
           <w:u w:val="single"/>
         </w:rPr>
       </w:pPr>
+      <w:bookmarkStart w:id="0" w:name="_GoBack"/>
+      <w:bookmarkEnd w:id="0"/>
       <w:r>
         <w:rPr>
           <w:rFonts w:ascii="Roboto" w:hAnsi="Roboto"/>
@@ -8571,7 +8597,6 @@
   <w:style w:type="character" w:default="1" w:styleId="DefaultParagraphFont">
     <w:name w:val="Default Paragraph Font"/>
     <w:uiPriority w:val="1"/>
-    <w:semiHidden/>
     <w:unhideWhenUsed/>
   </w:style>
   <w:style w:type="table" w:default="1" w:styleId="TableNormal">
@@ -9128,7 +9153,7 @@
 </file>
 
 <file path=customXml/itemProps1.xml><?xml version="1.0" encoding="utf-8"?>
-<ds:datastoreItem xmlns:ds="http://schemas.openxmlformats.org/officeDocument/2006/customXml" ds:itemID="{6155D3AD-2E6A-DA49-9462-3C1A53B804BD}">
+<ds:datastoreItem xmlns:ds="http://schemas.openxmlformats.org/officeDocument/2006/customXml" ds:itemID="{4DFF61BC-F627-9D47-B0EC-59201C41FDD6}">
   <ds:schemaRefs>
     <ds:schemaRef ds:uri="http://schemas.openxmlformats.org/officeDocument/2006/bibliography"/>
   </ds:schemaRefs>

</xml_diff>